<commit_message>
User manual update and small changes
</commit_message>
<xml_diff>
--- a/Documentation/User Manual.docx
+++ b/Documentation/User Manual.docx
@@ -1,53 +1,62 @@
 
 <file path=word/document.xml><?xml version="1.0" encoding="utf-8"?>
-<w:document xmlns:wpc="http://schemas.microsoft.com/office/word/2010/wordprocessingCanvas" xmlns:cx="http://schemas.microsoft.com/office/drawing/2014/chartex" xmlns:cx1="http://schemas.microsoft.com/office/drawing/2015/9/8/chartex" xmlns:mc="http://schemas.openxmlformats.org/markup-compatibility/2006" xmlns:o="urn:schemas-microsoft-com:office:office" xmlns:r="http://schemas.openxmlformats.org/officeDocument/2006/relationships" xmlns:m="http://schemas.openxmlformats.org/officeDocument/2006/math" xmlns:v="urn:schemas-microsoft-com:vml" xmlns:wp14="http://schemas.microsoft.com/office/word/2010/wordprocessingDrawing" xmlns:wp="http://schemas.openxmlformats.org/drawingml/2006/wordprocessingDrawing" xmlns:w10="urn:schemas-microsoft-com:office:word" xmlns:w="http://schemas.openxmlformats.org/wordprocessingml/2006/main" xmlns:w14="http://schemas.microsoft.com/office/word/2010/wordml" xmlns:w15="http://schemas.microsoft.com/office/word/2012/wordml" xmlns:w16se="http://schemas.microsoft.com/office/word/2015/wordml/symex" xmlns:wpg="http://schemas.microsoft.com/office/word/2010/wordprocessingGroup" xmlns:wpi="http://schemas.microsoft.com/office/word/2010/wordprocessingInk" xmlns:wne="http://schemas.microsoft.com/office/word/2006/wordml" xmlns:wps="http://schemas.microsoft.com/office/word/2010/wordprocessingShape" mc:Ignorable="w14 w15 w16se wp14">
+<w:document xmlns:wpc="http://schemas.microsoft.com/office/word/2010/wordprocessingCanvas" xmlns:cx="http://schemas.microsoft.com/office/drawing/2014/chartex" xmlns:cx1="http://schemas.microsoft.com/office/drawing/2015/9/8/chartex" xmlns:cx2="http://schemas.microsoft.com/office/drawing/2015/10/21/chartex" xmlns:cx3="http://schemas.microsoft.com/office/drawing/2016/5/9/chartex" xmlns:cx4="http://schemas.microsoft.com/office/drawing/2016/5/10/chartex" xmlns:cx5="http://schemas.microsoft.com/office/drawing/2016/5/11/chartex" xmlns:cx6="http://schemas.microsoft.com/office/drawing/2016/5/12/chartex" xmlns:cx7="http://schemas.microsoft.com/office/drawing/2016/5/13/chartex" xmlns:cx8="http://schemas.microsoft.com/office/drawing/2016/5/14/chartex" xmlns:mc="http://schemas.openxmlformats.org/markup-compatibility/2006" xmlns:aink="http://schemas.microsoft.com/office/drawing/2016/ink" xmlns:am3d="http://schemas.microsoft.com/office/drawing/2017/model3d" xmlns:o="urn:schemas-microsoft-com:office:office" xmlns:r="http://schemas.openxmlformats.org/officeDocument/2006/relationships" xmlns:m="http://schemas.openxmlformats.org/officeDocument/2006/math" xmlns:v="urn:schemas-microsoft-com:vml" xmlns:wp14="http://schemas.microsoft.com/office/word/2010/wordprocessingDrawing" xmlns:wp="http://schemas.openxmlformats.org/drawingml/2006/wordprocessingDrawing" xmlns:w10="urn:schemas-microsoft-com:office:word" xmlns:w="http://schemas.openxmlformats.org/wordprocessingml/2006/main" xmlns:w14="http://schemas.microsoft.com/office/word/2010/wordml" xmlns:w15="http://schemas.microsoft.com/office/word/2012/wordml" xmlns:w16cid="http://schemas.microsoft.com/office/word/2016/wordml/cid" xmlns:w16se="http://schemas.microsoft.com/office/word/2015/wordml/symex" xmlns:wpg="http://schemas.microsoft.com/office/word/2010/wordprocessingGroup" xmlns:wpi="http://schemas.microsoft.com/office/word/2010/wordprocessingInk" xmlns:wne="http://schemas.microsoft.com/office/word/2006/wordml" xmlns:wps="http://schemas.microsoft.com/office/word/2010/wordprocessingShape" mc:Ignorable="w14 w15 w16se w16cid wp14">
   <w:body>
     <w:p>
       <w:pPr>
+        <w:spacing w:after="0" w:line="360" w:lineRule="auto"/>
         <w:jc w:val="center"/>
       </w:pPr>
-    </w:p>
-    <w:p>
-      <w:pPr>
+      <w:bookmarkStart w:id="0" w:name="_GoBack"/>
+    </w:p>
+    <w:p>
+      <w:pPr>
+        <w:spacing w:after="0" w:line="360" w:lineRule="auto"/>
         <w:jc w:val="center"/>
       </w:pPr>
     </w:p>
     <w:p>
       <w:pPr>
+        <w:spacing w:after="0" w:line="360" w:lineRule="auto"/>
         <w:jc w:val="center"/>
       </w:pPr>
     </w:p>
     <w:p>
       <w:pPr>
+        <w:spacing w:after="0" w:line="360" w:lineRule="auto"/>
         <w:jc w:val="center"/>
       </w:pPr>
     </w:p>
     <w:p>
       <w:pPr>
+        <w:spacing w:after="0" w:line="360" w:lineRule="auto"/>
         <w:jc w:val="center"/>
       </w:pPr>
     </w:p>
     <w:p>
       <w:pPr>
+        <w:spacing w:after="0" w:line="360" w:lineRule="auto"/>
         <w:jc w:val="center"/>
       </w:pPr>
     </w:p>
     <w:p>
       <w:pPr>
+        <w:spacing w:after="0" w:line="360" w:lineRule="auto"/>
         <w:jc w:val="center"/>
       </w:pPr>
     </w:p>
     <w:p>
       <w:pPr>
+        <w:spacing w:after="0" w:line="360" w:lineRule="auto"/>
         <w:jc w:val="center"/>
         <w:rPr>
-          <w:rFonts w:ascii="Arial" w:hAnsi="Arial" w:cs="Arial"/>
+          <w:rFonts w:cs="Arial"/>
           <w:b/>
         </w:rPr>
       </w:pPr>
       <w:r>
         <w:rPr>
-          <w:rFonts w:ascii="Arial" w:hAnsi="Arial" w:cs="Arial"/>
+          <w:rFonts w:cs="Arial"/>
           <w:b/>
         </w:rPr>
         <w:t>Generalizable Pest and Pathogen Model User’s Manual</w:t>
@@ -55,99 +64,152 @@
     </w:p>
     <w:p>
       <w:pPr>
+        <w:spacing w:after="0" w:line="360" w:lineRule="auto"/>
         <w:jc w:val="center"/>
         <w:rPr>
-          <w:rFonts w:ascii="Arial" w:hAnsi="Arial" w:cs="Arial"/>
-        </w:rPr>
-      </w:pPr>
-      <w:r>
-        <w:rPr>
-          <w:rFonts w:ascii="Arial" w:hAnsi="Arial" w:cs="Arial"/>
+          <w:rFonts w:cs="Arial"/>
+        </w:rPr>
+      </w:pPr>
+      <w:r>
+        <w:rPr>
+          <w:rFonts w:cs="Arial"/>
         </w:rPr>
         <w:t>Version 1.0</w:t>
       </w:r>
     </w:p>
     <w:p>
       <w:pPr>
+        <w:spacing w:after="0" w:line="360" w:lineRule="auto"/>
         <w:jc w:val="center"/>
         <w:rPr>
-          <w:rFonts w:ascii="Arial" w:hAnsi="Arial" w:cs="Arial"/>
-        </w:rPr>
-      </w:pPr>
-    </w:p>
-    <w:p>
-      <w:pPr>
+          <w:rFonts w:cs="Arial"/>
+        </w:rPr>
+      </w:pPr>
+    </w:p>
+    <w:p>
+      <w:pPr>
+        <w:spacing w:after="0" w:line="360" w:lineRule="auto"/>
         <w:jc w:val="center"/>
         <w:rPr>
-          <w:rFonts w:ascii="Arial" w:hAnsi="Arial" w:cs="Arial"/>
-        </w:rPr>
-      </w:pPr>
-      <w:r>
-        <w:rPr>
-          <w:rFonts w:ascii="Arial" w:hAnsi="Arial" w:cs="Arial"/>
+          <w:rFonts w:cs="Arial"/>
+        </w:rPr>
+      </w:pPr>
+      <w:r>
+        <w:rPr>
+          <w:rFonts w:cs="Arial"/>
         </w:rPr>
         <w:t>Authors:</w:t>
       </w:r>
     </w:p>
     <w:p>
       <w:pPr>
+        <w:spacing w:after="0" w:line="360" w:lineRule="auto"/>
         <w:jc w:val="center"/>
         <w:rPr>
-          <w:rFonts w:ascii="Arial" w:hAnsi="Arial" w:cs="Arial"/>
-        </w:rPr>
-      </w:pPr>
-      <w:r>
-        <w:rPr>
-          <w:rFonts w:ascii="Arial" w:hAnsi="Arial" w:cs="Arial"/>
+          <w:rFonts w:cs="Arial"/>
+        </w:rPr>
+      </w:pPr>
+      <w:r>
+        <w:rPr>
+          <w:rFonts w:cs="Arial"/>
         </w:rPr>
         <w:t>Chris Jones</w:t>
       </w:r>
     </w:p>
     <w:p>
       <w:pPr>
+        <w:spacing w:after="0" w:line="360" w:lineRule="auto"/>
         <w:jc w:val="center"/>
         <w:rPr>
-          <w:rFonts w:ascii="Arial" w:hAnsi="Arial" w:cs="Arial"/>
-        </w:rPr>
-      </w:pPr>
-      <w:r>
-        <w:rPr>
-          <w:rFonts w:ascii="Arial" w:hAnsi="Arial" w:cs="Arial"/>
+          <w:rFonts w:cs="Arial"/>
+        </w:rPr>
+      </w:pPr>
+      <w:r>
+        <w:rPr>
+          <w:rFonts w:cs="Arial"/>
         </w:rPr>
         <w:t>Yu Takeuchi</w:t>
       </w:r>
     </w:p>
     <w:p>
       <w:pPr>
+        <w:spacing w:after="0" w:line="360" w:lineRule="auto"/>
         <w:jc w:val="center"/>
         <w:rPr>
-          <w:rFonts w:ascii="Arial" w:hAnsi="Arial" w:cs="Arial"/>
-        </w:rPr>
-      </w:pPr>
-      <w:r>
-        <w:rPr>
-          <w:rFonts w:ascii="Arial" w:hAnsi="Arial" w:cs="Arial"/>
+          <w:rFonts w:cs="Arial"/>
+        </w:rPr>
+      </w:pPr>
+      <w:r>
+        <w:rPr>
+          <w:rFonts w:cs="Arial"/>
         </w:rPr>
         <w:t>Glenn Fowler</w:t>
       </w:r>
     </w:p>
     <w:p>
       <w:pPr>
+        <w:spacing w:after="0" w:line="360" w:lineRule="auto"/>
         <w:jc w:val="center"/>
         <w:rPr>
-          <w:rFonts w:ascii="Arial" w:hAnsi="Arial" w:cs="Arial"/>
-        </w:rPr>
-      </w:pPr>
-      <w:r>
-        <w:rPr>
-          <w:rFonts w:ascii="Arial" w:hAnsi="Arial" w:cs="Arial"/>
+          <w:rFonts w:cs="Arial"/>
+        </w:rPr>
+      </w:pPr>
+      <w:r>
+        <w:rPr>
+          <w:rFonts w:cs="Arial"/>
+        </w:rPr>
+        <w:t xml:space="preserve">Vaclav </w:t>
+      </w:r>
+      <w:proofErr w:type="spellStart"/>
+      <w:r>
+        <w:rPr>
+          <w:rFonts w:cs="Arial"/>
+        </w:rPr>
+        <w:t>Petras</w:t>
+      </w:r>
+      <w:proofErr w:type="spellEnd"/>
+    </w:p>
+    <w:p>
+      <w:pPr>
+        <w:spacing w:after="0" w:line="360" w:lineRule="auto"/>
+        <w:jc w:val="center"/>
+        <w:rPr>
+          <w:rFonts w:cs="Arial"/>
+        </w:rPr>
+      </w:pPr>
+      <w:r>
+        <w:rPr>
+          <w:rFonts w:cs="Arial"/>
+        </w:rPr>
+        <w:t xml:space="preserve">Helena </w:t>
+      </w:r>
+      <w:proofErr w:type="spellStart"/>
+      <w:r>
+        <w:rPr>
+          <w:rFonts w:cs="Arial"/>
+        </w:rPr>
+        <w:t>Mitosova</w:t>
+      </w:r>
+      <w:proofErr w:type="spellEnd"/>
+    </w:p>
+    <w:p>
+      <w:pPr>
+        <w:spacing w:after="0" w:line="360" w:lineRule="auto"/>
+        <w:jc w:val="center"/>
+        <w:rPr>
+          <w:rFonts w:cs="Arial"/>
+        </w:rPr>
+      </w:pPr>
+      <w:r>
+        <w:rPr>
+          <w:rFonts w:cs="Arial"/>
         </w:rPr>
         <w:t xml:space="preserve">Ross </w:t>
       </w:r>
       <w:proofErr w:type="spellStart"/>
       <w:r>
         <w:rPr>
-          <w:rFonts w:ascii="Arial" w:hAnsi="Arial" w:cs="Arial"/>
+          <w:rFonts w:cs="Arial"/>
         </w:rPr>
         <w:t>Meentemeyer</w:t>
       </w:r>
@@ -155,109 +217,112 @@
     </w:p>
     <w:p>
       <w:pPr>
+        <w:spacing w:after="0" w:line="360" w:lineRule="auto"/>
         <w:jc w:val="center"/>
         <w:rPr>
-          <w:rFonts w:ascii="Arial" w:hAnsi="Arial" w:cs="Arial"/>
-        </w:rPr>
-      </w:pPr>
-    </w:p>
-    <w:p>
-      <w:pPr>
+          <w:rFonts w:cs="Arial"/>
+        </w:rPr>
+      </w:pPr>
+    </w:p>
+    <w:p>
+      <w:pPr>
+        <w:spacing w:after="0" w:line="360" w:lineRule="auto"/>
         <w:jc w:val="center"/>
         <w:rPr>
-          <w:rFonts w:ascii="Arial" w:hAnsi="Arial" w:cs="Arial"/>
-        </w:rPr>
-      </w:pPr>
-    </w:p>
-    <w:p>
-      <w:pPr>
+          <w:rFonts w:cs="Arial"/>
+        </w:rPr>
+      </w:pPr>
+    </w:p>
+    <w:p>
+      <w:pPr>
+        <w:spacing w:after="0" w:line="360" w:lineRule="auto"/>
         <w:jc w:val="center"/>
         <w:rPr>
-          <w:rFonts w:ascii="Arial" w:hAnsi="Arial" w:cs="Arial"/>
-        </w:rPr>
-      </w:pPr>
-    </w:p>
-    <w:p>
-      <w:pPr>
+          <w:rFonts w:cs="Arial"/>
+        </w:rPr>
+      </w:pPr>
+    </w:p>
+    <w:p>
+      <w:pPr>
+        <w:spacing w:after="0" w:line="360" w:lineRule="auto"/>
         <w:jc w:val="center"/>
         <w:rPr>
-          <w:rFonts w:ascii="Arial" w:hAnsi="Arial" w:cs="Arial"/>
-        </w:rPr>
-      </w:pPr>
-    </w:p>
-    <w:p>
-      <w:pPr>
+          <w:rFonts w:cs="Arial"/>
+        </w:rPr>
+      </w:pPr>
+    </w:p>
+    <w:p>
+      <w:pPr>
+        <w:spacing w:after="0" w:line="360" w:lineRule="auto"/>
         <w:jc w:val="center"/>
         <w:rPr>
-          <w:rFonts w:ascii="Arial" w:hAnsi="Arial" w:cs="Arial"/>
-        </w:rPr>
-      </w:pPr>
-    </w:p>
-    <w:p>
-      <w:pPr>
+          <w:rFonts w:cs="Arial"/>
+        </w:rPr>
+      </w:pPr>
+    </w:p>
+    <w:p>
+      <w:pPr>
+        <w:spacing w:after="0" w:line="360" w:lineRule="auto"/>
         <w:jc w:val="center"/>
         <w:rPr>
-          <w:rFonts w:ascii="Arial" w:hAnsi="Arial" w:cs="Arial"/>
-        </w:rPr>
-      </w:pPr>
-    </w:p>
-    <w:p>
-      <w:pPr>
+          <w:rFonts w:cs="Arial"/>
+        </w:rPr>
+      </w:pPr>
+    </w:p>
+    <w:p>
+      <w:pPr>
+        <w:spacing w:after="0" w:line="360" w:lineRule="auto"/>
         <w:jc w:val="center"/>
         <w:rPr>
-          <w:rFonts w:ascii="Arial" w:hAnsi="Arial" w:cs="Arial"/>
-        </w:rPr>
-      </w:pPr>
-    </w:p>
-    <w:p>
-      <w:pPr>
+          <w:rFonts w:cs="Arial"/>
+        </w:rPr>
+      </w:pPr>
+    </w:p>
+    <w:p>
+      <w:pPr>
+        <w:spacing w:after="0" w:line="360" w:lineRule="auto"/>
         <w:jc w:val="center"/>
         <w:rPr>
-          <w:rFonts w:ascii="Arial" w:hAnsi="Arial" w:cs="Arial"/>
-        </w:rPr>
-      </w:pPr>
-    </w:p>
-    <w:p>
-      <w:pPr>
+          <w:rFonts w:cs="Arial"/>
+        </w:rPr>
+      </w:pPr>
+    </w:p>
+    <w:p>
+      <w:pPr>
+        <w:spacing w:after="0" w:line="360" w:lineRule="auto"/>
         <w:jc w:val="center"/>
         <w:rPr>
-          <w:rFonts w:ascii="Arial" w:hAnsi="Arial" w:cs="Arial"/>
-        </w:rPr>
-      </w:pPr>
-    </w:p>
-    <w:p>
-      <w:pPr>
+          <w:rFonts w:cs="Arial"/>
+        </w:rPr>
+      </w:pPr>
+    </w:p>
+    <w:p>
+      <w:pPr>
+        <w:spacing w:after="0" w:line="360" w:lineRule="auto"/>
         <w:jc w:val="center"/>
         <w:rPr>
-          <w:rFonts w:ascii="Arial" w:hAnsi="Arial" w:cs="Arial"/>
-        </w:rPr>
-      </w:pPr>
-    </w:p>
-    <w:p>
-      <w:pPr>
-        <w:jc w:val="center"/>
-        <w:rPr>
-          <w:rFonts w:ascii="Arial" w:hAnsi="Arial" w:cs="Arial"/>
-        </w:rPr>
-      </w:pPr>
-    </w:p>
-    <w:p>
-      <w:pPr>
-        <w:jc w:val="center"/>
-        <w:rPr>
-          <w:rFonts w:ascii="Arial" w:hAnsi="Arial" w:cs="Arial"/>
-        </w:rPr>
-      </w:pPr>
-    </w:p>
-    <w:p>
-      <w:pPr>
-        <w:rPr>
-          <w:rFonts w:ascii="Arial" w:hAnsi="Arial" w:cs="Arial"/>
-        </w:rPr>
-      </w:pPr>
-      <w:r>
-        <w:rPr>
-          <w:rFonts w:ascii="Arial" w:hAnsi="Arial" w:cs="Arial"/>
+          <w:rFonts w:cs="Arial"/>
+        </w:rPr>
+      </w:pPr>
+    </w:p>
+    <w:p>
+      <w:pPr>
+        <w:spacing w:after="0" w:line="360" w:lineRule="auto"/>
+        <w:rPr>
+          <w:rFonts w:cs="Arial"/>
+        </w:rPr>
+      </w:pPr>
+    </w:p>
+    <w:p>
+      <w:pPr>
+        <w:spacing w:after="0" w:line="360" w:lineRule="auto"/>
+        <w:rPr>
+          <w:rFonts w:cs="Arial"/>
+        </w:rPr>
+      </w:pPr>
+      <w:r>
+        <w:rPr>
+          <w:rFonts w:cs="Arial"/>
         </w:rPr>
         <w:br w:type="page"/>
       </w:r>
@@ -265,7 +330,10 @@
     <w:sdt>
       <w:sdtPr>
         <w:rPr>
-          <w:rFonts w:ascii="Arial" w:hAnsi="Arial" w:cs="Arial"/>
+          <w:rFonts w:ascii="Arial" w:eastAsiaTheme="minorHAnsi" w:hAnsi="Arial" w:cs="Arial"/>
+          <w:color w:val="auto"/>
+          <w:sz w:val="24"/>
+          <w:szCs w:val="22"/>
         </w:rPr>
         <w:id w:val="-180980702"/>
         <w:docPartObj>
@@ -275,13 +343,8 @@
       </w:sdtPr>
       <w:sdtEndPr>
         <w:rPr>
-          <w:rFonts w:eastAsiaTheme="minorHAnsi"/>
-          <w:b/>
           <w:bCs/>
           <w:noProof/>
-          <w:color w:val="auto"/>
-          <w:sz w:val="24"/>
-          <w:szCs w:val="22"/>
         </w:rPr>
       </w:sdtEndPr>
       <w:sdtContent>
@@ -291,24 +354,25 @@
             <w:tabs>
               <w:tab w:val="left" w:pos="890"/>
             </w:tabs>
+            <w:spacing w:before="0" w:line="360" w:lineRule="auto"/>
             <w:jc w:val="center"/>
             <w:rPr>
               <w:rFonts w:ascii="Arial" w:hAnsi="Arial" w:cs="Arial"/>
-              <w:b/>
+              <w:b w:val="0"/>
             </w:rPr>
           </w:pPr>
           <w:r>
             <w:rPr>
               <w:rFonts w:ascii="Arial" w:hAnsi="Arial" w:cs="Arial"/>
-              <w:b/>
             </w:rPr>
             <w:t>Contents</w:t>
           </w:r>
         </w:p>
         <w:p>
           <w:pPr>
+            <w:spacing w:after="0" w:line="360" w:lineRule="auto"/>
             <w:rPr>
-              <w:rFonts w:ascii="Arial" w:hAnsi="Arial" w:cs="Arial"/>
+              <w:rFonts w:cs="Arial"/>
             </w:rPr>
           </w:pPr>
         </w:p>
@@ -318,6 +382,7 @@
             <w:tabs>
               <w:tab w:val="right" w:leader="dot" w:pos="9350"/>
             </w:tabs>
+            <w:spacing w:after="0" w:line="360" w:lineRule="auto"/>
             <w:rPr>
               <w:rFonts w:asciiTheme="minorHAnsi" w:eastAsiaTheme="minorEastAsia" w:hAnsiTheme="minorHAnsi"/>
               <w:noProof/>
@@ -326,27 +391,27 @@
           </w:pPr>
           <w:r>
             <w:rPr>
-              <w:rFonts w:ascii="Arial" w:hAnsi="Arial" w:cs="Arial"/>
+              <w:rFonts w:cs="Arial"/>
             </w:rPr>
             <w:fldChar w:fldCharType="begin"/>
           </w:r>
           <w:r>
             <w:rPr>
-              <w:rFonts w:ascii="Arial" w:hAnsi="Arial" w:cs="Arial"/>
+              <w:rFonts w:cs="Arial"/>
             </w:rPr>
             <w:instrText xml:space="preserve"> TOC \o "1-3" \h \z \u </w:instrText>
           </w:r>
           <w:r>
             <w:rPr>
-              <w:rFonts w:ascii="Arial" w:hAnsi="Arial" w:cs="Arial"/>
+              <w:rFonts w:cs="Arial"/>
             </w:rPr>
             <w:fldChar w:fldCharType="separate"/>
           </w:r>
-          <w:hyperlink w:anchor="_Toc511650008" w:history="1">
+          <w:hyperlink w:anchor="_Toc511735919" w:history="1">
             <w:r>
               <w:rPr>
                 <w:rStyle w:val="Hyperlink"/>
-                <w:rFonts w:ascii="Arial" w:hAnsi="Arial" w:cs="Arial"/>
+                <w:rFonts w:cs="Arial"/>
                 <w:noProof/>
               </w:rPr>
               <w:t>Version Updates</w:t>
@@ -370,7 +435,78 @@
                 <w:noProof/>
                 <w:webHidden/>
               </w:rPr>
-              <w:instrText xml:space="preserve"> PAGEREF _Toc511650008 \h </w:instrText>
+              <w:instrText xml:space="preserve"> PAGEREF _Toc511735919 \h </w:instrText>
+            </w:r>
+            <w:r>
+              <w:rPr>
+                <w:noProof/>
+                <w:webHidden/>
+              </w:rPr>
+            </w:r>
+            <w:r>
+              <w:rPr>
+                <w:noProof/>
+                <w:webHidden/>
+              </w:rPr>
+              <w:fldChar w:fldCharType="separate"/>
+            </w:r>
+            <w:r>
+              <w:rPr>
+                <w:noProof/>
+                <w:webHidden/>
+              </w:rPr>
+              <w:t>2</w:t>
+            </w:r>
+            <w:r>
+              <w:rPr>
+                <w:noProof/>
+                <w:webHidden/>
+              </w:rPr>
+              <w:fldChar w:fldCharType="end"/>
+            </w:r>
+          </w:hyperlink>
+        </w:p>
+        <w:p>
+          <w:pPr>
+            <w:pStyle w:val="TOC2"/>
+            <w:tabs>
+              <w:tab w:val="right" w:leader="dot" w:pos="9350"/>
+            </w:tabs>
+            <w:spacing w:after="0" w:line="360" w:lineRule="auto"/>
+            <w:rPr>
+              <w:rFonts w:asciiTheme="minorHAnsi" w:eastAsiaTheme="minorEastAsia" w:hAnsiTheme="minorHAnsi"/>
+              <w:noProof/>
+              <w:sz w:val="22"/>
+            </w:rPr>
+          </w:pPr>
+          <w:hyperlink w:anchor="_Toc511735920" w:history="1">
+            <w:r>
+              <w:rPr>
+                <w:rStyle w:val="Hyperlink"/>
+                <w:noProof/>
+              </w:rPr>
+              <w:t>Version 1.0: Original Version</w:t>
+            </w:r>
+            <w:r>
+              <w:rPr>
+                <w:noProof/>
+                <w:webHidden/>
+              </w:rPr>
+              <w:tab/>
+            </w:r>
+            <w:r>
+              <w:rPr>
+                <w:noProof/>
+                <w:webHidden/>
+              </w:rPr>
+              <w:fldChar w:fldCharType="begin"/>
+            </w:r>
+            <w:r>
+              <w:rPr>
+                <w:noProof/>
+                <w:webHidden/>
+              </w:rPr>
+              <w:instrText xml:space="preserve"> PAGEREF _Toc511735920 \h </w:instrText>
             </w:r>
             <w:r>
               <w:rPr>
@@ -407,17 +543,18 @@
             <w:tabs>
               <w:tab w:val="right" w:leader="dot" w:pos="9350"/>
             </w:tabs>
+            <w:spacing w:after="0" w:line="360" w:lineRule="auto"/>
             <w:rPr>
               <w:rFonts w:asciiTheme="minorHAnsi" w:eastAsiaTheme="minorEastAsia" w:hAnsiTheme="minorHAnsi"/>
               <w:noProof/>
               <w:sz w:val="22"/>
             </w:rPr>
           </w:pPr>
-          <w:hyperlink w:anchor="_Toc511650009" w:history="1">
+          <w:hyperlink w:anchor="_Toc511735921" w:history="1">
             <w:r>
               <w:rPr>
                 <w:rStyle w:val="Hyperlink"/>
-                <w:rFonts w:ascii="Arial" w:hAnsi="Arial" w:cs="Arial"/>
+                <w:rFonts w:cs="Arial"/>
                 <w:noProof/>
               </w:rPr>
               <w:t>Model</w:t>
@@ -441,7 +578,7 @@
                 <w:noProof/>
                 <w:webHidden/>
               </w:rPr>
-              <w:instrText xml:space="preserve"> PAGEREF _Toc511650009 \h </w:instrText>
+              <w:instrText xml:space="preserve"> PAGEREF _Toc511735921 \h </w:instrText>
             </w:r>
             <w:r>
               <w:rPr>
@@ -478,13 +615,14 @@
             <w:tabs>
               <w:tab w:val="right" w:leader="dot" w:pos="9350"/>
             </w:tabs>
+            <w:spacing w:after="0" w:line="360" w:lineRule="auto"/>
             <w:rPr>
               <w:rFonts w:asciiTheme="minorHAnsi" w:eastAsiaTheme="minorEastAsia" w:hAnsiTheme="minorHAnsi"/>
               <w:noProof/>
               <w:sz w:val="22"/>
             </w:rPr>
           </w:pPr>
-          <w:hyperlink w:anchor="_Toc511650010" w:history="1">
+          <w:hyperlink w:anchor="_Toc511735922" w:history="1">
             <w:r>
               <w:rPr>
                 <w:rStyle w:val="Hyperlink"/>
@@ -511,7 +649,7 @@
                 <w:noProof/>
                 <w:webHidden/>
               </w:rPr>
-              <w:instrText xml:space="preserve"> PAGEREF _Toc511650010 \h </w:instrText>
+              <w:instrText xml:space="preserve"> PAGEREF _Toc511735922 \h </w:instrText>
             </w:r>
             <w:r>
               <w:rPr>
@@ -548,13 +686,14 @@
             <w:tabs>
               <w:tab w:val="right" w:leader="dot" w:pos="9350"/>
             </w:tabs>
+            <w:spacing w:after="0" w:line="360" w:lineRule="auto"/>
             <w:rPr>
               <w:rFonts w:asciiTheme="minorHAnsi" w:eastAsiaTheme="minorEastAsia" w:hAnsiTheme="minorHAnsi"/>
               <w:noProof/>
               <w:sz w:val="22"/>
             </w:rPr>
           </w:pPr>
-          <w:hyperlink w:anchor="_Toc511650011" w:history="1">
+          <w:hyperlink w:anchor="_Toc511735923" w:history="1">
             <w:r>
               <w:rPr>
                 <w:rStyle w:val="Hyperlink"/>
@@ -581,7 +720,504 @@
                 <w:noProof/>
                 <w:webHidden/>
               </w:rPr>
-              <w:instrText xml:space="preserve"> PAGEREF _Toc511650011 \h </w:instrText>
+              <w:instrText xml:space="preserve"> PAGEREF _Toc511735923 \h </w:instrText>
+            </w:r>
+            <w:r>
+              <w:rPr>
+                <w:noProof/>
+                <w:webHidden/>
+              </w:rPr>
+            </w:r>
+            <w:r>
+              <w:rPr>
+                <w:noProof/>
+                <w:webHidden/>
+              </w:rPr>
+              <w:fldChar w:fldCharType="separate"/>
+            </w:r>
+            <w:r>
+              <w:rPr>
+                <w:noProof/>
+                <w:webHidden/>
+              </w:rPr>
+              <w:t>4</w:t>
+            </w:r>
+            <w:r>
+              <w:rPr>
+                <w:noProof/>
+                <w:webHidden/>
+              </w:rPr>
+              <w:fldChar w:fldCharType="end"/>
+            </w:r>
+          </w:hyperlink>
+        </w:p>
+        <w:p>
+          <w:pPr>
+            <w:pStyle w:val="TOC3"/>
+            <w:tabs>
+              <w:tab w:val="right" w:leader="dot" w:pos="9350"/>
+            </w:tabs>
+            <w:spacing w:after="0" w:line="360" w:lineRule="auto"/>
+            <w:rPr>
+              <w:rFonts w:asciiTheme="minorHAnsi" w:eastAsiaTheme="minorEastAsia" w:hAnsiTheme="minorHAnsi"/>
+              <w:noProof/>
+              <w:sz w:val="22"/>
+            </w:rPr>
+          </w:pPr>
+          <w:hyperlink w:anchor="_Toc511735924" w:history="1">
+            <w:r>
+              <w:rPr>
+                <w:rStyle w:val="Hyperlink"/>
+                <w:noProof/>
+              </w:rPr>
+              <w:t>Species Name</w:t>
+            </w:r>
+            <w:r>
+              <w:rPr>
+                <w:noProof/>
+                <w:webHidden/>
+              </w:rPr>
+              <w:tab/>
+            </w:r>
+            <w:r>
+              <w:rPr>
+                <w:noProof/>
+                <w:webHidden/>
+              </w:rPr>
+              <w:fldChar w:fldCharType="begin"/>
+            </w:r>
+            <w:r>
+              <w:rPr>
+                <w:noProof/>
+                <w:webHidden/>
+              </w:rPr>
+              <w:instrText xml:space="preserve"> PAGEREF _Toc511735924 \h </w:instrText>
+            </w:r>
+            <w:r>
+              <w:rPr>
+                <w:noProof/>
+                <w:webHidden/>
+              </w:rPr>
+            </w:r>
+            <w:r>
+              <w:rPr>
+                <w:noProof/>
+                <w:webHidden/>
+              </w:rPr>
+              <w:fldChar w:fldCharType="separate"/>
+            </w:r>
+            <w:r>
+              <w:rPr>
+                <w:noProof/>
+                <w:webHidden/>
+              </w:rPr>
+              <w:t>4</w:t>
+            </w:r>
+            <w:r>
+              <w:rPr>
+                <w:noProof/>
+                <w:webHidden/>
+              </w:rPr>
+              <w:fldChar w:fldCharType="end"/>
+            </w:r>
+          </w:hyperlink>
+        </w:p>
+        <w:p>
+          <w:pPr>
+            <w:pStyle w:val="TOC3"/>
+            <w:tabs>
+              <w:tab w:val="right" w:leader="dot" w:pos="9350"/>
+            </w:tabs>
+            <w:spacing w:after="0" w:line="360" w:lineRule="auto"/>
+            <w:rPr>
+              <w:rFonts w:asciiTheme="minorHAnsi" w:eastAsiaTheme="minorEastAsia" w:hAnsiTheme="minorHAnsi"/>
+              <w:noProof/>
+              <w:sz w:val="22"/>
+            </w:rPr>
+          </w:pPr>
+          <w:hyperlink w:anchor="_Toc511735925" w:history="1">
+            <w:r>
+              <w:rPr>
+                <w:rStyle w:val="Hyperlink"/>
+                <w:noProof/>
+              </w:rPr>
+              <w:t>Start Year</w:t>
+            </w:r>
+            <w:r>
+              <w:rPr>
+                <w:noProof/>
+                <w:webHidden/>
+              </w:rPr>
+              <w:tab/>
+            </w:r>
+            <w:r>
+              <w:rPr>
+                <w:noProof/>
+                <w:webHidden/>
+              </w:rPr>
+              <w:fldChar w:fldCharType="begin"/>
+            </w:r>
+            <w:r>
+              <w:rPr>
+                <w:noProof/>
+                <w:webHidden/>
+              </w:rPr>
+              <w:instrText xml:space="preserve"> PAGEREF _Toc511735925 \h </w:instrText>
+            </w:r>
+            <w:r>
+              <w:rPr>
+                <w:noProof/>
+                <w:webHidden/>
+              </w:rPr>
+            </w:r>
+            <w:r>
+              <w:rPr>
+                <w:noProof/>
+                <w:webHidden/>
+              </w:rPr>
+              <w:fldChar w:fldCharType="separate"/>
+            </w:r>
+            <w:r>
+              <w:rPr>
+                <w:noProof/>
+                <w:webHidden/>
+              </w:rPr>
+              <w:t>4</w:t>
+            </w:r>
+            <w:r>
+              <w:rPr>
+                <w:noProof/>
+                <w:webHidden/>
+              </w:rPr>
+              <w:fldChar w:fldCharType="end"/>
+            </w:r>
+          </w:hyperlink>
+        </w:p>
+        <w:p>
+          <w:pPr>
+            <w:pStyle w:val="TOC3"/>
+            <w:tabs>
+              <w:tab w:val="right" w:leader="dot" w:pos="9350"/>
+            </w:tabs>
+            <w:spacing w:after="0" w:line="360" w:lineRule="auto"/>
+            <w:rPr>
+              <w:rFonts w:asciiTheme="minorHAnsi" w:eastAsiaTheme="minorEastAsia" w:hAnsiTheme="minorHAnsi"/>
+              <w:noProof/>
+              <w:sz w:val="22"/>
+            </w:rPr>
+          </w:pPr>
+          <w:hyperlink w:anchor="_Toc511735926" w:history="1">
+            <w:r>
+              <w:rPr>
+                <w:rStyle w:val="Hyperlink"/>
+                <w:noProof/>
+              </w:rPr>
+              <w:t>End Year</w:t>
+            </w:r>
+            <w:r>
+              <w:rPr>
+                <w:noProof/>
+                <w:webHidden/>
+              </w:rPr>
+              <w:tab/>
+            </w:r>
+            <w:r>
+              <w:rPr>
+                <w:noProof/>
+                <w:webHidden/>
+              </w:rPr>
+              <w:fldChar w:fldCharType="begin"/>
+            </w:r>
+            <w:r>
+              <w:rPr>
+                <w:noProof/>
+                <w:webHidden/>
+              </w:rPr>
+              <w:instrText xml:space="preserve"> PAGEREF _Toc511735926 \h </w:instrText>
+            </w:r>
+            <w:r>
+              <w:rPr>
+                <w:noProof/>
+                <w:webHidden/>
+              </w:rPr>
+            </w:r>
+            <w:r>
+              <w:rPr>
+                <w:noProof/>
+                <w:webHidden/>
+              </w:rPr>
+              <w:fldChar w:fldCharType="separate"/>
+            </w:r>
+            <w:r>
+              <w:rPr>
+                <w:noProof/>
+                <w:webHidden/>
+              </w:rPr>
+              <w:t>4</w:t>
+            </w:r>
+            <w:r>
+              <w:rPr>
+                <w:noProof/>
+                <w:webHidden/>
+              </w:rPr>
+              <w:fldChar w:fldCharType="end"/>
+            </w:r>
+          </w:hyperlink>
+        </w:p>
+        <w:p>
+          <w:pPr>
+            <w:pStyle w:val="TOC3"/>
+            <w:tabs>
+              <w:tab w:val="right" w:leader="dot" w:pos="9350"/>
+            </w:tabs>
+            <w:spacing w:after="0" w:line="360" w:lineRule="auto"/>
+            <w:rPr>
+              <w:rFonts w:asciiTheme="minorHAnsi" w:eastAsiaTheme="minorEastAsia" w:hAnsiTheme="minorHAnsi"/>
+              <w:noProof/>
+              <w:sz w:val="22"/>
+            </w:rPr>
+          </w:pPr>
+          <w:hyperlink w:anchor="_Toc511735927" w:history="1">
+            <w:r>
+              <w:rPr>
+                <w:rStyle w:val="Hyperlink"/>
+                <w:noProof/>
+              </w:rPr>
+              <w:t>Does seasonality affect spread?</w:t>
+            </w:r>
+            <w:r>
+              <w:rPr>
+                <w:noProof/>
+                <w:webHidden/>
+              </w:rPr>
+              <w:tab/>
+            </w:r>
+            <w:r>
+              <w:rPr>
+                <w:noProof/>
+                <w:webHidden/>
+              </w:rPr>
+              <w:fldChar w:fldCharType="begin"/>
+            </w:r>
+            <w:r>
+              <w:rPr>
+                <w:noProof/>
+                <w:webHidden/>
+              </w:rPr>
+              <w:instrText xml:space="preserve"> PAGEREF _Toc511735927 \h </w:instrText>
+            </w:r>
+            <w:r>
+              <w:rPr>
+                <w:noProof/>
+                <w:webHidden/>
+              </w:rPr>
+            </w:r>
+            <w:r>
+              <w:rPr>
+                <w:noProof/>
+                <w:webHidden/>
+              </w:rPr>
+              <w:fldChar w:fldCharType="separate"/>
+            </w:r>
+            <w:r>
+              <w:rPr>
+                <w:noProof/>
+                <w:webHidden/>
+              </w:rPr>
+              <w:t>4</w:t>
+            </w:r>
+            <w:r>
+              <w:rPr>
+                <w:noProof/>
+                <w:webHidden/>
+              </w:rPr>
+              <w:fldChar w:fldCharType="end"/>
+            </w:r>
+          </w:hyperlink>
+        </w:p>
+        <w:p>
+          <w:pPr>
+            <w:pStyle w:val="TOC3"/>
+            <w:tabs>
+              <w:tab w:val="right" w:leader="dot" w:pos="9350"/>
+            </w:tabs>
+            <w:spacing w:after="0" w:line="360" w:lineRule="auto"/>
+            <w:rPr>
+              <w:rFonts w:asciiTheme="minorHAnsi" w:eastAsiaTheme="minorEastAsia" w:hAnsiTheme="minorHAnsi"/>
+              <w:noProof/>
+              <w:sz w:val="22"/>
+            </w:rPr>
+          </w:pPr>
+          <w:hyperlink w:anchor="_Toc511735928" w:history="1">
+            <w:r>
+              <w:rPr>
+                <w:rStyle w:val="Hyperlink"/>
+                <w:noProof/>
+              </w:rPr>
+              <w:t>Spread Rate</w:t>
+            </w:r>
+            <w:r>
+              <w:rPr>
+                <w:noProof/>
+                <w:webHidden/>
+              </w:rPr>
+              <w:tab/>
+            </w:r>
+            <w:r>
+              <w:rPr>
+                <w:noProof/>
+                <w:webHidden/>
+              </w:rPr>
+              <w:fldChar w:fldCharType="begin"/>
+            </w:r>
+            <w:r>
+              <w:rPr>
+                <w:noProof/>
+                <w:webHidden/>
+              </w:rPr>
+              <w:instrText xml:space="preserve"> PAGEREF _Toc511735928 \h </w:instrText>
+            </w:r>
+            <w:r>
+              <w:rPr>
+                <w:noProof/>
+                <w:webHidden/>
+              </w:rPr>
+            </w:r>
+            <w:r>
+              <w:rPr>
+                <w:noProof/>
+                <w:webHidden/>
+              </w:rPr>
+              <w:fldChar w:fldCharType="separate"/>
+            </w:r>
+            <w:r>
+              <w:rPr>
+                <w:noProof/>
+                <w:webHidden/>
+              </w:rPr>
+              <w:t>4</w:t>
+            </w:r>
+            <w:r>
+              <w:rPr>
+                <w:noProof/>
+                <w:webHidden/>
+              </w:rPr>
+              <w:fldChar w:fldCharType="end"/>
+            </w:r>
+          </w:hyperlink>
+        </w:p>
+        <w:p>
+          <w:pPr>
+            <w:pStyle w:val="TOC3"/>
+            <w:tabs>
+              <w:tab w:val="right" w:leader="dot" w:pos="9350"/>
+            </w:tabs>
+            <w:spacing w:after="0" w:line="360" w:lineRule="auto"/>
+            <w:rPr>
+              <w:rFonts w:asciiTheme="minorHAnsi" w:eastAsiaTheme="minorEastAsia" w:hAnsiTheme="minorHAnsi"/>
+              <w:noProof/>
+              <w:sz w:val="22"/>
+            </w:rPr>
+          </w:pPr>
+          <w:hyperlink w:anchor="_Toc511735929" w:history="1">
+            <w:r>
+              <w:rPr>
+                <w:rStyle w:val="Hyperlink"/>
+                <w:noProof/>
+              </w:rPr>
+              <w:t>Initial Infection Data:</w:t>
+            </w:r>
+            <w:r>
+              <w:rPr>
+                <w:noProof/>
+                <w:webHidden/>
+              </w:rPr>
+              <w:tab/>
+            </w:r>
+            <w:r>
+              <w:rPr>
+                <w:noProof/>
+                <w:webHidden/>
+              </w:rPr>
+              <w:fldChar w:fldCharType="begin"/>
+            </w:r>
+            <w:r>
+              <w:rPr>
+                <w:noProof/>
+                <w:webHidden/>
+              </w:rPr>
+              <w:instrText xml:space="preserve"> PAGEREF _Toc511735929 \h </w:instrText>
+            </w:r>
+            <w:r>
+              <w:rPr>
+                <w:noProof/>
+                <w:webHidden/>
+              </w:rPr>
+            </w:r>
+            <w:r>
+              <w:rPr>
+                <w:noProof/>
+                <w:webHidden/>
+              </w:rPr>
+              <w:fldChar w:fldCharType="separate"/>
+            </w:r>
+            <w:r>
+              <w:rPr>
+                <w:noProof/>
+                <w:webHidden/>
+              </w:rPr>
+              <w:t>4</w:t>
+            </w:r>
+            <w:r>
+              <w:rPr>
+                <w:noProof/>
+                <w:webHidden/>
+              </w:rPr>
+              <w:fldChar w:fldCharType="end"/>
+            </w:r>
+          </w:hyperlink>
+        </w:p>
+        <w:p>
+          <w:pPr>
+            <w:pStyle w:val="TOC3"/>
+            <w:tabs>
+              <w:tab w:val="right" w:leader="dot" w:pos="9350"/>
+            </w:tabs>
+            <w:spacing w:after="0" w:line="360" w:lineRule="auto"/>
+            <w:rPr>
+              <w:rFonts w:asciiTheme="minorHAnsi" w:eastAsiaTheme="minorEastAsia" w:hAnsiTheme="minorHAnsi"/>
+              <w:noProof/>
+              <w:sz w:val="22"/>
+            </w:rPr>
+          </w:pPr>
+          <w:hyperlink w:anchor="_Toc511735930" w:history="1">
+            <w:r>
+              <w:rPr>
+                <w:rStyle w:val="Hyperlink"/>
+                <w:noProof/>
+              </w:rPr>
+              <w:t>Dispersal Kernel</w:t>
+            </w:r>
+            <w:r>
+              <w:rPr>
+                <w:noProof/>
+                <w:webHidden/>
+              </w:rPr>
+              <w:tab/>
+            </w:r>
+            <w:r>
+              <w:rPr>
+                <w:noProof/>
+                <w:webHidden/>
+              </w:rPr>
+              <w:fldChar w:fldCharType="begin"/>
+            </w:r>
+            <w:r>
+              <w:rPr>
+                <w:noProof/>
+                <w:webHidden/>
+              </w:rPr>
+              <w:instrText xml:space="preserve"> PAGEREF _Toc511735930 \h </w:instrText>
             </w:r>
             <w:r>
               <w:rPr>
@@ -618,13 +1254,14 @@
             <w:tabs>
               <w:tab w:val="right" w:leader="dot" w:pos="9350"/>
             </w:tabs>
+            <w:spacing w:after="0" w:line="360" w:lineRule="auto"/>
             <w:rPr>
               <w:rFonts w:asciiTheme="minorHAnsi" w:eastAsiaTheme="minorEastAsia" w:hAnsiTheme="minorHAnsi"/>
               <w:noProof/>
               <w:sz w:val="22"/>
             </w:rPr>
           </w:pPr>
-          <w:hyperlink w:anchor="_Toc511650012" w:history="1">
+          <w:hyperlink w:anchor="_Toc511735931" w:history="1">
             <w:r>
               <w:rPr>
                 <w:rStyle w:val="Hyperlink"/>
@@ -651,7 +1288,7 @@
                 <w:noProof/>
                 <w:webHidden/>
               </w:rPr>
-              <w:instrText xml:space="preserve"> PAGEREF _Toc511650012 \h </w:instrText>
+              <w:instrText xml:space="preserve"> PAGEREF _Toc511735931 \h </w:instrText>
             </w:r>
             <w:r>
               <w:rPr>
@@ -672,6 +1309,361 @@
                 <w:webHidden/>
               </w:rPr>
               <w:t>4</w:t>
+            </w:r>
+            <w:r>
+              <w:rPr>
+                <w:noProof/>
+                <w:webHidden/>
+              </w:rPr>
+              <w:fldChar w:fldCharType="end"/>
+            </w:r>
+          </w:hyperlink>
+        </w:p>
+        <w:p>
+          <w:pPr>
+            <w:pStyle w:val="TOC3"/>
+            <w:tabs>
+              <w:tab w:val="right" w:leader="dot" w:pos="9350"/>
+            </w:tabs>
+            <w:spacing w:after="0" w:line="360" w:lineRule="auto"/>
+            <w:rPr>
+              <w:rFonts w:asciiTheme="minorHAnsi" w:eastAsiaTheme="minorEastAsia" w:hAnsiTheme="minorHAnsi"/>
+              <w:noProof/>
+              <w:sz w:val="22"/>
+            </w:rPr>
+          </w:pPr>
+          <w:hyperlink w:anchor="_Toc511735932" w:history="1">
+            <w:r>
+              <w:rPr>
+                <w:rStyle w:val="Hyperlink"/>
+                <w:noProof/>
+              </w:rPr>
+              <w:t>Is the system single- or multi-host?</w:t>
+            </w:r>
+            <w:r>
+              <w:rPr>
+                <w:noProof/>
+                <w:webHidden/>
+              </w:rPr>
+              <w:tab/>
+            </w:r>
+            <w:r>
+              <w:rPr>
+                <w:noProof/>
+                <w:webHidden/>
+              </w:rPr>
+              <w:fldChar w:fldCharType="begin"/>
+            </w:r>
+            <w:r>
+              <w:rPr>
+                <w:noProof/>
+                <w:webHidden/>
+              </w:rPr>
+              <w:instrText xml:space="preserve"> PAGEREF _Toc511735932 \h </w:instrText>
+            </w:r>
+            <w:r>
+              <w:rPr>
+                <w:noProof/>
+                <w:webHidden/>
+              </w:rPr>
+            </w:r>
+            <w:r>
+              <w:rPr>
+                <w:noProof/>
+                <w:webHidden/>
+              </w:rPr>
+              <w:fldChar w:fldCharType="separate"/>
+            </w:r>
+            <w:r>
+              <w:rPr>
+                <w:noProof/>
+                <w:webHidden/>
+              </w:rPr>
+              <w:t>4</w:t>
+            </w:r>
+            <w:r>
+              <w:rPr>
+                <w:noProof/>
+                <w:webHidden/>
+              </w:rPr>
+              <w:fldChar w:fldCharType="end"/>
+            </w:r>
+          </w:hyperlink>
+        </w:p>
+        <w:p>
+          <w:pPr>
+            <w:pStyle w:val="TOC3"/>
+            <w:tabs>
+              <w:tab w:val="right" w:leader="dot" w:pos="9350"/>
+            </w:tabs>
+            <w:spacing w:after="0" w:line="360" w:lineRule="auto"/>
+            <w:rPr>
+              <w:rFonts w:asciiTheme="minorHAnsi" w:eastAsiaTheme="minorEastAsia" w:hAnsiTheme="minorHAnsi"/>
+              <w:noProof/>
+              <w:sz w:val="22"/>
+            </w:rPr>
+          </w:pPr>
+          <w:hyperlink w:anchor="_Toc511735933" w:history="1">
+            <w:r>
+              <w:rPr>
+                <w:rStyle w:val="Hyperlink"/>
+                <w:noProof/>
+              </w:rPr>
+              <w:t>Number of host species</w:t>
+            </w:r>
+            <w:r>
+              <w:rPr>
+                <w:noProof/>
+                <w:webHidden/>
+              </w:rPr>
+              <w:tab/>
+            </w:r>
+            <w:r>
+              <w:rPr>
+                <w:noProof/>
+                <w:webHidden/>
+              </w:rPr>
+              <w:fldChar w:fldCharType="begin"/>
+            </w:r>
+            <w:r>
+              <w:rPr>
+                <w:noProof/>
+                <w:webHidden/>
+              </w:rPr>
+              <w:instrText xml:space="preserve"> PAGEREF _Toc511735933 \h </w:instrText>
+            </w:r>
+            <w:r>
+              <w:rPr>
+                <w:noProof/>
+                <w:webHidden/>
+              </w:rPr>
+            </w:r>
+            <w:r>
+              <w:rPr>
+                <w:noProof/>
+                <w:webHidden/>
+              </w:rPr>
+              <w:fldChar w:fldCharType="separate"/>
+            </w:r>
+            <w:r>
+              <w:rPr>
+                <w:noProof/>
+                <w:webHidden/>
+              </w:rPr>
+              <w:t>5</w:t>
+            </w:r>
+            <w:r>
+              <w:rPr>
+                <w:noProof/>
+                <w:webHidden/>
+              </w:rPr>
+              <w:fldChar w:fldCharType="end"/>
+            </w:r>
+          </w:hyperlink>
+        </w:p>
+        <w:p>
+          <w:pPr>
+            <w:pStyle w:val="TOC3"/>
+            <w:tabs>
+              <w:tab w:val="right" w:leader="dot" w:pos="9350"/>
+            </w:tabs>
+            <w:spacing w:after="0" w:line="360" w:lineRule="auto"/>
+            <w:rPr>
+              <w:rFonts w:asciiTheme="minorHAnsi" w:eastAsiaTheme="minorEastAsia" w:hAnsiTheme="minorHAnsi"/>
+              <w:noProof/>
+              <w:sz w:val="22"/>
+            </w:rPr>
+          </w:pPr>
+          <w:hyperlink w:anchor="_Toc511735934" w:history="1">
+            <w:r>
+              <w:rPr>
+                <w:rStyle w:val="Hyperlink"/>
+                <w:noProof/>
+              </w:rPr>
+              <w:t>Host Data</w:t>
+            </w:r>
+            <w:r>
+              <w:rPr>
+                <w:noProof/>
+                <w:webHidden/>
+              </w:rPr>
+              <w:tab/>
+            </w:r>
+            <w:r>
+              <w:rPr>
+                <w:noProof/>
+                <w:webHidden/>
+              </w:rPr>
+              <w:fldChar w:fldCharType="begin"/>
+            </w:r>
+            <w:r>
+              <w:rPr>
+                <w:noProof/>
+                <w:webHidden/>
+              </w:rPr>
+              <w:instrText xml:space="preserve"> PAGEREF _Toc511735934 \h </w:instrText>
+            </w:r>
+            <w:r>
+              <w:rPr>
+                <w:noProof/>
+                <w:webHidden/>
+              </w:rPr>
+            </w:r>
+            <w:r>
+              <w:rPr>
+                <w:noProof/>
+                <w:webHidden/>
+              </w:rPr>
+              <w:fldChar w:fldCharType="separate"/>
+            </w:r>
+            <w:r>
+              <w:rPr>
+                <w:noProof/>
+                <w:webHidden/>
+              </w:rPr>
+              <w:t>5</w:t>
+            </w:r>
+            <w:r>
+              <w:rPr>
+                <w:noProof/>
+                <w:webHidden/>
+              </w:rPr>
+              <w:fldChar w:fldCharType="end"/>
+            </w:r>
+          </w:hyperlink>
+        </w:p>
+        <w:p>
+          <w:pPr>
+            <w:pStyle w:val="TOC3"/>
+            <w:tabs>
+              <w:tab w:val="right" w:leader="dot" w:pos="9350"/>
+            </w:tabs>
+            <w:spacing w:after="0" w:line="360" w:lineRule="auto"/>
+            <w:rPr>
+              <w:rFonts w:asciiTheme="minorHAnsi" w:eastAsiaTheme="minorEastAsia" w:hAnsiTheme="minorHAnsi"/>
+              <w:noProof/>
+              <w:sz w:val="22"/>
+            </w:rPr>
+          </w:pPr>
+          <w:hyperlink w:anchor="_Toc511735935" w:history="1">
+            <w:r>
+              <w:rPr>
+                <w:rStyle w:val="Hyperlink"/>
+                <w:noProof/>
+              </w:rPr>
+              <w:t>Host Index Score</w:t>
+            </w:r>
+            <w:r>
+              <w:rPr>
+                <w:noProof/>
+                <w:webHidden/>
+              </w:rPr>
+              <w:tab/>
+            </w:r>
+            <w:r>
+              <w:rPr>
+                <w:noProof/>
+                <w:webHidden/>
+              </w:rPr>
+              <w:fldChar w:fldCharType="begin"/>
+            </w:r>
+            <w:r>
+              <w:rPr>
+                <w:noProof/>
+                <w:webHidden/>
+              </w:rPr>
+              <w:instrText xml:space="preserve"> PAGEREF _Toc511735935 \h </w:instrText>
+            </w:r>
+            <w:r>
+              <w:rPr>
+                <w:noProof/>
+                <w:webHidden/>
+              </w:rPr>
+            </w:r>
+            <w:r>
+              <w:rPr>
+                <w:noProof/>
+                <w:webHidden/>
+              </w:rPr>
+              <w:fldChar w:fldCharType="separate"/>
+            </w:r>
+            <w:r>
+              <w:rPr>
+                <w:noProof/>
+                <w:webHidden/>
+              </w:rPr>
+              <w:t>5</w:t>
+            </w:r>
+            <w:r>
+              <w:rPr>
+                <w:noProof/>
+                <w:webHidden/>
+              </w:rPr>
+              <w:fldChar w:fldCharType="end"/>
+            </w:r>
+          </w:hyperlink>
+        </w:p>
+        <w:p>
+          <w:pPr>
+            <w:pStyle w:val="TOC3"/>
+            <w:tabs>
+              <w:tab w:val="right" w:leader="dot" w:pos="9350"/>
+            </w:tabs>
+            <w:spacing w:after="0" w:line="360" w:lineRule="auto"/>
+            <w:rPr>
+              <w:rFonts w:asciiTheme="minorHAnsi" w:eastAsiaTheme="minorEastAsia" w:hAnsiTheme="minorHAnsi"/>
+              <w:noProof/>
+              <w:sz w:val="22"/>
+            </w:rPr>
+          </w:pPr>
+          <w:hyperlink w:anchor="_Toc511735936" w:history="1">
+            <w:r>
+              <w:rPr>
+                <w:rStyle w:val="Hyperlink"/>
+                <w:noProof/>
+              </w:rPr>
+              <w:t>Total Species Data</w:t>
+            </w:r>
+            <w:r>
+              <w:rPr>
+                <w:noProof/>
+                <w:webHidden/>
+              </w:rPr>
+              <w:tab/>
+            </w:r>
+            <w:r>
+              <w:rPr>
+                <w:noProof/>
+                <w:webHidden/>
+              </w:rPr>
+              <w:fldChar w:fldCharType="begin"/>
+            </w:r>
+            <w:r>
+              <w:rPr>
+                <w:noProof/>
+                <w:webHidden/>
+              </w:rPr>
+              <w:instrText xml:space="preserve"> PAGEREF _Toc511735936 \h </w:instrText>
+            </w:r>
+            <w:r>
+              <w:rPr>
+                <w:noProof/>
+                <w:webHidden/>
+              </w:rPr>
+            </w:r>
+            <w:r>
+              <w:rPr>
+                <w:noProof/>
+                <w:webHidden/>
+              </w:rPr>
+              <w:fldChar w:fldCharType="separate"/>
+            </w:r>
+            <w:r>
+              <w:rPr>
+                <w:noProof/>
+                <w:webHidden/>
+              </w:rPr>
+              <w:t>5</w:t>
             </w:r>
             <w:r>
               <w:rPr>
@@ -688,13 +1680,14 @@
             <w:tabs>
               <w:tab w:val="right" w:leader="dot" w:pos="9350"/>
             </w:tabs>
+            <w:spacing w:after="0" w:line="360" w:lineRule="auto"/>
             <w:rPr>
               <w:rFonts w:asciiTheme="minorHAnsi" w:eastAsiaTheme="minorEastAsia" w:hAnsiTheme="minorHAnsi"/>
               <w:noProof/>
               <w:sz w:val="22"/>
             </w:rPr>
           </w:pPr>
-          <w:hyperlink w:anchor="_Toc511650013" w:history="1">
+          <w:hyperlink w:anchor="_Toc511735937" w:history="1">
             <w:r>
               <w:rPr>
                 <w:rStyle w:val="Hyperlink"/>
@@ -721,7 +1714,7 @@
                 <w:noProof/>
                 <w:webHidden/>
               </w:rPr>
-              <w:instrText xml:space="preserve"> PAGEREF _Toc511650013 \h </w:instrText>
+              <w:instrText xml:space="preserve"> PAGEREF _Toc511735937 \h </w:instrText>
             </w:r>
             <w:r>
               <w:rPr>
@@ -741,7 +1734,575 @@
                 <w:noProof/>
                 <w:webHidden/>
               </w:rPr>
-              <w:t>4</w:t>
+              <w:t>5</w:t>
+            </w:r>
+            <w:r>
+              <w:rPr>
+                <w:noProof/>
+                <w:webHidden/>
+              </w:rPr>
+              <w:fldChar w:fldCharType="end"/>
+            </w:r>
+          </w:hyperlink>
+        </w:p>
+        <w:p>
+          <w:pPr>
+            <w:pStyle w:val="TOC3"/>
+            <w:tabs>
+              <w:tab w:val="right" w:leader="dot" w:pos="9350"/>
+            </w:tabs>
+            <w:spacing w:after="0" w:line="360" w:lineRule="auto"/>
+            <w:rPr>
+              <w:rFonts w:asciiTheme="minorHAnsi" w:eastAsiaTheme="minorEastAsia" w:hAnsiTheme="minorHAnsi"/>
+              <w:noProof/>
+              <w:sz w:val="22"/>
+            </w:rPr>
+          </w:pPr>
+          <w:hyperlink w:anchor="_Toc511735938" w:history="1">
+            <w:r>
+              <w:rPr>
+                <w:rStyle w:val="Hyperlink"/>
+                <w:noProof/>
+              </w:rPr>
+              <w:t>Does wind affect spread?</w:t>
+            </w:r>
+            <w:r>
+              <w:rPr>
+                <w:noProof/>
+                <w:webHidden/>
+              </w:rPr>
+              <w:tab/>
+            </w:r>
+            <w:r>
+              <w:rPr>
+                <w:noProof/>
+                <w:webHidden/>
+              </w:rPr>
+              <w:fldChar w:fldCharType="begin"/>
+            </w:r>
+            <w:r>
+              <w:rPr>
+                <w:noProof/>
+                <w:webHidden/>
+              </w:rPr>
+              <w:instrText xml:space="preserve"> PAGEREF _Toc511735938 \h </w:instrText>
+            </w:r>
+            <w:r>
+              <w:rPr>
+                <w:noProof/>
+                <w:webHidden/>
+              </w:rPr>
+            </w:r>
+            <w:r>
+              <w:rPr>
+                <w:noProof/>
+                <w:webHidden/>
+              </w:rPr>
+              <w:fldChar w:fldCharType="separate"/>
+            </w:r>
+            <w:r>
+              <w:rPr>
+                <w:noProof/>
+                <w:webHidden/>
+              </w:rPr>
+              <w:t>5</w:t>
+            </w:r>
+            <w:r>
+              <w:rPr>
+                <w:noProof/>
+                <w:webHidden/>
+              </w:rPr>
+              <w:fldChar w:fldCharType="end"/>
+            </w:r>
+          </w:hyperlink>
+        </w:p>
+        <w:p>
+          <w:pPr>
+            <w:pStyle w:val="TOC3"/>
+            <w:tabs>
+              <w:tab w:val="right" w:leader="dot" w:pos="9350"/>
+            </w:tabs>
+            <w:spacing w:after="0" w:line="360" w:lineRule="auto"/>
+            <w:rPr>
+              <w:rFonts w:asciiTheme="minorHAnsi" w:eastAsiaTheme="minorEastAsia" w:hAnsiTheme="minorHAnsi"/>
+              <w:noProof/>
+              <w:sz w:val="22"/>
+            </w:rPr>
+          </w:pPr>
+          <w:hyperlink w:anchor="_Toc511735939" w:history="1">
+            <w:r>
+              <w:rPr>
+                <w:rStyle w:val="Hyperlink"/>
+                <w:noProof/>
+              </w:rPr>
+              <w:t>Wind data type</w:t>
+            </w:r>
+            <w:r>
+              <w:rPr>
+                <w:noProof/>
+                <w:webHidden/>
+              </w:rPr>
+              <w:tab/>
+            </w:r>
+            <w:r>
+              <w:rPr>
+                <w:noProof/>
+                <w:webHidden/>
+              </w:rPr>
+              <w:fldChar w:fldCharType="begin"/>
+            </w:r>
+            <w:r>
+              <w:rPr>
+                <w:noProof/>
+                <w:webHidden/>
+              </w:rPr>
+              <w:instrText xml:space="preserve"> PAGEREF _Toc511735939 \h </w:instrText>
+            </w:r>
+            <w:r>
+              <w:rPr>
+                <w:noProof/>
+                <w:webHidden/>
+              </w:rPr>
+            </w:r>
+            <w:r>
+              <w:rPr>
+                <w:noProof/>
+                <w:webHidden/>
+              </w:rPr>
+              <w:fldChar w:fldCharType="separate"/>
+            </w:r>
+            <w:r>
+              <w:rPr>
+                <w:noProof/>
+                <w:webHidden/>
+              </w:rPr>
+              <w:t>5</w:t>
+            </w:r>
+            <w:r>
+              <w:rPr>
+                <w:noProof/>
+                <w:webHidden/>
+              </w:rPr>
+              <w:fldChar w:fldCharType="end"/>
+            </w:r>
+          </w:hyperlink>
+        </w:p>
+        <w:p>
+          <w:pPr>
+            <w:pStyle w:val="TOC3"/>
+            <w:tabs>
+              <w:tab w:val="right" w:leader="dot" w:pos="9350"/>
+            </w:tabs>
+            <w:spacing w:after="0" w:line="360" w:lineRule="auto"/>
+            <w:rPr>
+              <w:rFonts w:asciiTheme="minorHAnsi" w:eastAsiaTheme="minorEastAsia" w:hAnsiTheme="minorHAnsi"/>
+              <w:noProof/>
+              <w:sz w:val="22"/>
+            </w:rPr>
+          </w:pPr>
+          <w:hyperlink w:anchor="_Toc511735940" w:history="1">
+            <w:r>
+              <w:rPr>
+                <w:rStyle w:val="Hyperlink"/>
+                <w:noProof/>
+              </w:rPr>
+              <w:t>Predominate wind direction</w:t>
+            </w:r>
+            <w:r>
+              <w:rPr>
+                <w:noProof/>
+                <w:webHidden/>
+              </w:rPr>
+              <w:tab/>
+            </w:r>
+            <w:r>
+              <w:rPr>
+                <w:noProof/>
+                <w:webHidden/>
+              </w:rPr>
+              <w:fldChar w:fldCharType="begin"/>
+            </w:r>
+            <w:r>
+              <w:rPr>
+                <w:noProof/>
+                <w:webHidden/>
+              </w:rPr>
+              <w:instrText xml:space="preserve"> PAGEREF _Toc511735940 \h </w:instrText>
+            </w:r>
+            <w:r>
+              <w:rPr>
+                <w:noProof/>
+                <w:webHidden/>
+              </w:rPr>
+            </w:r>
+            <w:r>
+              <w:rPr>
+                <w:noProof/>
+                <w:webHidden/>
+              </w:rPr>
+              <w:fldChar w:fldCharType="separate"/>
+            </w:r>
+            <w:r>
+              <w:rPr>
+                <w:noProof/>
+                <w:webHidden/>
+              </w:rPr>
+              <w:t>5</w:t>
+            </w:r>
+            <w:r>
+              <w:rPr>
+                <w:noProof/>
+                <w:webHidden/>
+              </w:rPr>
+              <w:fldChar w:fldCharType="end"/>
+            </w:r>
+          </w:hyperlink>
+        </w:p>
+        <w:p>
+          <w:pPr>
+            <w:pStyle w:val="TOC3"/>
+            <w:tabs>
+              <w:tab w:val="right" w:leader="dot" w:pos="9350"/>
+            </w:tabs>
+            <w:spacing w:after="0" w:line="360" w:lineRule="auto"/>
+            <w:rPr>
+              <w:rFonts w:asciiTheme="minorHAnsi" w:eastAsiaTheme="minorEastAsia" w:hAnsiTheme="minorHAnsi"/>
+              <w:noProof/>
+              <w:sz w:val="22"/>
+            </w:rPr>
+          </w:pPr>
+          <w:hyperlink w:anchor="_Toc511735941" w:history="1">
+            <w:r>
+              <w:rPr>
+                <w:rStyle w:val="Hyperlink"/>
+                <w:noProof/>
+              </w:rPr>
+              <w:t>Kappa:</w:t>
+            </w:r>
+            <w:r>
+              <w:rPr>
+                <w:noProof/>
+                <w:webHidden/>
+              </w:rPr>
+              <w:tab/>
+            </w:r>
+            <w:r>
+              <w:rPr>
+                <w:noProof/>
+                <w:webHidden/>
+              </w:rPr>
+              <w:fldChar w:fldCharType="begin"/>
+            </w:r>
+            <w:r>
+              <w:rPr>
+                <w:noProof/>
+                <w:webHidden/>
+              </w:rPr>
+              <w:instrText xml:space="preserve"> PAGEREF _Toc511735941 \h </w:instrText>
+            </w:r>
+            <w:r>
+              <w:rPr>
+                <w:noProof/>
+                <w:webHidden/>
+              </w:rPr>
+            </w:r>
+            <w:r>
+              <w:rPr>
+                <w:noProof/>
+                <w:webHidden/>
+              </w:rPr>
+              <w:fldChar w:fldCharType="separate"/>
+            </w:r>
+            <w:r>
+              <w:rPr>
+                <w:noProof/>
+                <w:webHidden/>
+              </w:rPr>
+              <w:t>5</w:t>
+            </w:r>
+            <w:r>
+              <w:rPr>
+                <w:noProof/>
+                <w:webHidden/>
+              </w:rPr>
+              <w:fldChar w:fldCharType="end"/>
+            </w:r>
+          </w:hyperlink>
+        </w:p>
+        <w:p>
+          <w:pPr>
+            <w:pStyle w:val="TOC3"/>
+            <w:tabs>
+              <w:tab w:val="right" w:leader="dot" w:pos="9350"/>
+            </w:tabs>
+            <w:spacing w:after="0" w:line="360" w:lineRule="auto"/>
+            <w:rPr>
+              <w:rFonts w:asciiTheme="minorHAnsi" w:eastAsiaTheme="minorEastAsia" w:hAnsiTheme="minorHAnsi"/>
+              <w:noProof/>
+              <w:sz w:val="22"/>
+            </w:rPr>
+          </w:pPr>
+          <w:hyperlink w:anchor="_Toc511735942" w:history="1">
+            <w:r>
+              <w:rPr>
+                <w:rStyle w:val="Hyperlink"/>
+                <w:noProof/>
+              </w:rPr>
+              <w:t>Does temperature affect spread</w:t>
+            </w:r>
+            <w:r>
+              <w:rPr>
+                <w:noProof/>
+                <w:webHidden/>
+              </w:rPr>
+              <w:tab/>
+            </w:r>
+            <w:r>
+              <w:rPr>
+                <w:noProof/>
+                <w:webHidden/>
+              </w:rPr>
+              <w:fldChar w:fldCharType="begin"/>
+            </w:r>
+            <w:r>
+              <w:rPr>
+                <w:noProof/>
+                <w:webHidden/>
+              </w:rPr>
+              <w:instrText xml:space="preserve"> PAGEREF _Toc511735942 \h </w:instrText>
+            </w:r>
+            <w:r>
+              <w:rPr>
+                <w:noProof/>
+                <w:webHidden/>
+              </w:rPr>
+            </w:r>
+            <w:r>
+              <w:rPr>
+                <w:noProof/>
+                <w:webHidden/>
+              </w:rPr>
+              <w:fldChar w:fldCharType="separate"/>
+            </w:r>
+            <w:r>
+              <w:rPr>
+                <w:noProof/>
+                <w:webHidden/>
+              </w:rPr>
+              <w:t>6</w:t>
+            </w:r>
+            <w:r>
+              <w:rPr>
+                <w:noProof/>
+                <w:webHidden/>
+              </w:rPr>
+              <w:fldChar w:fldCharType="end"/>
+            </w:r>
+          </w:hyperlink>
+        </w:p>
+        <w:p>
+          <w:pPr>
+            <w:pStyle w:val="TOC3"/>
+            <w:tabs>
+              <w:tab w:val="right" w:leader="dot" w:pos="9350"/>
+            </w:tabs>
+            <w:spacing w:after="0" w:line="360" w:lineRule="auto"/>
+            <w:rPr>
+              <w:rFonts w:asciiTheme="minorHAnsi" w:eastAsiaTheme="minorEastAsia" w:hAnsiTheme="minorHAnsi"/>
+              <w:noProof/>
+              <w:sz w:val="22"/>
+            </w:rPr>
+          </w:pPr>
+          <w:hyperlink w:anchor="_Toc511735943" w:history="1">
+            <w:r>
+              <w:rPr>
+                <w:rStyle w:val="Hyperlink"/>
+                <w:noProof/>
+              </w:rPr>
+              <w:t>Temperature Data</w:t>
+            </w:r>
+            <w:r>
+              <w:rPr>
+                <w:noProof/>
+                <w:webHidden/>
+              </w:rPr>
+              <w:tab/>
+            </w:r>
+            <w:r>
+              <w:rPr>
+                <w:noProof/>
+                <w:webHidden/>
+              </w:rPr>
+              <w:fldChar w:fldCharType="begin"/>
+            </w:r>
+            <w:r>
+              <w:rPr>
+                <w:noProof/>
+                <w:webHidden/>
+              </w:rPr>
+              <w:instrText xml:space="preserve"> PAGEREF _Toc511735943 \h </w:instrText>
+            </w:r>
+            <w:r>
+              <w:rPr>
+                <w:noProof/>
+                <w:webHidden/>
+              </w:rPr>
+            </w:r>
+            <w:r>
+              <w:rPr>
+                <w:noProof/>
+                <w:webHidden/>
+              </w:rPr>
+              <w:fldChar w:fldCharType="separate"/>
+            </w:r>
+            <w:r>
+              <w:rPr>
+                <w:noProof/>
+                <w:webHidden/>
+              </w:rPr>
+              <w:t>6</w:t>
+            </w:r>
+            <w:r>
+              <w:rPr>
+                <w:noProof/>
+                <w:webHidden/>
+              </w:rPr>
+              <w:fldChar w:fldCharType="end"/>
+            </w:r>
+          </w:hyperlink>
+        </w:p>
+        <w:p>
+          <w:pPr>
+            <w:pStyle w:val="TOC3"/>
+            <w:tabs>
+              <w:tab w:val="right" w:leader="dot" w:pos="9350"/>
+            </w:tabs>
+            <w:spacing w:after="0" w:line="360" w:lineRule="auto"/>
+            <w:rPr>
+              <w:rFonts w:asciiTheme="minorHAnsi" w:eastAsiaTheme="minorEastAsia" w:hAnsiTheme="minorHAnsi"/>
+              <w:noProof/>
+              <w:sz w:val="22"/>
+            </w:rPr>
+          </w:pPr>
+          <w:hyperlink w:anchor="_Toc511735944" w:history="1">
+            <w:r>
+              <w:rPr>
+                <w:rStyle w:val="Hyperlink"/>
+                <w:noProof/>
+              </w:rPr>
+              <w:t>Does precipitation affect spread</w:t>
+            </w:r>
+            <w:r>
+              <w:rPr>
+                <w:noProof/>
+                <w:webHidden/>
+              </w:rPr>
+              <w:tab/>
+            </w:r>
+            <w:r>
+              <w:rPr>
+                <w:noProof/>
+                <w:webHidden/>
+              </w:rPr>
+              <w:fldChar w:fldCharType="begin"/>
+            </w:r>
+            <w:r>
+              <w:rPr>
+                <w:noProof/>
+                <w:webHidden/>
+              </w:rPr>
+              <w:instrText xml:space="preserve"> PAGEREF _Toc511735944 \h </w:instrText>
+            </w:r>
+            <w:r>
+              <w:rPr>
+                <w:noProof/>
+                <w:webHidden/>
+              </w:rPr>
+            </w:r>
+            <w:r>
+              <w:rPr>
+                <w:noProof/>
+                <w:webHidden/>
+              </w:rPr>
+              <w:fldChar w:fldCharType="separate"/>
+            </w:r>
+            <w:r>
+              <w:rPr>
+                <w:noProof/>
+                <w:webHidden/>
+              </w:rPr>
+              <w:t>7</w:t>
+            </w:r>
+            <w:r>
+              <w:rPr>
+                <w:noProof/>
+                <w:webHidden/>
+              </w:rPr>
+              <w:fldChar w:fldCharType="end"/>
+            </w:r>
+          </w:hyperlink>
+        </w:p>
+        <w:p>
+          <w:pPr>
+            <w:pStyle w:val="TOC3"/>
+            <w:tabs>
+              <w:tab w:val="right" w:leader="dot" w:pos="9350"/>
+            </w:tabs>
+            <w:spacing w:after="0" w:line="360" w:lineRule="auto"/>
+            <w:rPr>
+              <w:rFonts w:asciiTheme="minorHAnsi" w:eastAsiaTheme="minorEastAsia" w:hAnsiTheme="minorHAnsi"/>
+              <w:noProof/>
+              <w:sz w:val="22"/>
+            </w:rPr>
+          </w:pPr>
+          <w:hyperlink w:anchor="_Toc511735945" w:history="1">
+            <w:r>
+              <w:rPr>
+                <w:rStyle w:val="Hyperlink"/>
+                <w:noProof/>
+              </w:rPr>
+              <w:t>Precipitation Data</w:t>
+            </w:r>
+            <w:r>
+              <w:rPr>
+                <w:noProof/>
+                <w:webHidden/>
+              </w:rPr>
+              <w:tab/>
+            </w:r>
+            <w:r>
+              <w:rPr>
+                <w:noProof/>
+                <w:webHidden/>
+              </w:rPr>
+              <w:fldChar w:fldCharType="begin"/>
+            </w:r>
+            <w:r>
+              <w:rPr>
+                <w:noProof/>
+                <w:webHidden/>
+              </w:rPr>
+              <w:instrText xml:space="preserve"> PAGEREF _Toc511735945 \h </w:instrText>
+            </w:r>
+            <w:r>
+              <w:rPr>
+                <w:noProof/>
+                <w:webHidden/>
+              </w:rPr>
+            </w:r>
+            <w:r>
+              <w:rPr>
+                <w:noProof/>
+                <w:webHidden/>
+              </w:rPr>
+              <w:fldChar w:fldCharType="separate"/>
+            </w:r>
+            <w:r>
+              <w:rPr>
+                <w:noProof/>
+                <w:webHidden/>
+              </w:rPr>
+              <w:t>7</w:t>
             </w:r>
             <w:r>
               <w:rPr>
@@ -758,19 +2319,20 @@
             <w:tabs>
               <w:tab w:val="right" w:leader="dot" w:pos="9350"/>
             </w:tabs>
+            <w:spacing w:after="0" w:line="360" w:lineRule="auto"/>
             <w:rPr>
               <w:rFonts w:asciiTheme="minorHAnsi" w:eastAsiaTheme="minorEastAsia" w:hAnsiTheme="minorHAnsi"/>
               <w:noProof/>
               <w:sz w:val="22"/>
             </w:rPr>
           </w:pPr>
-          <w:hyperlink w:anchor="_Toc511650014" w:history="1">
+          <w:hyperlink w:anchor="_Toc511735946" w:history="1">
             <w:r>
               <w:rPr>
                 <w:rStyle w:val="Hyperlink"/>
                 <w:noProof/>
               </w:rPr>
-              <w:t>References:</w:t>
+              <w:t>References</w:t>
             </w:r>
             <w:r>
               <w:rPr>
@@ -791,7 +2353,7 @@
                 <w:noProof/>
                 <w:webHidden/>
               </w:rPr>
-              <w:instrText xml:space="preserve"> PAGEREF _Toc511650014 \h </w:instrText>
+              <w:instrText xml:space="preserve"> PAGEREF _Toc511735946 \h </w:instrText>
             </w:r>
             <w:r>
               <w:rPr>
@@ -811,7 +2373,7 @@
                 <w:noProof/>
                 <w:webHidden/>
               </w:rPr>
-              <w:t>5</w:t>
+              <w:t>8</w:t>
             </w:r>
             <w:r>
               <w:rPr>
@@ -824,13 +2386,14 @@
         </w:p>
         <w:p>
           <w:pPr>
+            <w:spacing w:after="0" w:line="360" w:lineRule="auto"/>
             <w:rPr>
-              <w:rFonts w:ascii="Arial" w:hAnsi="Arial" w:cs="Arial"/>
+              <w:rFonts w:cs="Arial"/>
             </w:rPr>
           </w:pPr>
           <w:r>
             <w:rPr>
-              <w:rFonts w:ascii="Arial" w:hAnsi="Arial" w:cs="Arial"/>
+              <w:rFonts w:cs="Arial"/>
               <w:b/>
               <w:bCs/>
               <w:noProof/>
@@ -842,50 +2405,82 @@
     </w:sdt>
     <w:p>
       <w:pPr>
-        <w:rPr>
-          <w:rFonts w:ascii="Arial" w:hAnsi="Arial" w:cs="Arial"/>
-        </w:rPr>
-      </w:pPr>
-      <w:r>
-        <w:rPr>
-          <w:rFonts w:ascii="Arial" w:hAnsi="Arial" w:cs="Arial"/>
-        </w:rPr>
+        <w:spacing w:after="0" w:line="360" w:lineRule="auto"/>
+        <w:rPr>
+          <w:rFonts w:cs="Arial"/>
+        </w:rPr>
+      </w:pPr>
+      <w:r>
+        <w:rPr>
+          <w:rFonts w:cs="Arial"/>
+        </w:rPr>
+        <w:lastRenderedPageBreak/>
         <w:br w:type="page"/>
       </w:r>
     </w:p>
     <w:p>
       <w:pPr>
         <w:pStyle w:val="Heading1"/>
-        <w:rPr>
-          <w:rFonts w:ascii="Arial" w:hAnsi="Arial" w:cs="Arial"/>
-        </w:rPr>
-      </w:pPr>
-      <w:bookmarkStart w:id="0" w:name="_Toc511650008"/>
-      <w:r>
-        <w:rPr>
-          <w:rFonts w:ascii="Arial" w:hAnsi="Arial" w:cs="Arial"/>
+        <w:spacing w:before="0" w:line="360" w:lineRule="auto"/>
+        <w:rPr>
+          <w:rFonts w:cs="Arial"/>
+        </w:rPr>
+      </w:pPr>
+      <w:bookmarkStart w:id="1" w:name="_Toc511735919"/>
+      <w:r>
+        <w:rPr>
+          <w:rFonts w:cs="Arial"/>
         </w:rPr>
         <w:lastRenderedPageBreak/>
         <w:t>Version Updates</w:t>
       </w:r>
-      <w:bookmarkEnd w:id="0"/>
-    </w:p>
-    <w:p>
-      <w:pPr>
-        <w:rPr>
-          <w:rFonts w:ascii="Arial" w:hAnsi="Arial" w:cs="Arial"/>
-        </w:rPr>
-      </w:pPr>
-    </w:p>
-    <w:p>
-      <w:pPr>
-        <w:rPr>
-          <w:rFonts w:ascii="Arial" w:hAnsi="Arial" w:cs="Arial"/>
-        </w:rPr>
-      </w:pPr>
-      <w:r>
-        <w:rPr>
-          <w:rFonts w:ascii="Arial" w:hAnsi="Arial" w:cs="Arial"/>
+      <w:bookmarkEnd w:id="1"/>
+    </w:p>
+    <w:p>
+      <w:pPr>
+        <w:pStyle w:val="Heading2"/>
+        <w:spacing w:before="0" w:line="360" w:lineRule="auto"/>
+      </w:pPr>
+      <w:bookmarkStart w:id="2" w:name="_Toc511735920"/>
+      <w:r>
+        <w:t>Version 1.0: Original Version</w:t>
+      </w:r>
+      <w:bookmarkEnd w:id="2"/>
+    </w:p>
+    <w:p>
+      <w:pPr>
+        <w:spacing w:after="0" w:line="360" w:lineRule="auto"/>
+      </w:pPr>
+      <w:r>
+        <w:tab/>
+      </w:r>
+      <w:r>
+        <w:t>First release of the model and GUI for pest and pathogen modeling.</w:t>
+      </w:r>
+    </w:p>
+    <w:p>
+      <w:pPr>
+        <w:spacing w:after="0" w:line="360" w:lineRule="auto"/>
+      </w:pPr>
+    </w:p>
+    <w:p>
+      <w:pPr>
+        <w:spacing w:after="0" w:line="360" w:lineRule="auto"/>
+      </w:pPr>
+      <w:r>
+        <w:tab/>
+      </w:r>
+    </w:p>
+    <w:p>
+      <w:pPr>
+        <w:spacing w:after="0" w:line="360" w:lineRule="auto"/>
+        <w:rPr>
+          <w:rFonts w:cs="Arial"/>
+        </w:rPr>
+      </w:pPr>
+      <w:r>
+        <w:rPr>
+          <w:rFonts w:cs="Arial"/>
         </w:rPr>
         <w:br w:type="page"/>
       </w:r>
@@ -893,22 +2488,35 @@
     <w:p>
       <w:pPr>
         <w:pStyle w:val="Heading1"/>
-        <w:rPr>
-          <w:rFonts w:ascii="Arial" w:hAnsi="Arial" w:cs="Arial"/>
-        </w:rPr>
-      </w:pPr>
-      <w:bookmarkStart w:id="1" w:name="_Toc511650009"/>
-      <w:r>
-        <w:rPr>
-          <w:rFonts w:ascii="Arial" w:hAnsi="Arial" w:cs="Arial"/>
+        <w:spacing w:before="0" w:line="360" w:lineRule="auto"/>
+        <w:rPr>
+          <w:rFonts w:cs="Arial"/>
+        </w:rPr>
+      </w:pPr>
+      <w:bookmarkStart w:id="3" w:name="_Toc511735921"/>
+      <w:r>
+        <w:rPr>
+          <w:rFonts w:cs="Arial"/>
         </w:rPr>
         <w:lastRenderedPageBreak/>
         <w:t>Model</w:t>
       </w:r>
-      <w:bookmarkEnd w:id="1"/>
-    </w:p>
-    <w:p/>
-    <w:p>
+      <w:bookmarkEnd w:id="3"/>
+    </w:p>
+    <w:p>
+      <w:pPr>
+        <w:spacing w:after="0" w:line="360" w:lineRule="auto"/>
+      </w:pPr>
+    </w:p>
+    <w:p>
+      <w:pPr>
+        <w:spacing w:after="0" w:line="360" w:lineRule="auto"/>
+      </w:pPr>
+    </w:p>
+    <w:p>
+      <w:pPr>
+        <w:spacing w:after="0" w:line="360" w:lineRule="auto"/>
+      </w:pPr>
       <w:r>
         <w:br w:type="page"/>
       </w:r>
@@ -916,63 +2524,701 @@
     <w:p>
       <w:pPr>
         <w:pStyle w:val="Heading1"/>
-      </w:pPr>
-      <w:bookmarkStart w:id="2" w:name="_Toc511650010"/>
+        <w:spacing w:before="0" w:line="360" w:lineRule="auto"/>
+      </w:pPr>
+      <w:bookmarkStart w:id="4" w:name="_Toc511735922"/>
       <w:r>
         <w:lastRenderedPageBreak/>
         <w:t>Parameters</w:t>
       </w:r>
-      <w:bookmarkEnd w:id="2"/>
-    </w:p>
-    <w:p>
+      <w:bookmarkEnd w:id="4"/>
+    </w:p>
+    <w:p>
+      <w:pPr>
+        <w:spacing w:after="0" w:line="360" w:lineRule="auto"/>
+      </w:pPr>
       <w:r>
         <w:tab/>
-        <w:t xml:space="preserve">The model uses species specific </w:t>
-      </w:r>
-      <w:bookmarkStart w:id="3" w:name="_GoBack"/>
-      <w:bookmarkEnd w:id="3"/>
+        <w:t xml:space="preserve">The model uses species </w:t>
+      </w:r>
+      <w:r>
+        <w:t>reproduction</w:t>
+      </w:r>
     </w:p>
     <w:p>
       <w:pPr>
         <w:pStyle w:val="Heading2"/>
-      </w:pPr>
-      <w:bookmarkStart w:id="4" w:name="_Toc511650011"/>
+        <w:spacing w:before="0" w:line="360" w:lineRule="auto"/>
+      </w:pPr>
+      <w:bookmarkStart w:id="5" w:name="_Toc511735923"/>
       <w:r>
         <w:t>Pest/</w:t>
       </w:r>
       <w:r>
         <w:t>Pathogen</w:t>
       </w:r>
-      <w:bookmarkEnd w:id="4"/>
+      <w:bookmarkEnd w:id="5"/>
       <w:r>
         <w:t xml:space="preserve"> </w:t>
       </w:r>
     </w:p>
-    <w:p/>
+    <w:p>
+      <w:pPr>
+        <w:pStyle w:val="Heading3"/>
+        <w:spacing w:before="0" w:line="360" w:lineRule="auto"/>
+      </w:pPr>
+      <w:bookmarkStart w:id="6" w:name="_Toc511735924"/>
+      <w:r>
+        <w:t>Species Name</w:t>
+      </w:r>
+      <w:bookmarkEnd w:id="6"/>
+    </w:p>
+    <w:p>
+      <w:pPr>
+        <w:spacing w:after="0" w:line="360" w:lineRule="auto"/>
+      </w:pPr>
+      <w:r>
+        <w:tab/>
+        <w:t>The name of the pest or pathogen of interest. Currently, this is only used for plotting. In</w:t>
+      </w:r>
+      <w:r>
+        <w:t xml:space="preserve"> the</w:t>
+      </w:r>
+      <w:r>
+        <w:t xml:space="preserve"> future this can link to a database to suggest the best-known parameters for the species.</w:t>
+      </w:r>
+    </w:p>
+    <w:p>
+      <w:pPr>
+        <w:pStyle w:val="Heading3"/>
+        <w:spacing w:before="0" w:line="360" w:lineRule="auto"/>
+      </w:pPr>
+      <w:bookmarkStart w:id="7" w:name="_Toc511735925"/>
+      <w:r>
+        <w:t>Start Year</w:t>
+      </w:r>
+      <w:bookmarkEnd w:id="7"/>
+    </w:p>
+    <w:p>
+      <w:pPr>
+        <w:spacing w:after="0" w:line="360" w:lineRule="auto"/>
+      </w:pPr>
+      <w:r>
+        <w:tab/>
+        <w:t>The year to start the simulation. This can be the first year of detected infection or the year that the user wants the simulation to start from.</w:t>
+      </w:r>
+    </w:p>
+    <w:p>
+      <w:pPr>
+        <w:pStyle w:val="Heading3"/>
+        <w:spacing w:before="0" w:line="360" w:lineRule="auto"/>
+      </w:pPr>
+      <w:bookmarkStart w:id="8" w:name="_Toc511735926"/>
+      <w:r>
+        <w:t>End Year</w:t>
+      </w:r>
+      <w:bookmarkEnd w:id="8"/>
+    </w:p>
+    <w:p>
+      <w:pPr>
+        <w:spacing w:after="0" w:line="360" w:lineRule="auto"/>
+      </w:pPr>
+      <w:r>
+        <w:tab/>
+        <w:t>The final year to predict spread. This is how far into the future to predict the spread of the pest or pathogen of interest.</w:t>
+      </w:r>
+    </w:p>
+    <w:p>
+      <w:pPr>
+        <w:pStyle w:val="Heading3"/>
+        <w:spacing w:before="0" w:line="360" w:lineRule="auto"/>
+      </w:pPr>
+      <w:bookmarkStart w:id="9" w:name="_Toc511735927"/>
+      <w:r>
+        <w:t>Does seasonality affect spread?</w:t>
+      </w:r>
+      <w:bookmarkEnd w:id="9"/>
+    </w:p>
+    <w:p>
+      <w:pPr>
+        <w:spacing w:after="0" w:line="360" w:lineRule="auto"/>
+      </w:pPr>
+      <w:r>
+        <w:tab/>
+        <w:t>Can spread only occur during certain times of the year due to environmental or life history constraints. If no all months are used to calculate spread. This parameter is used to reduce computational time and/or limit spread if good environmental data is unavailable for the location of interest.</w:t>
+      </w:r>
+    </w:p>
+    <w:p>
+      <w:pPr>
+        <w:pStyle w:val="Heading3"/>
+        <w:spacing w:before="0" w:line="360" w:lineRule="auto"/>
+      </w:pPr>
+      <w:bookmarkStart w:id="10" w:name="_Toc511735928"/>
+      <w:r>
+        <w:t>Spread Rate</w:t>
+      </w:r>
+      <w:bookmarkEnd w:id="10"/>
+    </w:p>
+    <w:p>
+      <w:pPr>
+        <w:spacing w:after="0" w:line="360" w:lineRule="auto"/>
+      </w:pPr>
+      <w:r>
+        <w:tab/>
+        <w:t xml:space="preserve">Spread rate is </w:t>
+      </w:r>
+      <w:r>
+        <w:t>defined as the number of new individual that spread from a single infected individual at a given time step. In epidemiology this is known as R</w:t>
+      </w:r>
+      <w:r>
+        <w:rPr>
+          <w:vertAlign w:val="subscript"/>
+        </w:rPr>
+        <w:t>0</w:t>
+      </w:r>
+      <w:r>
+        <w:t xml:space="preserve">, the average number of susceptible individuals infected by a single infected individual in a time step. </w:t>
+      </w:r>
+      <w:r>
+        <w:t>(Note</w:t>
+      </w:r>
+      <w:r>
+        <w:t>: this is one of the most sensitive parameters in the model. If too high you will overestimate spread and if too low very little spread will occur)</w:t>
+      </w:r>
+    </w:p>
+    <w:p>
+      <w:pPr>
+        <w:pStyle w:val="Heading3"/>
+        <w:spacing w:before="0" w:line="360" w:lineRule="auto"/>
+      </w:pPr>
+      <w:bookmarkStart w:id="11" w:name="_Toc511735929"/>
+      <w:r>
+        <w:t>Initial Infection Data:</w:t>
+      </w:r>
+      <w:bookmarkEnd w:id="11"/>
+    </w:p>
+    <w:p>
+      <w:pPr>
+        <w:spacing w:after="0" w:line="360" w:lineRule="auto"/>
+      </w:pPr>
+      <w:r>
+        <w:tab/>
+        <w:t>This is a raster file of the locations of infection/infestation for the year of simulation start (Start Year). In the future this will also accept shapefile or .csv locations.</w:t>
+      </w:r>
+    </w:p>
+    <w:p>
+      <w:pPr>
+        <w:pStyle w:val="Heading3"/>
+        <w:spacing w:before="0" w:line="360" w:lineRule="auto"/>
+      </w:pPr>
+      <w:bookmarkStart w:id="12" w:name="_Toc511735930"/>
+      <w:r>
+        <w:t>Dispersal Kernel</w:t>
+      </w:r>
+      <w:bookmarkEnd w:id="12"/>
+    </w:p>
+    <w:p>
+      <w:pPr>
+        <w:spacing w:after="0" w:line="360" w:lineRule="auto"/>
+      </w:pPr>
+      <w:r>
+        <w:tab/>
+        <w:t xml:space="preserve">Choose from one of 4 types of dispersal kernel that best fits </w:t>
+      </w:r>
+      <w:r>
+        <w:t xml:space="preserve">your pest/pathogens spread pattern. </w:t>
+      </w:r>
+      <w:r>
+        <w:t xml:space="preserve"> </w:t>
+      </w:r>
+    </w:p>
+    <w:p>
+      <w:pPr>
+        <w:spacing w:after="0" w:line="360" w:lineRule="auto"/>
+      </w:pPr>
+    </w:p>
     <w:p>
       <w:pPr>
         <w:pStyle w:val="Heading2"/>
-      </w:pPr>
-      <w:bookmarkStart w:id="5" w:name="_Toc511650012"/>
-      <w:r>
+        <w:spacing w:before="0" w:line="360" w:lineRule="auto"/>
+      </w:pPr>
+      <w:bookmarkStart w:id="13" w:name="_Toc511735931"/>
+      <w:r>
+        <w:lastRenderedPageBreak/>
         <w:t>Host</w:t>
       </w:r>
-      <w:bookmarkEnd w:id="5"/>
-    </w:p>
-    <w:p/>
+      <w:bookmarkEnd w:id="13"/>
+    </w:p>
+    <w:p>
+      <w:pPr>
+        <w:pStyle w:val="Heading3"/>
+        <w:spacing w:before="0" w:line="360" w:lineRule="auto"/>
+      </w:pPr>
+      <w:bookmarkStart w:id="14" w:name="_Toc511735932"/>
+      <w:r>
+        <w:t>Is the system single- or multi-host?</w:t>
+      </w:r>
+      <w:bookmarkEnd w:id="14"/>
+    </w:p>
+    <w:p>
+      <w:pPr>
+        <w:spacing w:after="0" w:line="360" w:lineRule="auto"/>
+      </w:pPr>
+      <w:r>
+        <w:tab/>
+        <w:t xml:space="preserve">Does your pest or pathogen have multiple hosts or a single host that it is capable of reproducing and spreading from? A single-host system only has one host species. If all host species </w:t>
+      </w:r>
+      <w:r>
+        <w:t>are equally preferred (competent) then the user can choose to treat all hosts as a single host if uninterested in number of infected hosts by species.</w:t>
+      </w:r>
+      <w:r>
+        <w:t xml:space="preserve"> If multi-host is selected then the user is asked to select the number of hosts (up to 10) that contribute to spread and given an input box for host data (a raster of host density) and host score for each host species.</w:t>
+      </w:r>
+    </w:p>
+    <w:p>
+      <w:pPr>
+        <w:pStyle w:val="Heading3"/>
+        <w:spacing w:before="0" w:line="360" w:lineRule="auto"/>
+      </w:pPr>
+      <w:bookmarkStart w:id="15" w:name="_Toc511735933"/>
+      <w:r>
+        <w:t>Number of host species</w:t>
+      </w:r>
+      <w:bookmarkEnd w:id="15"/>
+    </w:p>
+    <w:p>
+      <w:pPr>
+        <w:spacing w:after="0" w:line="360" w:lineRule="auto"/>
+      </w:pPr>
+      <w:r>
+        <w:tab/>
+        <w:t xml:space="preserve">The number of host species that contribute to spread. Species that contribute to spread equally can be aggregated together if the user is not interested in the number of trees of that species. </w:t>
+      </w:r>
+      <w:r>
+        <w:t>Host Data and Host Index Score for a species grouped together with Host Data above Host Index Score.</w:t>
+      </w:r>
+    </w:p>
+    <w:p>
+      <w:pPr>
+        <w:pStyle w:val="Heading3"/>
+        <w:spacing w:before="0" w:line="360" w:lineRule="auto"/>
+      </w:pPr>
+      <w:bookmarkStart w:id="16" w:name="_Toc511735934"/>
+      <w:r>
+        <w:t>Host Data</w:t>
+      </w:r>
+      <w:bookmarkEnd w:id="16"/>
+    </w:p>
+    <w:p>
+      <w:pPr>
+        <w:spacing w:after="0" w:line="360" w:lineRule="auto"/>
+      </w:pPr>
+      <w:r>
+        <w:tab/>
+      </w:r>
+      <w:r>
+        <w:t>A raster file</w:t>
+      </w:r>
+      <w:r>
+        <w:t xml:space="preserve"> of </w:t>
+      </w:r>
+      <w:r>
+        <w:t xml:space="preserve">the </w:t>
+      </w:r>
+      <w:r>
+        <w:t>host species density</w:t>
+      </w:r>
+      <w:r>
+        <w:t>. Used as the absolute density.</w:t>
+      </w:r>
+    </w:p>
+    <w:p>
+      <w:pPr>
+        <w:pStyle w:val="Heading3"/>
+        <w:spacing w:before="0" w:line="360" w:lineRule="auto"/>
+      </w:pPr>
+      <w:bookmarkStart w:id="17" w:name="_Toc511735935"/>
+      <w:r>
+        <w:t>Host Index Score</w:t>
+      </w:r>
+      <w:bookmarkEnd w:id="17"/>
+    </w:p>
+    <w:p>
+      <w:pPr>
+        <w:spacing w:after="0" w:line="360" w:lineRule="auto"/>
+      </w:pPr>
+      <w:r>
+        <w:tab/>
+        <w:t xml:space="preserve">A numeric value (0 to 10) for the effect of the species on spread. This controls for the preference of the pest for certain species and the effect of host competency on inoculum production. It is the ability of the host to contribute to spread. A score of 10 means that the species contributes highly to spread while a value of 0 means that the species doesn’t contribute to spread. A value of 0 is used if the pest/pathogen doesn’t </w:t>
+      </w:r>
+      <w:r>
+        <w:t xml:space="preserve">contribute to spread but is affected by the pest/pathogen and the user wants to track infections in that species. A value of 5 contributes to spread at 50% of the rate of a value of 10. </w:t>
+      </w:r>
+      <w:r>
+        <w:t xml:space="preserve">Example: </w:t>
+      </w:r>
+      <w:r>
+        <w:rPr>
+          <w:i/>
+        </w:rPr>
+        <w:t xml:space="preserve">Phytophthora </w:t>
+      </w:r>
+      <w:proofErr w:type="spellStart"/>
+      <w:r>
+        <w:rPr>
+          <w:i/>
+        </w:rPr>
+        <w:t>ramorum</w:t>
+      </w:r>
+      <w:proofErr w:type="spellEnd"/>
+      <w:r>
+        <w:t xml:space="preserve">, the </w:t>
+      </w:r>
+      <w:proofErr w:type="spellStart"/>
+      <w:r>
+        <w:t>casual agent</w:t>
+      </w:r>
+      <w:proofErr w:type="spellEnd"/>
+      <w:r>
+        <w:t xml:space="preserve"> of sudden oak death, Oaks experience mortality from the disease but don’t contribute to </w:t>
+      </w:r>
+    </w:p>
+    <w:p>
+      <w:pPr>
+        <w:pStyle w:val="Heading3"/>
+        <w:spacing w:before="0" w:line="360" w:lineRule="auto"/>
+      </w:pPr>
+      <w:bookmarkStart w:id="18" w:name="_Toc511735936"/>
+      <w:r>
+        <w:t>Total Species Data</w:t>
+      </w:r>
+      <w:bookmarkEnd w:id="18"/>
+    </w:p>
+    <w:p>
+      <w:pPr>
+        <w:spacing w:after="0" w:line="360" w:lineRule="auto"/>
+      </w:pPr>
+      <w:r>
+        <w:tab/>
+        <w:t>A raster file of all the density of all trees for the location of interest. This is used to control of increased difficulty of finding a host when hosts are not abundant.</w:t>
+      </w:r>
+    </w:p>
+    <w:p>
+      <w:pPr>
+        <w:spacing w:after="0" w:line="360" w:lineRule="auto"/>
+      </w:pPr>
+    </w:p>
     <w:p>
       <w:pPr>
         <w:pStyle w:val="Heading2"/>
-      </w:pPr>
-      <w:bookmarkStart w:id="6" w:name="_Toc511650013"/>
-      <w:r>
+        <w:spacing w:before="0" w:line="360" w:lineRule="auto"/>
+      </w:pPr>
+      <w:bookmarkStart w:id="19" w:name="_Toc511735937"/>
+      <w:r>
+        <w:lastRenderedPageBreak/>
         <w:t>Environmental Effects</w:t>
       </w:r>
-      <w:bookmarkEnd w:id="6"/>
-    </w:p>
-    <w:p/>
-    <w:p/>
-    <w:p>
+      <w:bookmarkEnd w:id="19"/>
+    </w:p>
+    <w:p>
+      <w:pPr>
+        <w:pStyle w:val="Heading3"/>
+        <w:spacing w:before="0" w:line="360" w:lineRule="auto"/>
+      </w:pPr>
+      <w:bookmarkStart w:id="20" w:name="_Toc511735938"/>
+      <w:r>
+        <w:t>Does wind affect spread?</w:t>
+      </w:r>
+      <w:bookmarkEnd w:id="20"/>
+    </w:p>
+    <w:p>
+      <w:pPr>
+        <w:spacing w:after="0" w:line="360" w:lineRule="auto"/>
+      </w:pPr>
+      <w:r>
+        <w:tab/>
+        <w:t>If wind affects the spread of the pest or pathogen of interest and predominate wind direction is available select yes. If not select no. Selecting yes requires the selection of 3 other parameters (Wind data type, predominate wind direction, and Kappa).</w:t>
+      </w:r>
+    </w:p>
+    <w:p>
+      <w:pPr>
+        <w:pStyle w:val="Heading3"/>
+        <w:spacing w:before="0" w:line="360" w:lineRule="auto"/>
+      </w:pPr>
+      <w:bookmarkStart w:id="21" w:name="_Toc511735939"/>
+      <w:r>
+        <w:t>Wind data type</w:t>
+      </w:r>
+      <w:bookmarkEnd w:id="21"/>
+    </w:p>
+    <w:p>
+      <w:pPr>
+        <w:spacing w:after="0" w:line="360" w:lineRule="auto"/>
+      </w:pPr>
+      <w:r>
+        <w:tab/>
+        <w:t>Currently the only selectable option is direction. Future</w:t>
+      </w:r>
+      <w:r>
+        <w:t xml:space="preserve"> versions will allow polygon shapefiles </w:t>
+      </w:r>
+      <w:r>
+        <w:t xml:space="preserve">and/or raster inputs </w:t>
+      </w:r>
+      <w:r>
+        <w:t>of wind direction in order to account for variation across larger spatial scales.</w:t>
+      </w:r>
+    </w:p>
+    <w:p>
+      <w:pPr>
+        <w:pStyle w:val="Heading3"/>
+        <w:spacing w:before="0" w:line="360" w:lineRule="auto"/>
+      </w:pPr>
+      <w:bookmarkStart w:id="22" w:name="_Toc511735940"/>
+      <w:r>
+        <w:t>Predominate wind direction</w:t>
+      </w:r>
+      <w:bookmarkEnd w:id="22"/>
+    </w:p>
+    <w:p>
+      <w:pPr>
+        <w:spacing w:after="0" w:line="360" w:lineRule="auto"/>
+      </w:pPr>
+      <w:r>
+        <w:tab/>
+        <w:t>What is the predominate wind direction selectable in 45</w:t>
+      </w:r>
+      <w:r>
+        <w:rPr>
+          <w:rFonts w:cs="Arial"/>
+        </w:rPr>
+        <w:t>°</w:t>
+      </w:r>
+      <w:r>
+        <w:t xml:space="preserve"> increments (NE, E, SE, S, SW, W, NW, N). This sets the predominate direction that spread will occur.</w:t>
+      </w:r>
+    </w:p>
+    <w:p>
+      <w:pPr>
+        <w:pStyle w:val="Heading3"/>
+        <w:spacing w:before="0" w:line="360" w:lineRule="auto"/>
+      </w:pPr>
+      <w:bookmarkStart w:id="23" w:name="_Toc511735941"/>
+      <w:r>
+        <w:t>Kappa:</w:t>
+      </w:r>
+      <w:bookmarkEnd w:id="23"/>
+    </w:p>
+    <w:p>
+      <w:pPr>
+        <w:spacing w:after="0" w:line="360" w:lineRule="auto"/>
+      </w:pPr>
+      <w:r>
+        <w:tab/>
+        <w:t>Kappa controls the dispersal direction dominance set by predominate wind direction for the von Mises distribution. This controls how much effect wind plays in dispersal of the pest or pathogen. Kappa = 0 means that dispersal is equally likely in all directions (no effect of wind direction). Kappa = 8 much more likely to disperse in the direction of the wind.</w:t>
+      </w:r>
+    </w:p>
+    <w:p>
+      <w:pPr>
+        <w:spacing w:after="0" w:line="360" w:lineRule="auto"/>
+      </w:pPr>
+      <w:r>
+        <w:rPr>
+          <w:noProof/>
+        </w:rPr>
+        <w:lastRenderedPageBreak/>
+        <w:drawing>
+          <wp:inline distT="0" distB="0" distL="0" distR="0" wp14:anchorId="376451C0" wp14:editId="6636EE8C">
+            <wp:extent cx="5168900" cy="3876675"/>
+            <wp:effectExtent l="0" t="0" r="0" b="9525"/>
+            <wp:docPr id="1" name="Picture 1"/>
+            <wp:cNvGraphicFramePr>
+              <a:graphicFrameLocks xmlns:a="http://schemas.openxmlformats.org/drawingml/2006/main" noChangeAspect="1"/>
+            </wp:cNvGraphicFramePr>
+            <a:graphic xmlns:a="http://schemas.openxmlformats.org/drawingml/2006/main">
+              <a:graphicData uri="http://schemas.openxmlformats.org/drawingml/2006/picture">
+                <pic:pic xmlns:pic="http://schemas.openxmlformats.org/drawingml/2006/picture">
+                  <pic:nvPicPr>
+                    <pic:cNvPr id="1" name="VonMises_distribution_PDF.png"/>
+                    <pic:cNvPicPr/>
+                  </pic:nvPicPr>
+                  <pic:blipFill>
+                    <a:blip r:embed="rId8" cstate="print">
+                      <a:extLst>
+                        <a:ext uri="{28A0092B-C50C-407E-A947-70E740481C1C}">
+                          <a14:useLocalDpi xmlns:a14="http://schemas.microsoft.com/office/drawing/2010/main" val="0"/>
+                        </a:ext>
+                      </a:extLst>
+                    </a:blip>
+                    <a:stretch>
+                      <a:fillRect/>
+                    </a:stretch>
+                  </pic:blipFill>
+                  <pic:spPr>
+                    <a:xfrm>
+                      <a:off x="0" y="0"/>
+                      <a:ext cx="5198405" cy="3898804"/>
+                    </a:xfrm>
+                    <a:prstGeom prst="rect">
+                      <a:avLst/>
+                    </a:prstGeom>
+                  </pic:spPr>
+                </pic:pic>
+              </a:graphicData>
+            </a:graphic>
+          </wp:inline>
+        </w:drawing>
+      </w:r>
+    </w:p>
+    <w:p>
+      <w:pPr>
+        <w:spacing w:after="0" w:line="360" w:lineRule="auto"/>
+      </w:pPr>
+      <w:r>
+        <w:t xml:space="preserve">Von Mises distribution probability density function for various levels of kappa (image from </w:t>
+      </w:r>
+      <w:hyperlink r:id="rId9" w:history="1">
+        <w:r>
+          <w:rPr>
+            <w:rStyle w:val="Hyperlink"/>
+          </w:rPr>
+          <w:t>Wikipedia</w:t>
+        </w:r>
+      </w:hyperlink>
+      <w:r>
+        <w:t xml:space="preserve">). </w:t>
+      </w:r>
+    </w:p>
+    <w:p>
+      <w:pPr>
+        <w:spacing w:after="0" w:line="360" w:lineRule="auto"/>
+      </w:pPr>
+    </w:p>
+    <w:p>
+      <w:pPr>
+        <w:pStyle w:val="Heading3"/>
+        <w:spacing w:before="0" w:line="360" w:lineRule="auto"/>
+      </w:pPr>
+      <w:bookmarkStart w:id="24" w:name="_Toc511735942"/>
+      <w:r>
+        <w:t>Does temperature affect spread</w:t>
+      </w:r>
+      <w:bookmarkEnd w:id="24"/>
+    </w:p>
+    <w:p>
+      <w:pPr>
+        <w:spacing w:after="0" w:line="360" w:lineRule="auto"/>
+      </w:pPr>
+      <w:r>
+        <w:tab/>
+        <w:t xml:space="preserve">Does temperature affect the ability of the pest/pathogen to reproduce and/or spread and do you have temperature data for your study area? If the answer to both of these questions is yes select yes if not select no. If </w:t>
+      </w:r>
+      <w:r>
+        <w:t>yes,</w:t>
+      </w:r>
+      <w:r>
+        <w:t xml:space="preserve"> </w:t>
+      </w:r>
+      <w:r>
+        <w:t>another variable (Temperature Data) becomes available.</w:t>
+      </w:r>
+      <w:r>
+        <w:t xml:space="preserve"> </w:t>
+      </w:r>
+      <w:r>
+        <w:t>Future versions will include options for functions based on the effect of temperature on spread as another parameter.</w:t>
+      </w:r>
+    </w:p>
+    <w:p>
+      <w:pPr>
+        <w:pStyle w:val="Heading3"/>
+        <w:spacing w:before="0" w:line="360" w:lineRule="auto"/>
+      </w:pPr>
+      <w:bookmarkStart w:id="25" w:name="_Toc511735943"/>
+      <w:r>
+        <w:t>Temperature Data</w:t>
+      </w:r>
+      <w:bookmarkEnd w:id="25"/>
+    </w:p>
+    <w:p>
+      <w:pPr>
+        <w:spacing w:after="0" w:line="360" w:lineRule="auto"/>
+      </w:pPr>
+      <w:r>
+        <w:tab/>
+        <w:t xml:space="preserve">Input a </w:t>
+      </w:r>
+      <w:proofErr w:type="spellStart"/>
+      <w:r>
+        <w:t>NetCDF</w:t>
+      </w:r>
+      <w:proofErr w:type="spellEnd"/>
+      <w:r>
+        <w:t xml:space="preserve"> file of temperature data for the location and time period you are interested in. Currently data is aggregated to weekly inputs for the model based on a function for the effect of temperature. Future version will make inputs daily but run a function to aggregate them to the timestep chosen by the user.</w:t>
+      </w:r>
+    </w:p>
+    <w:p>
+      <w:pPr>
+        <w:pStyle w:val="Heading3"/>
+        <w:spacing w:before="0" w:line="360" w:lineRule="auto"/>
+      </w:pPr>
+      <w:bookmarkStart w:id="26" w:name="_Toc511735944"/>
+      <w:r>
+        <w:lastRenderedPageBreak/>
+        <w:t>Does precipitation affect spread</w:t>
+      </w:r>
+      <w:bookmarkEnd w:id="26"/>
+    </w:p>
+    <w:p>
+      <w:pPr>
+        <w:spacing w:after="0" w:line="360" w:lineRule="auto"/>
+      </w:pPr>
+      <w:r>
+        <w:tab/>
+        <w:t xml:space="preserve">Does precipitation affect the ability of the pest/pathogen to reproduce and/or spread and do you have precipitation data for your study area? If the answer to both of these questions is yes select yes if not select no. If yes, another variable (Precipitation Data) becomes available. Future versions will include </w:t>
+      </w:r>
+      <w:r>
+        <w:t>options for functions based on the effect of precipitation on spread as another parameter.</w:t>
+      </w:r>
+    </w:p>
+    <w:p>
+      <w:pPr>
+        <w:pStyle w:val="Heading3"/>
+        <w:spacing w:before="0" w:line="360" w:lineRule="auto"/>
+      </w:pPr>
+      <w:bookmarkStart w:id="27" w:name="_Toc511735945"/>
+      <w:r>
+        <w:t>Precipitation Data</w:t>
+      </w:r>
+      <w:bookmarkEnd w:id="27"/>
+    </w:p>
+    <w:p>
+      <w:pPr>
+        <w:spacing w:after="0" w:line="360" w:lineRule="auto"/>
+      </w:pPr>
+      <w:r>
+        <w:tab/>
+        <w:t xml:space="preserve">Input a </w:t>
+      </w:r>
+      <w:proofErr w:type="spellStart"/>
+      <w:r>
+        <w:t>N</w:t>
+      </w:r>
+      <w:r>
+        <w:t>etCDF</w:t>
+      </w:r>
+      <w:proofErr w:type="spellEnd"/>
+      <w:r>
+        <w:t xml:space="preserve"> file of precipitation data for the location and time period you are interested in. Currently data is aggregated to weekly inputs for the model based on a function for the effect of precipitation. </w:t>
+      </w:r>
+      <w:r>
+        <w:t>Future version will make inputs daily but run a function to aggregate them to the timestep chosen by the user.</w:t>
+      </w:r>
+    </w:p>
+    <w:p>
+      <w:pPr>
+        <w:spacing w:after="0" w:line="360" w:lineRule="auto"/>
+      </w:pPr>
       <w:r>
         <w:br w:type="page"/>
       </w:r>
@@ -980,17 +3226,23 @@
     <w:p>
       <w:pPr>
         <w:pStyle w:val="Heading1"/>
-      </w:pPr>
-      <w:bookmarkStart w:id="7" w:name="_Toc511650014"/>
+        <w:spacing w:before="0" w:line="360" w:lineRule="auto"/>
+      </w:pPr>
+      <w:bookmarkStart w:id="28" w:name="_Toc511735946"/>
       <w:r>
         <w:lastRenderedPageBreak/>
         <w:t>References</w:t>
       </w:r>
-      <w:bookmarkEnd w:id="7"/>
-    </w:p>
-    <w:p/>
+      <w:bookmarkEnd w:id="28"/>
+    </w:p>
+    <w:bookmarkEnd w:id="0"/>
+    <w:p>
+      <w:pPr>
+        <w:spacing w:after="0" w:line="360" w:lineRule="auto"/>
+      </w:pPr>
+    </w:p>
     <w:sectPr>
-      <w:footerReference w:type="default" r:id="rId7"/>
+      <w:footerReference w:type="default" r:id="rId10"/>
       <w:pgSz w:w="12240" w:h="15840"/>
       <w:pgMar w:top="1440" w:right="1440" w:bottom="1440" w:left="1440" w:header="720" w:footer="720" w:gutter="0"/>
       <w:pgNumType w:start="0"/>
@@ -1003,7 +3255,7 @@
 </file>
 
 <file path=word/endnotes.xml><?xml version="1.0" encoding="utf-8"?>
-<w:endnotes xmlns:wpc="http://schemas.microsoft.com/office/word/2010/wordprocessingCanvas" xmlns:cx="http://schemas.microsoft.com/office/drawing/2014/chartex" xmlns:cx1="http://schemas.microsoft.com/office/drawing/2015/9/8/chartex" xmlns:mc="http://schemas.openxmlformats.org/markup-compatibility/2006" xmlns:o="urn:schemas-microsoft-com:office:office" xmlns:r="http://schemas.openxmlformats.org/officeDocument/2006/relationships" xmlns:m="http://schemas.openxmlformats.org/officeDocument/2006/math" xmlns:v="urn:schemas-microsoft-com:vml" xmlns:wp14="http://schemas.microsoft.com/office/word/2010/wordprocessingDrawing" xmlns:wp="http://schemas.openxmlformats.org/drawingml/2006/wordprocessingDrawing" xmlns:w10="urn:schemas-microsoft-com:office:word" xmlns:w="http://schemas.openxmlformats.org/wordprocessingml/2006/main" xmlns:w14="http://schemas.microsoft.com/office/word/2010/wordml" xmlns:w15="http://schemas.microsoft.com/office/word/2012/wordml" xmlns:w16se="http://schemas.microsoft.com/office/word/2015/wordml/symex" xmlns:wpg="http://schemas.microsoft.com/office/word/2010/wordprocessingGroup" xmlns:wpi="http://schemas.microsoft.com/office/word/2010/wordprocessingInk" xmlns:wne="http://schemas.microsoft.com/office/word/2006/wordml" xmlns:wps="http://schemas.microsoft.com/office/word/2010/wordprocessingShape" mc:Ignorable="w14 w15 w16se wp14">
+<w:endnotes xmlns:wpc="http://schemas.microsoft.com/office/word/2010/wordprocessingCanvas" xmlns:cx="http://schemas.microsoft.com/office/drawing/2014/chartex" xmlns:cx1="http://schemas.microsoft.com/office/drawing/2015/9/8/chartex" xmlns:cx2="http://schemas.microsoft.com/office/drawing/2015/10/21/chartex" xmlns:cx3="http://schemas.microsoft.com/office/drawing/2016/5/9/chartex" xmlns:cx4="http://schemas.microsoft.com/office/drawing/2016/5/10/chartex" xmlns:cx5="http://schemas.microsoft.com/office/drawing/2016/5/11/chartex" xmlns:cx6="http://schemas.microsoft.com/office/drawing/2016/5/12/chartex" xmlns:cx7="http://schemas.microsoft.com/office/drawing/2016/5/13/chartex" xmlns:cx8="http://schemas.microsoft.com/office/drawing/2016/5/14/chartex" xmlns:mc="http://schemas.openxmlformats.org/markup-compatibility/2006" xmlns:aink="http://schemas.microsoft.com/office/drawing/2016/ink" xmlns:am3d="http://schemas.microsoft.com/office/drawing/2017/model3d" xmlns:o="urn:schemas-microsoft-com:office:office" xmlns:r="http://schemas.openxmlformats.org/officeDocument/2006/relationships" xmlns:m="http://schemas.openxmlformats.org/officeDocument/2006/math" xmlns:v="urn:schemas-microsoft-com:vml" xmlns:wp14="http://schemas.microsoft.com/office/word/2010/wordprocessingDrawing" xmlns:wp="http://schemas.openxmlformats.org/drawingml/2006/wordprocessingDrawing" xmlns:w10="urn:schemas-microsoft-com:office:word" xmlns:w="http://schemas.openxmlformats.org/wordprocessingml/2006/main" xmlns:w14="http://schemas.microsoft.com/office/word/2010/wordml" xmlns:w15="http://schemas.microsoft.com/office/word/2012/wordml" xmlns:w16cid="http://schemas.microsoft.com/office/word/2016/wordml/cid" xmlns:w16se="http://schemas.microsoft.com/office/word/2015/wordml/symex" xmlns:wpg="http://schemas.microsoft.com/office/word/2010/wordprocessingGroup" xmlns:wpi="http://schemas.microsoft.com/office/word/2010/wordprocessingInk" xmlns:wne="http://schemas.microsoft.com/office/word/2006/wordml" xmlns:wps="http://schemas.microsoft.com/office/word/2010/wordprocessingShape" mc:Ignorable="w14 w15 w16se w16cid wp14">
   <w:endnote w:type="separator" w:id="-1">
     <w:p>
       <w:pPr>
@@ -1028,7 +3280,7 @@
 </file>
 
 <file path=word/footer1.xml><?xml version="1.0" encoding="utf-8"?>
-<w:ftr xmlns:wpc="http://schemas.microsoft.com/office/word/2010/wordprocessingCanvas" xmlns:cx="http://schemas.microsoft.com/office/drawing/2014/chartex" xmlns:cx1="http://schemas.microsoft.com/office/drawing/2015/9/8/chartex" xmlns:mc="http://schemas.openxmlformats.org/markup-compatibility/2006" xmlns:o="urn:schemas-microsoft-com:office:office" xmlns:r="http://schemas.openxmlformats.org/officeDocument/2006/relationships" xmlns:m="http://schemas.openxmlformats.org/officeDocument/2006/math" xmlns:v="urn:schemas-microsoft-com:vml" xmlns:wp14="http://schemas.microsoft.com/office/word/2010/wordprocessingDrawing" xmlns:wp="http://schemas.openxmlformats.org/drawingml/2006/wordprocessingDrawing" xmlns:w10="urn:schemas-microsoft-com:office:word" xmlns:w="http://schemas.openxmlformats.org/wordprocessingml/2006/main" xmlns:w14="http://schemas.microsoft.com/office/word/2010/wordml" xmlns:w15="http://schemas.microsoft.com/office/word/2012/wordml" xmlns:w16se="http://schemas.microsoft.com/office/word/2015/wordml/symex" xmlns:wpg="http://schemas.microsoft.com/office/word/2010/wordprocessingGroup" xmlns:wpi="http://schemas.microsoft.com/office/word/2010/wordprocessingInk" xmlns:wne="http://schemas.microsoft.com/office/word/2006/wordml" xmlns:wps="http://schemas.microsoft.com/office/word/2010/wordprocessingShape" mc:Ignorable="w14 w15 w16se wp14">
+<w:ftr xmlns:wpc="http://schemas.microsoft.com/office/word/2010/wordprocessingCanvas" xmlns:cx="http://schemas.microsoft.com/office/drawing/2014/chartex" xmlns:cx1="http://schemas.microsoft.com/office/drawing/2015/9/8/chartex" xmlns:cx2="http://schemas.microsoft.com/office/drawing/2015/10/21/chartex" xmlns:cx3="http://schemas.microsoft.com/office/drawing/2016/5/9/chartex" xmlns:cx4="http://schemas.microsoft.com/office/drawing/2016/5/10/chartex" xmlns:cx5="http://schemas.microsoft.com/office/drawing/2016/5/11/chartex" xmlns:cx6="http://schemas.microsoft.com/office/drawing/2016/5/12/chartex" xmlns:cx7="http://schemas.microsoft.com/office/drawing/2016/5/13/chartex" xmlns:cx8="http://schemas.microsoft.com/office/drawing/2016/5/14/chartex" xmlns:mc="http://schemas.openxmlformats.org/markup-compatibility/2006" xmlns:aink="http://schemas.microsoft.com/office/drawing/2016/ink" xmlns:am3d="http://schemas.microsoft.com/office/drawing/2017/model3d" xmlns:o="urn:schemas-microsoft-com:office:office" xmlns:r="http://schemas.openxmlformats.org/officeDocument/2006/relationships" xmlns:m="http://schemas.openxmlformats.org/officeDocument/2006/math" xmlns:v="urn:schemas-microsoft-com:vml" xmlns:wp14="http://schemas.microsoft.com/office/word/2010/wordprocessingDrawing" xmlns:wp="http://schemas.openxmlformats.org/drawingml/2006/wordprocessingDrawing" xmlns:w10="urn:schemas-microsoft-com:office:word" xmlns:w="http://schemas.openxmlformats.org/wordprocessingml/2006/main" xmlns:w14="http://schemas.microsoft.com/office/word/2010/wordml" xmlns:w15="http://schemas.microsoft.com/office/word/2012/wordml" xmlns:w16cid="http://schemas.microsoft.com/office/word/2016/wordml/cid" xmlns:w16se="http://schemas.microsoft.com/office/word/2015/wordml/symex" xmlns:wpg="http://schemas.microsoft.com/office/word/2010/wordprocessingGroup" xmlns:wpi="http://schemas.microsoft.com/office/word/2010/wordprocessingInk" xmlns:wne="http://schemas.microsoft.com/office/word/2006/wordml" xmlns:wps="http://schemas.microsoft.com/office/word/2010/wordprocessingShape" mc:Ignorable="w14 w15 w16se w16cid wp14">
   <w:sdt>
     <w:sdtPr>
       <w:id w:val="328716928"/>
@@ -1081,7 +3333,7 @@
 </file>
 
 <file path=word/footnotes.xml><?xml version="1.0" encoding="utf-8"?>
-<w:footnotes xmlns:wpc="http://schemas.microsoft.com/office/word/2010/wordprocessingCanvas" xmlns:cx="http://schemas.microsoft.com/office/drawing/2014/chartex" xmlns:cx1="http://schemas.microsoft.com/office/drawing/2015/9/8/chartex" xmlns:mc="http://schemas.openxmlformats.org/markup-compatibility/2006" xmlns:o="urn:schemas-microsoft-com:office:office" xmlns:r="http://schemas.openxmlformats.org/officeDocument/2006/relationships" xmlns:m="http://schemas.openxmlformats.org/officeDocument/2006/math" xmlns:v="urn:schemas-microsoft-com:vml" xmlns:wp14="http://schemas.microsoft.com/office/word/2010/wordprocessingDrawing" xmlns:wp="http://schemas.openxmlformats.org/drawingml/2006/wordprocessingDrawing" xmlns:w10="urn:schemas-microsoft-com:office:word" xmlns:w="http://schemas.openxmlformats.org/wordprocessingml/2006/main" xmlns:w14="http://schemas.microsoft.com/office/word/2010/wordml" xmlns:w15="http://schemas.microsoft.com/office/word/2012/wordml" xmlns:w16se="http://schemas.microsoft.com/office/word/2015/wordml/symex" xmlns:wpg="http://schemas.microsoft.com/office/word/2010/wordprocessingGroup" xmlns:wpi="http://schemas.microsoft.com/office/word/2010/wordprocessingInk" xmlns:wne="http://schemas.microsoft.com/office/word/2006/wordml" xmlns:wps="http://schemas.microsoft.com/office/word/2010/wordprocessingShape" mc:Ignorable="w14 w15 w16se wp14">
+<w:footnotes xmlns:wpc="http://schemas.microsoft.com/office/word/2010/wordprocessingCanvas" xmlns:cx="http://schemas.microsoft.com/office/drawing/2014/chartex" xmlns:cx1="http://schemas.microsoft.com/office/drawing/2015/9/8/chartex" xmlns:cx2="http://schemas.microsoft.com/office/drawing/2015/10/21/chartex" xmlns:cx3="http://schemas.microsoft.com/office/drawing/2016/5/9/chartex" xmlns:cx4="http://schemas.microsoft.com/office/drawing/2016/5/10/chartex" xmlns:cx5="http://schemas.microsoft.com/office/drawing/2016/5/11/chartex" xmlns:cx6="http://schemas.microsoft.com/office/drawing/2016/5/12/chartex" xmlns:cx7="http://schemas.microsoft.com/office/drawing/2016/5/13/chartex" xmlns:cx8="http://schemas.microsoft.com/office/drawing/2016/5/14/chartex" xmlns:mc="http://schemas.openxmlformats.org/markup-compatibility/2006" xmlns:aink="http://schemas.microsoft.com/office/drawing/2016/ink" xmlns:am3d="http://schemas.microsoft.com/office/drawing/2017/model3d" xmlns:o="urn:schemas-microsoft-com:office:office" xmlns:r="http://schemas.openxmlformats.org/officeDocument/2006/relationships" xmlns:m="http://schemas.openxmlformats.org/officeDocument/2006/math" xmlns:v="urn:schemas-microsoft-com:vml" xmlns:wp14="http://schemas.microsoft.com/office/word/2010/wordprocessingDrawing" xmlns:wp="http://schemas.openxmlformats.org/drawingml/2006/wordprocessingDrawing" xmlns:w10="urn:schemas-microsoft-com:office:word" xmlns:w="http://schemas.openxmlformats.org/wordprocessingml/2006/main" xmlns:w14="http://schemas.microsoft.com/office/word/2010/wordml" xmlns:w15="http://schemas.microsoft.com/office/word/2012/wordml" xmlns:w16cid="http://schemas.microsoft.com/office/word/2016/wordml/cid" xmlns:w16se="http://schemas.microsoft.com/office/word/2015/wordml/symex" xmlns:wpg="http://schemas.microsoft.com/office/word/2010/wordprocessingGroup" xmlns:wpi="http://schemas.microsoft.com/office/word/2010/wordprocessingInk" xmlns:wne="http://schemas.microsoft.com/office/word/2006/wordml" xmlns:wps="http://schemas.microsoft.com/office/word/2010/wordprocessingShape" mc:Ignorable="w14 w15 w16se w16cid wp14">
   <w:footnote w:type="separator" w:id="-1">
     <w:p>
       <w:pPr>
@@ -1105,8 +3357,102 @@
 </w:footnotes>
 </file>
 
+<file path=word/numbering.xml><?xml version="1.0" encoding="utf-8"?>
+<w:numbering xmlns:wpc="http://schemas.microsoft.com/office/word/2010/wordprocessingCanvas" xmlns:cx="http://schemas.microsoft.com/office/drawing/2014/chartex" xmlns:cx1="http://schemas.microsoft.com/office/drawing/2015/9/8/chartex" xmlns:cx2="http://schemas.microsoft.com/office/drawing/2015/10/21/chartex" xmlns:cx3="http://schemas.microsoft.com/office/drawing/2016/5/9/chartex" xmlns:cx4="http://schemas.microsoft.com/office/drawing/2016/5/10/chartex" xmlns:cx5="http://schemas.microsoft.com/office/drawing/2016/5/11/chartex" xmlns:cx6="http://schemas.microsoft.com/office/drawing/2016/5/12/chartex" xmlns:cx7="http://schemas.microsoft.com/office/drawing/2016/5/13/chartex" xmlns:cx8="http://schemas.microsoft.com/office/drawing/2016/5/14/chartex" xmlns:mc="http://schemas.openxmlformats.org/markup-compatibility/2006" xmlns:aink="http://schemas.microsoft.com/office/drawing/2016/ink" xmlns:am3d="http://schemas.microsoft.com/office/drawing/2017/model3d" xmlns:o="urn:schemas-microsoft-com:office:office" xmlns:r="http://schemas.openxmlformats.org/officeDocument/2006/relationships" xmlns:m="http://schemas.openxmlformats.org/officeDocument/2006/math" xmlns:v="urn:schemas-microsoft-com:vml" xmlns:wp14="http://schemas.microsoft.com/office/word/2010/wordprocessingDrawing" xmlns:wp="http://schemas.openxmlformats.org/drawingml/2006/wordprocessingDrawing" xmlns:w10="urn:schemas-microsoft-com:office:word" xmlns:w="http://schemas.openxmlformats.org/wordprocessingml/2006/main" xmlns:w14="http://schemas.microsoft.com/office/word/2010/wordml" xmlns:w15="http://schemas.microsoft.com/office/word/2012/wordml" xmlns:w16cid="http://schemas.microsoft.com/office/word/2016/wordml/cid" xmlns:w16se="http://schemas.microsoft.com/office/word/2015/wordml/symex" xmlns:wpg="http://schemas.microsoft.com/office/word/2010/wordprocessingGroup" xmlns:wpi="http://schemas.microsoft.com/office/word/2010/wordprocessingInk" xmlns:wne="http://schemas.microsoft.com/office/word/2006/wordml" xmlns:wps="http://schemas.microsoft.com/office/word/2010/wordprocessingShape" mc:Ignorable="w14 w15 w16se w16cid wp14">
+  <w:abstractNum w:abstractNumId="0" w15:restartNumberingAfterBreak="0">
+    <w:nsid w:val="7DD40B9C"/>
+    <w:multiLevelType w:val="hybridMultilevel"/>
+    <w:tmpl w:val="43962FE0"/>
+    <w:lvl w:ilvl="0" w:tplc="0409000F">
+      <w:start w:val="1"/>
+      <w:numFmt w:val="decimal"/>
+      <w:lvlText w:val="%1."/>
+      <w:lvlJc w:val="left"/>
+      <w:pPr>
+        <w:ind w:left="720" w:hanging="360"/>
+      </w:pPr>
+    </w:lvl>
+    <w:lvl w:ilvl="1" w:tplc="04090019" w:tentative="1">
+      <w:start w:val="1"/>
+      <w:numFmt w:val="lowerLetter"/>
+      <w:lvlText w:val="%2."/>
+      <w:lvlJc w:val="left"/>
+      <w:pPr>
+        <w:ind w:left="1440" w:hanging="360"/>
+      </w:pPr>
+    </w:lvl>
+    <w:lvl w:ilvl="2" w:tplc="0409001B" w:tentative="1">
+      <w:start w:val="1"/>
+      <w:numFmt w:val="lowerRoman"/>
+      <w:lvlText w:val="%3."/>
+      <w:lvlJc w:val="right"/>
+      <w:pPr>
+        <w:ind w:left="2160" w:hanging="180"/>
+      </w:pPr>
+    </w:lvl>
+    <w:lvl w:ilvl="3" w:tplc="0409000F" w:tentative="1">
+      <w:start w:val="1"/>
+      <w:numFmt w:val="decimal"/>
+      <w:lvlText w:val="%4."/>
+      <w:lvlJc w:val="left"/>
+      <w:pPr>
+        <w:ind w:left="2880" w:hanging="360"/>
+      </w:pPr>
+    </w:lvl>
+    <w:lvl w:ilvl="4" w:tplc="04090019" w:tentative="1">
+      <w:start w:val="1"/>
+      <w:numFmt w:val="lowerLetter"/>
+      <w:lvlText w:val="%5."/>
+      <w:lvlJc w:val="left"/>
+      <w:pPr>
+        <w:ind w:left="3600" w:hanging="360"/>
+      </w:pPr>
+    </w:lvl>
+    <w:lvl w:ilvl="5" w:tplc="0409001B" w:tentative="1">
+      <w:start w:val="1"/>
+      <w:numFmt w:val="lowerRoman"/>
+      <w:lvlText w:val="%6."/>
+      <w:lvlJc w:val="right"/>
+      <w:pPr>
+        <w:ind w:left="4320" w:hanging="180"/>
+      </w:pPr>
+    </w:lvl>
+    <w:lvl w:ilvl="6" w:tplc="0409000F" w:tentative="1">
+      <w:start w:val="1"/>
+      <w:numFmt w:val="decimal"/>
+      <w:lvlText w:val="%7."/>
+      <w:lvlJc w:val="left"/>
+      <w:pPr>
+        <w:ind w:left="5040" w:hanging="360"/>
+      </w:pPr>
+    </w:lvl>
+    <w:lvl w:ilvl="7" w:tplc="04090019" w:tentative="1">
+      <w:start w:val="1"/>
+      <w:numFmt w:val="lowerLetter"/>
+      <w:lvlText w:val="%8."/>
+      <w:lvlJc w:val="left"/>
+      <w:pPr>
+        <w:ind w:left="5760" w:hanging="360"/>
+      </w:pPr>
+    </w:lvl>
+    <w:lvl w:ilvl="8" w:tplc="0409001B" w:tentative="1">
+      <w:start w:val="1"/>
+      <w:numFmt w:val="lowerRoman"/>
+      <w:lvlText w:val="%9."/>
+      <w:lvlJc w:val="right"/>
+      <w:pPr>
+        <w:ind w:left="6480" w:hanging="180"/>
+      </w:pPr>
+    </w:lvl>
+  </w:abstractNum>
+  <w:num w:numId="1">
+    <w:abstractNumId w:val="0"/>
+  </w:num>
+</w:numbering>
+</file>
+
 <file path=word/styles.xml><?xml version="1.0" encoding="utf-8"?>
-<w:styles xmlns:mc="http://schemas.openxmlformats.org/markup-compatibility/2006" xmlns:r="http://schemas.openxmlformats.org/officeDocument/2006/relationships" xmlns:w="http://schemas.openxmlformats.org/wordprocessingml/2006/main" xmlns:w14="http://schemas.microsoft.com/office/word/2010/wordml" xmlns:w15="http://schemas.microsoft.com/office/word/2012/wordml" xmlns:w16se="http://schemas.microsoft.com/office/word/2015/wordml/symex" mc:Ignorable="w14 w15 w16se">
+<w:styles xmlns:mc="http://schemas.openxmlformats.org/markup-compatibility/2006" xmlns:r="http://schemas.openxmlformats.org/officeDocument/2006/relationships" xmlns:w="http://schemas.openxmlformats.org/wordprocessingml/2006/main" xmlns:w14="http://schemas.microsoft.com/office/word/2010/wordml" xmlns:w15="http://schemas.microsoft.com/office/word/2012/wordml" xmlns:w16cid="http://schemas.microsoft.com/office/word/2016/wordml/cid" xmlns:w16se="http://schemas.microsoft.com/office/word/2015/wordml/symex" mc:Ignorable="w14 w15 w16se w16cid">
   <w:docDefaults>
     <w:rPrDefault>
       <w:rPr>
@@ -1122,7 +3468,7 @@
       </w:pPr>
     </w:pPrDefault>
   </w:docDefaults>
-  <w:latentStyles w:defLockedState="0" w:defUIPriority="99" w:defSemiHidden="0" w:defUnhideWhenUsed="0" w:defQFormat="0" w:count="371">
+  <w:latentStyles w:defLockedState="0" w:defUIPriority="99" w:defSemiHidden="0" w:defUnhideWhenUsed="0" w:defQFormat="0" w:count="375">
     <w:lsdException w:name="Normal" w:uiPriority="0" w:qFormat="1"/>
     <w:lsdException w:name="heading 1" w:uiPriority="9" w:qFormat="1"/>
     <w:lsdException w:name="heading 2" w:semiHidden="1" w:uiPriority="9" w:unhideWhenUsed="1" w:qFormat="1"/>
@@ -1228,7 +3574,6 @@
     <w:lsdException w:name="HTML Sample" w:semiHidden="1" w:unhideWhenUsed="1"/>
     <w:lsdException w:name="HTML Typewriter" w:semiHidden="1" w:unhideWhenUsed="1"/>
     <w:lsdException w:name="HTML Variable" w:semiHidden="1" w:unhideWhenUsed="1"/>
-    <w:lsdException w:name="Normal Table" w:semiHidden="1" w:unhideWhenUsed="1"/>
     <w:lsdException w:name="annotation subject" w:semiHidden="1" w:unhideWhenUsed="1"/>
     <w:lsdException w:name="No List" w:semiHidden="1" w:unhideWhenUsed="1"/>
     <w:lsdException w:name="Outline List 1" w:semiHidden="1" w:unhideWhenUsed="1"/>
@@ -1272,10 +3617,8 @@
     <w:lsdException w:name="Table Elegant" w:semiHidden="1" w:unhideWhenUsed="1"/>
     <w:lsdException w:name="Table Professional" w:semiHidden="1" w:unhideWhenUsed="1"/>
     <w:lsdException w:name="Table Subtle 1" w:semiHidden="1" w:unhideWhenUsed="1"/>
-    <w:lsdException w:name="Table Subtle 2" w:semiHidden="1" w:unhideWhenUsed="1"/>
     <w:lsdException w:name="Table Web 1" w:semiHidden="1" w:unhideWhenUsed="1"/>
     <w:lsdException w:name="Table Web 2" w:semiHidden="1" w:unhideWhenUsed="1"/>
-    <w:lsdException w:name="Table Web 3" w:semiHidden="1" w:unhideWhenUsed="1"/>
     <w:lsdException w:name="Balloon Text" w:semiHidden="1" w:unhideWhenUsed="1"/>
     <w:lsdException w:name="Table Grid" w:uiPriority="39"/>
     <w:lsdException w:name="Table Theme" w:semiHidden="1" w:unhideWhenUsed="1"/>
@@ -1494,13 +3837,17 @@
     <w:lsdException w:name="List Table 5 Dark Accent 6" w:uiPriority="50"/>
     <w:lsdException w:name="List Table 6 Colorful Accent 6" w:uiPriority="51"/>
     <w:lsdException w:name="List Table 7 Colorful Accent 6" w:uiPriority="52"/>
+    <w:lsdException w:name="Mention" w:semiHidden="1" w:unhideWhenUsed="1"/>
+    <w:lsdException w:name="Smart Hyperlink" w:semiHidden="1" w:unhideWhenUsed="1"/>
+    <w:lsdException w:name="Hashtag" w:semiHidden="1" w:unhideWhenUsed="1"/>
+    <w:lsdException w:name="Unresolved Mention" w:semiHidden="1" w:unhideWhenUsed="1"/>
   </w:latentStyles>
   <w:style w:type="paragraph" w:default="1" w:styleId="Normal">
     <w:name w:val="Normal"/>
     <w:qFormat/>
-    <w:rsid w:val="001505EE"/>
+    <w:rsid w:val="00FC624D"/>
     <w:rPr>
-      <w:rFonts w:ascii="Times New Roman" w:hAnsi="Times New Roman"/>
+      <w:rFonts w:ascii="Arial" w:hAnsi="Arial"/>
       <w:sz w:val="24"/>
     </w:rPr>
   </w:style>
@@ -1511,7 +3858,7 @@
     <w:link w:val="Heading1Char"/>
     <w:uiPriority w:val="9"/>
     <w:qFormat/>
-    <w:rsid w:val="001505EE"/>
+    <w:rsid w:val="00FC624D"/>
     <w:pPr>
       <w:keepNext/>
       <w:keepLines/>
@@ -1520,6 +3867,7 @@
     </w:pPr>
     <w:rPr>
       <w:rFonts w:eastAsiaTheme="majorEastAsia" w:cstheme="majorBidi"/>
+      <w:b/>
       <w:color w:val="2E74B5" w:themeColor="accent1" w:themeShade="BF"/>
       <w:sz w:val="32"/>
       <w:szCs w:val="32"/>
@@ -1533,7 +3881,7 @@
     <w:uiPriority w:val="9"/>
     <w:unhideWhenUsed/>
     <w:qFormat/>
-    <w:rsid w:val="00232DD3"/>
+    <w:rsid w:val="00FC624D"/>
     <w:pPr>
       <w:keepNext/>
       <w:keepLines/>
@@ -1541,10 +3889,31 @@
       <w:outlineLvl w:val="1"/>
     </w:pPr>
     <w:rPr>
-      <w:rFonts w:asciiTheme="majorHAnsi" w:eastAsiaTheme="majorEastAsia" w:hAnsiTheme="majorHAnsi" w:cstheme="majorBidi"/>
+      <w:rFonts w:eastAsiaTheme="majorEastAsia" w:cstheme="majorBidi"/>
       <w:color w:val="2E74B5" w:themeColor="accent1" w:themeShade="BF"/>
-      <w:sz w:val="26"/>
+      <w:sz w:val="28"/>
       <w:szCs w:val="26"/>
+    </w:rPr>
+  </w:style>
+  <w:style w:type="paragraph" w:styleId="Heading3">
+    <w:name w:val="heading 3"/>
+    <w:basedOn w:val="Normal"/>
+    <w:next w:val="Normal"/>
+    <w:link w:val="Heading3Char"/>
+    <w:uiPriority w:val="9"/>
+    <w:unhideWhenUsed/>
+    <w:qFormat/>
+    <w:rsid w:val="00FC624D"/>
+    <w:pPr>
+      <w:keepNext/>
+      <w:keepLines/>
+      <w:spacing w:before="40" w:after="0"/>
+      <w:outlineLvl w:val="2"/>
+    </w:pPr>
+    <w:rPr>
+      <w:rFonts w:eastAsiaTheme="majorEastAsia" w:cstheme="majorBidi"/>
+      <w:color w:val="2E74B5" w:themeColor="accent1" w:themeShade="BF"/>
+      <w:szCs w:val="24"/>
     </w:rPr>
   </w:style>
   <w:style w:type="character" w:default="1" w:styleId="DefaultParagraphFont">
@@ -1579,9 +3948,10 @@
     <w:basedOn w:val="DefaultParagraphFont"/>
     <w:link w:val="Heading1"/>
     <w:uiPriority w:val="9"/>
-    <w:rsid w:val="001505EE"/>
+    <w:rsid w:val="00FC624D"/>
     <w:rPr>
-      <w:rFonts w:ascii="Times New Roman" w:eastAsiaTheme="majorEastAsia" w:hAnsi="Times New Roman" w:cstheme="majorBidi"/>
+      <w:rFonts w:ascii="Arial" w:eastAsiaTheme="majorEastAsia" w:hAnsi="Arial" w:cstheme="majorBidi"/>
+      <w:b/>
       <w:color w:val="2E74B5" w:themeColor="accent1" w:themeShade="BF"/>
       <w:sz w:val="32"/>
       <w:szCs w:val="32"/>
@@ -1682,11 +4052,11 @@
     <w:basedOn w:val="DefaultParagraphFont"/>
     <w:link w:val="Heading2"/>
     <w:uiPriority w:val="9"/>
-    <w:rsid w:val="00232DD3"/>
+    <w:rsid w:val="00FC624D"/>
     <w:rPr>
-      <w:rFonts w:asciiTheme="majorHAnsi" w:eastAsiaTheme="majorEastAsia" w:hAnsiTheme="majorHAnsi" w:cstheme="majorBidi"/>
+      <w:rFonts w:ascii="Arial" w:eastAsiaTheme="majorEastAsia" w:hAnsi="Arial" w:cstheme="majorBidi"/>
       <w:color w:val="2E74B5" w:themeColor="accent1" w:themeShade="BF"/>
-      <w:sz w:val="26"/>
+      <w:sz w:val="28"/>
       <w:szCs w:val="26"/>
     </w:rPr>
   </w:style>
@@ -1702,6 +4072,44 @@
       <w:spacing w:after="100"/>
       <w:ind w:left="240"/>
     </w:pPr>
+  </w:style>
+  <w:style w:type="character" w:customStyle="1" w:styleId="Heading3Char">
+    <w:name w:val="Heading 3 Char"/>
+    <w:basedOn w:val="DefaultParagraphFont"/>
+    <w:link w:val="Heading3"/>
+    <w:uiPriority w:val="9"/>
+    <w:rsid w:val="00FC624D"/>
+    <w:rPr>
+      <w:rFonts w:ascii="Arial" w:eastAsiaTheme="majorEastAsia" w:hAnsi="Arial" w:cstheme="majorBidi"/>
+      <w:color w:val="2E74B5" w:themeColor="accent1" w:themeShade="BF"/>
+      <w:sz w:val="24"/>
+      <w:szCs w:val="24"/>
+    </w:rPr>
+  </w:style>
+  <w:style w:type="paragraph" w:styleId="TOC3">
+    <w:name w:val="toc 3"/>
+    <w:basedOn w:val="Normal"/>
+    <w:next w:val="Normal"/>
+    <w:autoRedefine/>
+    <w:uiPriority w:val="39"/>
+    <w:unhideWhenUsed/>
+    <w:rsid w:val="0071559D"/>
+    <w:pPr>
+      <w:spacing w:after="100"/>
+      <w:ind w:left="480"/>
+    </w:pPr>
+  </w:style>
+  <w:style w:type="character" w:styleId="UnresolvedMention">
+    <w:name w:val="Unresolved Mention"/>
+    <w:basedOn w:val="DefaultParagraphFont"/>
+    <w:uiPriority w:val="99"/>
+    <w:semiHidden/>
+    <w:unhideWhenUsed/>
+    <w:rsid w:val="00467E58"/>
+    <w:rPr>
+      <w:color w:val="808080"/>
+      <w:shd w:val="clear" w:color="auto" w:fill="E6E6E6"/>
+    </w:rPr>
   </w:style>
 </w:styles>
 </file>
@@ -1972,7 +4380,7 @@
 </file>
 
 <file path=customXml/itemProps1.xml><?xml version="1.0" encoding="utf-8"?>
-<ds:datastoreItem xmlns:ds="http://schemas.openxmlformats.org/officeDocument/2006/customXml" ds:itemID="{761654FE-790D-4B63-910A-B29C4733E642}">
+<ds:datastoreItem xmlns:ds="http://schemas.openxmlformats.org/officeDocument/2006/customXml" ds:itemID="{091AEB92-BFB4-457D-B01D-F5B19378A4A9}">
   <ds:schemaRefs>
     <ds:schemaRef ds:uri="http://schemas.openxmlformats.org/officeDocument/2006/bibliography"/>
   </ds:schemaRefs>

</xml_diff>

<commit_message>
created function for zipping output
</commit_message>
<xml_diff>
--- a/Documentation/User Manual.docx
+++ b/Documentation/User Manual.docx
@@ -7,7 +7,6 @@
         <w:spacing w:after="0" w:line="360" w:lineRule="auto"/>
         <w:jc w:val="center"/>
       </w:pPr>
-      <w:bookmarkStart w:id="0" w:name="_GoBack"/>
     </w:p>
     <w:p>
       <w:pPr>
@@ -455,7 +454,7 @@
                 <w:noProof/>
                 <w:webHidden/>
               </w:rPr>
-              <w:t>2</w:t>
+              <w:t>3</w:t>
             </w:r>
             <w:r>
               <w:rPr>
@@ -526,7 +525,7 @@
                 <w:noProof/>
                 <w:webHidden/>
               </w:rPr>
-              <w:t>2</w:t>
+              <w:t>3</w:t>
             </w:r>
             <w:r>
               <w:rPr>
@@ -598,7 +597,7 @@
                 <w:noProof/>
                 <w:webHidden/>
               </w:rPr>
-              <w:t>3</w:t>
+              <w:t>4</w:t>
             </w:r>
             <w:r>
               <w:rPr>
@@ -669,7 +668,7 @@
                 <w:noProof/>
                 <w:webHidden/>
               </w:rPr>
-              <w:t>4</w:t>
+              <w:t>5</w:t>
             </w:r>
             <w:r>
               <w:rPr>
@@ -740,7 +739,7 @@
                 <w:noProof/>
                 <w:webHidden/>
               </w:rPr>
-              <w:t>4</w:t>
+              <w:t>5</w:t>
             </w:r>
             <w:r>
               <w:rPr>
@@ -811,7 +810,7 @@
                 <w:noProof/>
                 <w:webHidden/>
               </w:rPr>
-              <w:t>4</w:t>
+              <w:t>5</w:t>
             </w:r>
             <w:r>
               <w:rPr>
@@ -882,7 +881,7 @@
                 <w:noProof/>
                 <w:webHidden/>
               </w:rPr>
-              <w:t>4</w:t>
+              <w:t>5</w:t>
             </w:r>
             <w:r>
               <w:rPr>
@@ -953,7 +952,7 @@
                 <w:noProof/>
                 <w:webHidden/>
               </w:rPr>
-              <w:t>4</w:t>
+              <w:t>5</w:t>
             </w:r>
             <w:r>
               <w:rPr>
@@ -1024,7 +1023,7 @@
                 <w:noProof/>
                 <w:webHidden/>
               </w:rPr>
-              <w:t>4</w:t>
+              <w:t>5</w:t>
             </w:r>
             <w:r>
               <w:rPr>
@@ -1095,7 +1094,7 @@
                 <w:noProof/>
                 <w:webHidden/>
               </w:rPr>
-              <w:t>4</w:t>
+              <w:t>5</w:t>
             </w:r>
             <w:r>
               <w:rPr>
@@ -1166,7 +1165,7 @@
                 <w:noProof/>
                 <w:webHidden/>
               </w:rPr>
-              <w:t>4</w:t>
+              <w:t>5</w:t>
             </w:r>
             <w:r>
               <w:rPr>
@@ -1237,7 +1236,7 @@
                 <w:noProof/>
                 <w:webHidden/>
               </w:rPr>
-              <w:t>4</w:t>
+              <w:t>5</w:t>
             </w:r>
             <w:r>
               <w:rPr>
@@ -1308,7 +1307,7 @@
                 <w:noProof/>
                 <w:webHidden/>
               </w:rPr>
-              <w:t>4</w:t>
+              <w:t>6</w:t>
             </w:r>
             <w:r>
               <w:rPr>
@@ -1379,7 +1378,7 @@
                 <w:noProof/>
                 <w:webHidden/>
               </w:rPr>
-              <w:t>4</w:t>
+              <w:t>6</w:t>
             </w:r>
             <w:r>
               <w:rPr>
@@ -1450,7 +1449,7 @@
                 <w:noProof/>
                 <w:webHidden/>
               </w:rPr>
-              <w:t>5</w:t>
+              <w:t>6</w:t>
             </w:r>
             <w:r>
               <w:rPr>
@@ -1521,7 +1520,7 @@
                 <w:noProof/>
                 <w:webHidden/>
               </w:rPr>
-              <w:t>5</w:t>
+              <w:t>6</w:t>
             </w:r>
             <w:r>
               <w:rPr>
@@ -1592,7 +1591,7 @@
                 <w:noProof/>
                 <w:webHidden/>
               </w:rPr>
-              <w:t>5</w:t>
+              <w:t>6</w:t>
             </w:r>
             <w:r>
               <w:rPr>
@@ -1663,7 +1662,7 @@
                 <w:noProof/>
                 <w:webHidden/>
               </w:rPr>
-              <w:t>5</w:t>
+              <w:t>6</w:t>
             </w:r>
             <w:r>
               <w:rPr>
@@ -1734,7 +1733,7 @@
                 <w:noProof/>
                 <w:webHidden/>
               </w:rPr>
-              <w:t>5</w:t>
+              <w:t>7</w:t>
             </w:r>
             <w:r>
               <w:rPr>
@@ -1805,7 +1804,7 @@
                 <w:noProof/>
                 <w:webHidden/>
               </w:rPr>
-              <w:t>5</w:t>
+              <w:t>7</w:t>
             </w:r>
             <w:r>
               <w:rPr>
@@ -1876,7 +1875,7 @@
                 <w:noProof/>
                 <w:webHidden/>
               </w:rPr>
-              <w:t>5</w:t>
+              <w:t>7</w:t>
             </w:r>
             <w:r>
               <w:rPr>
@@ -1947,7 +1946,7 @@
                 <w:noProof/>
                 <w:webHidden/>
               </w:rPr>
-              <w:t>5</w:t>
+              <w:t>7</w:t>
             </w:r>
             <w:r>
               <w:rPr>
@@ -2018,7 +2017,7 @@
                 <w:noProof/>
                 <w:webHidden/>
               </w:rPr>
-              <w:t>5</w:t>
+              <w:t>7</w:t>
             </w:r>
             <w:r>
               <w:rPr>
@@ -2089,7 +2088,7 @@
                 <w:noProof/>
                 <w:webHidden/>
               </w:rPr>
-              <w:t>6</w:t>
+              <w:t>8</w:t>
             </w:r>
             <w:r>
               <w:rPr>
@@ -2160,7 +2159,7 @@
                 <w:noProof/>
                 <w:webHidden/>
               </w:rPr>
-              <w:t>6</w:t>
+              <w:t>8</w:t>
             </w:r>
             <w:r>
               <w:rPr>
@@ -2231,7 +2230,7 @@
                 <w:noProof/>
                 <w:webHidden/>
               </w:rPr>
-              <w:t>7</w:t>
+              <w:t>9</w:t>
             </w:r>
             <w:r>
               <w:rPr>
@@ -2302,7 +2301,7 @@
                 <w:noProof/>
                 <w:webHidden/>
               </w:rPr>
-              <w:t>7</w:t>
+              <w:t>9</w:t>
             </w:r>
             <w:r>
               <w:rPr>
@@ -2373,7 +2372,7 @@
                 <w:noProof/>
                 <w:webHidden/>
               </w:rPr>
-              <w:t>8</w:t>
+              <w:t>10</w:t>
             </w:r>
             <w:r>
               <w:rPr>
@@ -2426,7 +2425,7 @@
           <w:rFonts w:cs="Arial"/>
         </w:rPr>
       </w:pPr>
-      <w:bookmarkStart w:id="1" w:name="_Toc511735919"/>
+      <w:bookmarkStart w:id="0" w:name="_Toc511735919"/>
       <w:r>
         <w:rPr>
           <w:rFonts w:cs="Arial"/>
@@ -2434,18 +2433,18 @@
         <w:lastRenderedPageBreak/>
         <w:t>Version Updates</w:t>
       </w:r>
-      <w:bookmarkEnd w:id="1"/>
+      <w:bookmarkEnd w:id="0"/>
     </w:p>
     <w:p>
       <w:pPr>
         <w:pStyle w:val="Heading2"/>
         <w:spacing w:before="0" w:line="360" w:lineRule="auto"/>
       </w:pPr>
-      <w:bookmarkStart w:id="2" w:name="_Toc511735920"/>
+      <w:bookmarkStart w:id="1" w:name="_Toc511735920"/>
       <w:r>
         <w:t>Version 1.0: Original Version</w:t>
       </w:r>
-      <w:bookmarkEnd w:id="2"/>
+      <w:bookmarkEnd w:id="1"/>
     </w:p>
     <w:p>
       <w:pPr>
@@ -2493,7 +2492,7 @@
           <w:rFonts w:cs="Arial"/>
         </w:rPr>
       </w:pPr>
-      <w:bookmarkStart w:id="3" w:name="_Toc511735921"/>
+      <w:bookmarkStart w:id="2" w:name="_Toc511735921"/>
       <w:r>
         <w:rPr>
           <w:rFonts w:cs="Arial"/>
@@ -2501,7 +2500,7 @@
         <w:lastRenderedPageBreak/>
         <w:t>Model</w:t>
       </w:r>
-      <w:bookmarkEnd w:id="3"/>
+      <w:bookmarkEnd w:id="2"/>
     </w:p>
     <w:p>
       <w:pPr>
@@ -2526,12 +2525,12 @@
         <w:pStyle w:val="Heading1"/>
         <w:spacing w:before="0" w:line="360" w:lineRule="auto"/>
       </w:pPr>
-      <w:bookmarkStart w:id="4" w:name="_Toc511735922"/>
+      <w:bookmarkStart w:id="3" w:name="_Toc511735922"/>
       <w:r>
         <w:lastRenderedPageBreak/>
         <w:t>Parameters</w:t>
       </w:r>
-      <w:bookmarkEnd w:id="4"/>
+      <w:bookmarkEnd w:id="3"/>
     </w:p>
     <w:p>
       <w:pPr>
@@ -2550,14 +2549,14 @@
         <w:pStyle w:val="Heading2"/>
         <w:spacing w:before="0" w:line="360" w:lineRule="auto"/>
       </w:pPr>
-      <w:bookmarkStart w:id="5" w:name="_Toc511735923"/>
+      <w:bookmarkStart w:id="4" w:name="_Toc511735923"/>
       <w:r>
         <w:t>Pest/</w:t>
       </w:r>
       <w:r>
         <w:t>Pathogen</w:t>
       </w:r>
-      <w:bookmarkEnd w:id="5"/>
+      <w:bookmarkEnd w:id="4"/>
       <w:r>
         <w:t xml:space="preserve"> </w:t>
       </w:r>
@@ -2567,11 +2566,11 @@
         <w:pStyle w:val="Heading3"/>
         <w:spacing w:before="0" w:line="360" w:lineRule="auto"/>
       </w:pPr>
-      <w:bookmarkStart w:id="6" w:name="_Toc511735924"/>
+      <w:bookmarkStart w:id="5" w:name="_Toc511735924"/>
       <w:r>
         <w:t>Species Name</w:t>
       </w:r>
-      <w:bookmarkEnd w:id="6"/>
+      <w:bookmarkEnd w:id="5"/>
     </w:p>
     <w:p>
       <w:pPr>
@@ -2593,11 +2592,11 @@
         <w:pStyle w:val="Heading3"/>
         <w:spacing w:before="0" w:line="360" w:lineRule="auto"/>
       </w:pPr>
-      <w:bookmarkStart w:id="7" w:name="_Toc511735925"/>
+      <w:bookmarkStart w:id="6" w:name="_Toc511735925"/>
       <w:r>
         <w:t>Start Year</w:t>
       </w:r>
-      <w:bookmarkEnd w:id="7"/>
+      <w:bookmarkEnd w:id="6"/>
     </w:p>
     <w:p>
       <w:pPr>
@@ -2613,11 +2612,11 @@
         <w:pStyle w:val="Heading3"/>
         <w:spacing w:before="0" w:line="360" w:lineRule="auto"/>
       </w:pPr>
-      <w:bookmarkStart w:id="8" w:name="_Toc511735926"/>
+      <w:bookmarkStart w:id="7" w:name="_Toc511735926"/>
       <w:r>
         <w:t>End Year</w:t>
       </w:r>
-      <w:bookmarkEnd w:id="8"/>
+      <w:bookmarkEnd w:id="7"/>
     </w:p>
     <w:p>
       <w:pPr>
@@ -2633,11 +2632,11 @@
         <w:pStyle w:val="Heading3"/>
         <w:spacing w:before="0" w:line="360" w:lineRule="auto"/>
       </w:pPr>
-      <w:bookmarkStart w:id="9" w:name="_Toc511735927"/>
+      <w:bookmarkStart w:id="8" w:name="_Toc511735927"/>
       <w:r>
         <w:t>Does seasonality affect spread?</w:t>
       </w:r>
-      <w:bookmarkEnd w:id="9"/>
+      <w:bookmarkEnd w:id="8"/>
     </w:p>
     <w:p>
       <w:pPr>
@@ -2653,11 +2652,11 @@
         <w:pStyle w:val="Heading3"/>
         <w:spacing w:before="0" w:line="360" w:lineRule="auto"/>
       </w:pPr>
-      <w:bookmarkStart w:id="10" w:name="_Toc511735928"/>
+      <w:bookmarkStart w:id="9" w:name="_Toc511735928"/>
       <w:r>
         <w:t>Spread Rate</w:t>
       </w:r>
-      <w:bookmarkEnd w:id="10"/>
+      <w:bookmarkEnd w:id="9"/>
     </w:p>
     <w:p>
       <w:pPr>
@@ -2691,11 +2690,11 @@
         <w:pStyle w:val="Heading3"/>
         <w:spacing w:before="0" w:line="360" w:lineRule="auto"/>
       </w:pPr>
-      <w:bookmarkStart w:id="11" w:name="_Toc511735929"/>
+      <w:bookmarkStart w:id="10" w:name="_Toc511735929"/>
       <w:r>
         <w:t>Initial Infection Data:</w:t>
       </w:r>
-      <w:bookmarkEnd w:id="11"/>
+      <w:bookmarkEnd w:id="10"/>
     </w:p>
     <w:p>
       <w:pPr>
@@ -2711,11 +2710,11 @@
         <w:pStyle w:val="Heading3"/>
         <w:spacing w:before="0" w:line="360" w:lineRule="auto"/>
       </w:pPr>
-      <w:bookmarkStart w:id="12" w:name="_Toc511735930"/>
+      <w:bookmarkStart w:id="11" w:name="_Toc511735930"/>
       <w:r>
         <w:t>Dispersal Kernel</w:t>
       </w:r>
-      <w:bookmarkEnd w:id="12"/>
+      <w:bookmarkEnd w:id="11"/>
     </w:p>
     <w:p>
       <w:pPr>
@@ -2742,23 +2741,23 @@
         <w:pStyle w:val="Heading2"/>
         <w:spacing w:before="0" w:line="360" w:lineRule="auto"/>
       </w:pPr>
-      <w:bookmarkStart w:id="13" w:name="_Toc511735931"/>
+      <w:bookmarkStart w:id="12" w:name="_Toc511735931"/>
       <w:r>
         <w:lastRenderedPageBreak/>
         <w:t>Host</w:t>
       </w:r>
-      <w:bookmarkEnd w:id="13"/>
+      <w:bookmarkEnd w:id="12"/>
     </w:p>
     <w:p>
       <w:pPr>
         <w:pStyle w:val="Heading3"/>
         <w:spacing w:before="0" w:line="360" w:lineRule="auto"/>
       </w:pPr>
-      <w:bookmarkStart w:id="14" w:name="_Toc511735932"/>
+      <w:bookmarkStart w:id="13" w:name="_Toc511735932"/>
       <w:r>
         <w:t>Is the system single- or multi-host?</w:t>
       </w:r>
-      <w:bookmarkEnd w:id="14"/>
+      <w:bookmarkEnd w:id="13"/>
     </w:p>
     <w:p>
       <w:pPr>
@@ -2780,11 +2779,11 @@
         <w:pStyle w:val="Heading3"/>
         <w:spacing w:before="0" w:line="360" w:lineRule="auto"/>
       </w:pPr>
-      <w:bookmarkStart w:id="15" w:name="_Toc511735933"/>
+      <w:bookmarkStart w:id="14" w:name="_Toc511735933"/>
       <w:r>
         <w:t>Number of host species</w:t>
       </w:r>
-      <w:bookmarkEnd w:id="15"/>
+      <w:bookmarkEnd w:id="14"/>
     </w:p>
     <w:p>
       <w:pPr>
@@ -2803,11 +2802,11 @@
         <w:pStyle w:val="Heading3"/>
         <w:spacing w:before="0" w:line="360" w:lineRule="auto"/>
       </w:pPr>
-      <w:bookmarkStart w:id="16" w:name="_Toc511735934"/>
+      <w:bookmarkStart w:id="15" w:name="_Toc511735934"/>
       <w:r>
         <w:t>Host Data</w:t>
       </w:r>
-      <w:bookmarkEnd w:id="16"/>
+      <w:bookmarkEnd w:id="15"/>
     </w:p>
     <w:p>
       <w:pPr>
@@ -2837,11 +2836,11 @@
         <w:pStyle w:val="Heading3"/>
         <w:spacing w:before="0" w:line="360" w:lineRule="auto"/>
       </w:pPr>
-      <w:bookmarkStart w:id="17" w:name="_Toc511735935"/>
+      <w:bookmarkStart w:id="16" w:name="_Toc511735935"/>
       <w:r>
         <w:t>Host Index Score</w:t>
       </w:r>
-      <w:bookmarkEnd w:id="17"/>
+      <w:bookmarkEnd w:id="16"/>
     </w:p>
     <w:p>
       <w:pPr>
@@ -2888,11 +2887,11 @@
         <w:pStyle w:val="Heading3"/>
         <w:spacing w:before="0" w:line="360" w:lineRule="auto"/>
       </w:pPr>
-      <w:bookmarkStart w:id="18" w:name="_Toc511735936"/>
+      <w:bookmarkStart w:id="17" w:name="_Toc511735936"/>
       <w:r>
         <w:t>Total Species Data</w:t>
       </w:r>
-      <w:bookmarkEnd w:id="18"/>
+      <w:bookmarkEnd w:id="17"/>
     </w:p>
     <w:p>
       <w:pPr>
@@ -2913,23 +2912,23 @@
         <w:pStyle w:val="Heading2"/>
         <w:spacing w:before="0" w:line="360" w:lineRule="auto"/>
       </w:pPr>
-      <w:bookmarkStart w:id="19" w:name="_Toc511735937"/>
+      <w:bookmarkStart w:id="18" w:name="_Toc511735937"/>
       <w:r>
         <w:lastRenderedPageBreak/>
         <w:t>Environmental Effects</w:t>
       </w:r>
-      <w:bookmarkEnd w:id="19"/>
+      <w:bookmarkEnd w:id="18"/>
     </w:p>
     <w:p>
       <w:pPr>
         <w:pStyle w:val="Heading3"/>
         <w:spacing w:before="0" w:line="360" w:lineRule="auto"/>
       </w:pPr>
-      <w:bookmarkStart w:id="20" w:name="_Toc511735938"/>
+      <w:bookmarkStart w:id="19" w:name="_Toc511735938"/>
       <w:r>
         <w:t>Does wind affect spread?</w:t>
       </w:r>
-      <w:bookmarkEnd w:id="20"/>
+      <w:bookmarkEnd w:id="19"/>
     </w:p>
     <w:p>
       <w:pPr>
@@ -2945,11 +2944,11 @@
         <w:pStyle w:val="Heading3"/>
         <w:spacing w:before="0" w:line="360" w:lineRule="auto"/>
       </w:pPr>
-      <w:bookmarkStart w:id="21" w:name="_Toc511735939"/>
+      <w:bookmarkStart w:id="20" w:name="_Toc511735939"/>
       <w:r>
         <w:t>Wind data type</w:t>
       </w:r>
-      <w:bookmarkEnd w:id="21"/>
+      <w:bookmarkEnd w:id="20"/>
     </w:p>
     <w:p>
       <w:pPr>
@@ -2974,11 +2973,11 @@
         <w:pStyle w:val="Heading3"/>
         <w:spacing w:before="0" w:line="360" w:lineRule="auto"/>
       </w:pPr>
-      <w:bookmarkStart w:id="22" w:name="_Toc511735940"/>
+      <w:bookmarkStart w:id="21" w:name="_Toc511735940"/>
       <w:r>
         <w:t>Predominate wind direction</w:t>
       </w:r>
-      <w:bookmarkEnd w:id="22"/>
+      <w:bookmarkEnd w:id="21"/>
     </w:p>
     <w:p>
       <w:pPr>
@@ -3003,11 +3002,11 @@
         <w:pStyle w:val="Heading3"/>
         <w:spacing w:before="0" w:line="360" w:lineRule="auto"/>
       </w:pPr>
-      <w:bookmarkStart w:id="23" w:name="_Toc511735941"/>
+      <w:bookmarkStart w:id="22" w:name="_Toc511735941"/>
       <w:r>
         <w:t>Kappa:</w:t>
       </w:r>
-      <w:bookmarkEnd w:id="23"/>
+      <w:bookmarkEnd w:id="22"/>
     </w:p>
     <w:p>
       <w:pPr>
@@ -3099,11 +3098,11 @@
         <w:pStyle w:val="Heading3"/>
         <w:spacing w:before="0" w:line="360" w:lineRule="auto"/>
       </w:pPr>
-      <w:bookmarkStart w:id="24" w:name="_Toc511735942"/>
+      <w:bookmarkStart w:id="23" w:name="_Toc511735942"/>
       <w:r>
         <w:t>Does temperature affect spread</w:t>
       </w:r>
-      <w:bookmarkEnd w:id="24"/>
+      <w:bookmarkEnd w:id="23"/>
     </w:p>
     <w:p>
       <w:pPr>
@@ -3134,11 +3133,11 @@
         <w:pStyle w:val="Heading3"/>
         <w:spacing w:before="0" w:line="360" w:lineRule="auto"/>
       </w:pPr>
-      <w:bookmarkStart w:id="25" w:name="_Toc511735943"/>
+      <w:bookmarkStart w:id="24" w:name="_Toc511735943"/>
       <w:r>
         <w:t>Temperature Data</w:t>
       </w:r>
-      <w:bookmarkEnd w:id="25"/>
+      <w:bookmarkEnd w:id="24"/>
     </w:p>
     <w:p>
       <w:pPr>
@@ -3162,12 +3161,12 @@
         <w:pStyle w:val="Heading3"/>
         <w:spacing w:before="0" w:line="360" w:lineRule="auto"/>
       </w:pPr>
-      <w:bookmarkStart w:id="26" w:name="_Toc511735944"/>
+      <w:bookmarkStart w:id="25" w:name="_Toc511735944"/>
       <w:r>
         <w:lastRenderedPageBreak/>
         <w:t>Does precipitation affect spread</w:t>
       </w:r>
-      <w:bookmarkEnd w:id="26"/>
+      <w:bookmarkEnd w:id="25"/>
     </w:p>
     <w:p>
       <w:pPr>
@@ -3186,11 +3185,11 @@
         <w:pStyle w:val="Heading3"/>
         <w:spacing w:before="0" w:line="360" w:lineRule="auto"/>
       </w:pPr>
-      <w:bookmarkStart w:id="27" w:name="_Toc511735945"/>
+      <w:bookmarkStart w:id="26" w:name="_Toc511735945"/>
       <w:r>
         <w:t>Precipitation Data</w:t>
       </w:r>
-      <w:bookmarkEnd w:id="27"/>
+      <w:bookmarkEnd w:id="26"/>
     </w:p>
     <w:p>
       <w:pPr>
@@ -3228,18 +3227,19 @@
         <w:pStyle w:val="Heading1"/>
         <w:spacing w:before="0" w:line="360" w:lineRule="auto"/>
       </w:pPr>
-      <w:bookmarkStart w:id="28" w:name="_Toc511735946"/>
+      <w:bookmarkStart w:id="27" w:name="_Toc511735946"/>
       <w:r>
         <w:lastRenderedPageBreak/>
         <w:t>References</w:t>
       </w:r>
+      <w:bookmarkEnd w:id="27"/>
+    </w:p>
+    <w:p>
+      <w:pPr>
+        <w:spacing w:after="0" w:line="360" w:lineRule="auto"/>
+      </w:pPr>
+      <w:bookmarkStart w:id="28" w:name="_GoBack"/>
       <w:bookmarkEnd w:id="28"/>
-    </w:p>
-    <w:bookmarkEnd w:id="0"/>
-    <w:p>
-      <w:pPr>
-        <w:spacing w:after="0" w:line="360" w:lineRule="auto"/>
-      </w:pPr>
     </w:p>
     <w:sectPr>
       <w:footerReference w:type="default" r:id="rId10"/>
@@ -4380,7 +4380,7 @@
 </file>
 
 <file path=customXml/itemProps1.xml><?xml version="1.0" encoding="utf-8"?>
-<ds:datastoreItem xmlns:ds="http://schemas.openxmlformats.org/officeDocument/2006/customXml" ds:itemID="{091AEB92-BFB4-457D-B01D-F5B19378A4A9}">
+<ds:datastoreItem xmlns:ds="http://schemas.openxmlformats.org/officeDocument/2006/customXml" ds:itemID="{361D4FB7-5F84-48AF-9EAF-531D3F9DBA43}">
   <ds:schemaRefs>
     <ds:schemaRef ds:uri="http://schemas.openxmlformats.org/officeDocument/2006/bibliography"/>
   </ds:schemaRefs>

</xml_diff>

<commit_message>
update towards integrated weather coef creator
</commit_message>
<xml_diff>
--- a/Documentation/User Manual.docx
+++ b/Documentation/User Manual.docx
@@ -3394,28 +3394,14 @@
         </w:rPr>
         <w:t xml:space="preserve">quickly </w:t>
       </w:r>
-      <w:commentRangeStart w:id="7"/>
-      <w:commentRangeStart w:id="8"/>
       <w:r>
         <w:rPr>
           <w:rFonts w:cs="Arial"/>
         </w:rPr>
         <w:t>choose</w:t>
       </w:r>
-      <w:commentRangeEnd w:id="7"/>
-      <w:r>
-        <w:rPr>
-          <w:rStyle w:val="CommentReference"/>
-        </w:rPr>
-        <w:commentReference w:id="7"/>
-      </w:r>
-      <w:commentRangeEnd w:id="8"/>
-      <w:r>
-        <w:rPr>
-          <w:rStyle w:val="CommentReference"/>
-        </w:rPr>
-        <w:commentReference w:id="8"/>
-      </w:r>
+      <w:bookmarkStart w:id="7" w:name="_GoBack"/>
+      <w:bookmarkEnd w:id="7"/>
       <w:r>
         <w:rPr>
           <w:rFonts w:cs="Arial"/>
@@ -3451,7 +3437,7 @@
           <w:rFonts w:cs="Arial"/>
         </w:rPr>
       </w:pPr>
-      <w:bookmarkStart w:id="9" w:name="_Toc512842350"/>
+      <w:bookmarkStart w:id="8" w:name="_Toc512842350"/>
       <w:r>
         <w:rPr>
           <w:rFonts w:cs="Arial"/>
@@ -3470,7 +3456,7 @@
         </w:rPr>
         <w:t xml:space="preserve"> and variables</w:t>
       </w:r>
-      <w:bookmarkEnd w:id="9"/>
+      <w:bookmarkEnd w:id="8"/>
     </w:p>
     <w:p>
       <w:pPr>
@@ -3518,6 +3504,15 @@
               </m:r>
             </m:sub>
           </m:sSub>
+          <m:r>
+            <w:rPr>
+              <w:rFonts w:ascii="Cambria Math" w:hAnsi="Cambria Math" w:cs="Arial"/>
+              <w:color w:val="000000" w:themeColor="text1"/>
+              <w:sz w:val="28"/>
+              <w:szCs w:val="28"/>
+            </w:rPr>
+            <m:t>=</m:t>
+          </m:r>
           <m:nary>
             <m:naryPr>
               <m:chr m:val="∑"/>
@@ -4290,7 +4285,7 @@
           <w:szCs w:val="28"/>
         </w:rPr>
       </w:pPr>
-      <w:commentRangeStart w:id="10"/>
+      <w:commentRangeStart w:id="9"/>
       <w:r>
         <w:rPr>
           <w:noProof/>
@@ -4345,12 +4340,12 @@
           </wp:inline>
         </w:drawing>
       </w:r>
-      <w:commentRangeEnd w:id="10"/>
+      <w:commentRangeEnd w:id="9"/>
       <w:r>
         <w:rPr>
           <w:rStyle w:val="CommentReference"/>
         </w:rPr>
-        <w:commentReference w:id="10"/>
+        <w:commentReference w:id="9"/>
       </w:r>
     </w:p>
     <w:p>
@@ -4486,7 +4481,7 @@
           <w:rFonts w:cs="Arial"/>
         </w:rPr>
       </w:pPr>
-      <w:bookmarkStart w:id="11" w:name="_Toc512842351"/>
+      <w:bookmarkStart w:id="10" w:name="_Toc512842351"/>
       <w:r>
         <w:rPr>
           <w:rFonts w:cs="Arial"/>
@@ -4499,7 +4494,7 @@
         </w:rPr>
         <w:t>Parameters</w:t>
       </w:r>
-      <w:bookmarkEnd w:id="11"/>
+      <w:bookmarkEnd w:id="10"/>
     </w:p>
     <w:p>
       <w:pPr>
@@ -4529,7 +4524,7 @@
           <w:rFonts w:cs="Arial"/>
         </w:rPr>
       </w:pPr>
-      <w:bookmarkStart w:id="12" w:name="_Toc512842352"/>
+      <w:bookmarkStart w:id="11" w:name="_Toc512842352"/>
       <w:r>
         <w:rPr>
           <w:rFonts w:cs="Arial"/>
@@ -4548,7 +4543,7 @@
         </w:rPr>
         <w:t>Pathogen</w:t>
       </w:r>
-      <w:bookmarkEnd w:id="12"/>
+      <w:bookmarkEnd w:id="11"/>
       <w:r>
         <w:rPr>
           <w:rFonts w:cs="Arial"/>
@@ -4564,14 +4559,14 @@
           <w:rFonts w:cs="Arial"/>
         </w:rPr>
       </w:pPr>
-      <w:bookmarkStart w:id="13" w:name="_Toc512842353"/>
+      <w:bookmarkStart w:id="12" w:name="_Toc512842353"/>
       <w:r>
         <w:rPr>
           <w:rFonts w:cs="Arial"/>
         </w:rPr>
         <w:t>Species Name</w:t>
       </w:r>
-      <w:bookmarkEnd w:id="13"/>
+      <w:bookmarkEnd w:id="12"/>
     </w:p>
     <w:p>
       <w:pPr>
@@ -4608,40 +4603,40 @@
           <w:rFonts w:cs="Arial"/>
         </w:rPr>
       </w:pPr>
-      <w:bookmarkStart w:id="14" w:name="_Toc512842354"/>
+      <w:bookmarkStart w:id="13" w:name="_Toc512842354"/>
       <w:r>
         <w:rPr>
           <w:rFonts w:cs="Arial"/>
         </w:rPr>
         <w:t xml:space="preserve">Start </w:t>
       </w:r>
+      <w:commentRangeStart w:id="14"/>
       <w:commentRangeStart w:id="15"/>
-      <w:commentRangeStart w:id="16"/>
       <w:r>
         <w:rPr>
           <w:rFonts w:cs="Arial"/>
         </w:rPr>
         <w:t>Year</w:t>
       </w:r>
-      <w:commentRangeEnd w:id="15"/>
+      <w:commentRangeEnd w:id="14"/>
       <w:r>
         <w:rPr>
           <w:rStyle w:val="CommentReference"/>
           <w:rFonts w:eastAsiaTheme="minorHAnsi" w:cstheme="minorBidi"/>
           <w:color w:val="auto"/>
         </w:rPr>
-        <w:commentReference w:id="15"/>
-      </w:r>
-      <w:commentRangeEnd w:id="16"/>
+        <w:commentReference w:id="14"/>
+      </w:r>
+      <w:commentRangeEnd w:id="15"/>
       <w:r>
         <w:rPr>
           <w:rStyle w:val="CommentReference"/>
           <w:rFonts w:eastAsiaTheme="minorHAnsi" w:cstheme="minorBidi"/>
           <w:color w:val="auto"/>
         </w:rPr>
-        <w:commentReference w:id="16"/>
-      </w:r>
-      <w:bookmarkEnd w:id="14"/>
+        <w:commentReference w:id="15"/>
+      </w:r>
+      <w:bookmarkEnd w:id="13"/>
     </w:p>
     <w:p>
       <w:pPr>
@@ -4678,7 +4673,7 @@
           <w:rFonts w:cs="Arial"/>
         </w:rPr>
       </w:pPr>
-      <w:bookmarkStart w:id="17" w:name="_Toc512842355"/>
+      <w:bookmarkStart w:id="16" w:name="_Toc512842355"/>
       <w:r>
         <w:rPr>
           <w:rFonts w:cs="Arial"/>
@@ -4686,7 +4681,7 @@
         <w:lastRenderedPageBreak/>
         <w:t>End Year</w:t>
       </w:r>
-      <w:bookmarkEnd w:id="17"/>
+      <w:bookmarkEnd w:id="16"/>
     </w:p>
     <w:p>
       <w:pPr>
@@ -4711,14 +4706,14 @@
           <w:rFonts w:cs="Arial"/>
         </w:rPr>
       </w:pPr>
-      <w:bookmarkStart w:id="18" w:name="_Toc512842356"/>
+      <w:bookmarkStart w:id="17" w:name="_Toc512842356"/>
       <w:r>
         <w:rPr>
           <w:rFonts w:cs="Arial"/>
         </w:rPr>
         <w:t>Does seasonality affect spread?</w:t>
       </w:r>
-      <w:bookmarkEnd w:id="18"/>
+      <w:bookmarkEnd w:id="17"/>
     </w:p>
     <w:p>
       <w:pPr>
@@ -4755,14 +4750,14 @@
           <w:rFonts w:cs="Arial"/>
         </w:rPr>
       </w:pPr>
-      <w:bookmarkStart w:id="19" w:name="_Toc512842357"/>
+      <w:bookmarkStart w:id="18" w:name="_Toc512842357"/>
       <w:r>
         <w:rPr>
           <w:rFonts w:cs="Arial"/>
         </w:rPr>
         <w:t>Spread Rate</w:t>
       </w:r>
-      <w:bookmarkEnd w:id="19"/>
+      <w:bookmarkEnd w:id="18"/>
     </w:p>
     <w:p>
       <w:pPr>
@@ -4862,27 +4857,27 @@
         </w:rPr>
         <w:t xml:space="preserve">: this is one of the most sensitive parameters in the model. If too high you will overestimate spread and if too low very little spread will </w:t>
       </w:r>
+      <w:commentRangeStart w:id="19"/>
       <w:commentRangeStart w:id="20"/>
-      <w:commentRangeStart w:id="21"/>
       <w:r>
         <w:rPr>
           <w:rFonts w:cs="Arial"/>
         </w:rPr>
         <w:t>occur</w:t>
       </w:r>
+      <w:commentRangeEnd w:id="19"/>
+      <w:r>
+        <w:rPr>
+          <w:rStyle w:val="CommentReference"/>
+        </w:rPr>
+        <w:commentReference w:id="19"/>
+      </w:r>
       <w:commentRangeEnd w:id="20"/>
       <w:r>
         <w:rPr>
           <w:rStyle w:val="CommentReference"/>
         </w:rPr>
         <w:commentReference w:id="20"/>
-      </w:r>
-      <w:commentRangeEnd w:id="21"/>
-      <w:r>
-        <w:rPr>
-          <w:rStyle w:val="CommentReference"/>
-        </w:rPr>
-        <w:commentReference w:id="21"/>
       </w:r>
       <w:r>
         <w:rPr>
@@ -4905,7 +4900,7 @@
           <w:rFonts w:cs="Arial"/>
         </w:rPr>
       </w:pPr>
-      <w:bookmarkStart w:id="22" w:name="_Toc512842358"/>
+      <w:bookmarkStart w:id="21" w:name="_Toc512842358"/>
       <w:r>
         <w:rPr>
           <w:rFonts w:cs="Arial"/>
@@ -4924,31 +4919,31 @@
         </w:rPr>
         <w:t xml:space="preserve"> </w:t>
       </w:r>
+      <w:commentRangeStart w:id="22"/>
       <w:commentRangeStart w:id="23"/>
-      <w:commentRangeStart w:id="24"/>
       <w:r>
         <w:rPr>
           <w:rFonts w:cs="Arial"/>
         </w:rPr>
         <w:t>Data</w:t>
       </w:r>
-      <w:commentRangeEnd w:id="23"/>
+      <w:commentRangeEnd w:id="22"/>
       <w:r>
         <w:rPr>
           <w:rStyle w:val="CommentReference"/>
           <w:rFonts w:eastAsiaTheme="minorHAnsi" w:cstheme="minorBidi"/>
           <w:color w:val="auto"/>
         </w:rPr>
-        <w:commentReference w:id="23"/>
-      </w:r>
-      <w:commentRangeEnd w:id="24"/>
+        <w:commentReference w:id="22"/>
+      </w:r>
+      <w:commentRangeEnd w:id="23"/>
       <w:r>
         <w:rPr>
           <w:rStyle w:val="CommentReference"/>
           <w:rFonts w:eastAsiaTheme="minorHAnsi" w:cstheme="minorBidi"/>
           <w:color w:val="auto"/>
         </w:rPr>
-        <w:commentReference w:id="24"/>
+        <w:commentReference w:id="23"/>
       </w:r>
       <w:r>
         <w:rPr>
@@ -4956,7 +4951,7 @@
         </w:rPr>
         <w:t>:</w:t>
       </w:r>
-      <w:bookmarkEnd w:id="22"/>
+      <w:bookmarkEnd w:id="21"/>
     </w:p>
     <w:p>
       <w:pPr>
@@ -4981,14 +4976,14 @@
           <w:rFonts w:cs="Arial"/>
         </w:rPr>
       </w:pPr>
-      <w:bookmarkStart w:id="25" w:name="_Toc512842359"/>
+      <w:bookmarkStart w:id="24" w:name="_Toc512842359"/>
       <w:r>
         <w:rPr>
           <w:rFonts w:cs="Arial"/>
         </w:rPr>
         <w:t>Dispersal Kernel</w:t>
       </w:r>
-      <w:bookmarkEnd w:id="25"/>
+      <w:bookmarkEnd w:id="24"/>
     </w:p>
     <w:p>
       <w:pPr>
@@ -5010,19 +5005,19 @@
         </w:rPr>
         <w:t xml:space="preserve">your pest/pathogens spread </w:t>
       </w:r>
-      <w:commentRangeStart w:id="26"/>
+      <w:commentRangeStart w:id="25"/>
       <w:r>
         <w:rPr>
           <w:rFonts w:cs="Arial"/>
         </w:rPr>
         <w:t>pattern</w:t>
       </w:r>
-      <w:commentRangeEnd w:id="26"/>
+      <w:commentRangeEnd w:id="25"/>
       <w:r>
         <w:rPr>
           <w:rStyle w:val="CommentReference"/>
         </w:rPr>
-        <w:commentReference w:id="26"/>
+        <w:commentReference w:id="25"/>
       </w:r>
       <w:r>
         <w:rPr>
@@ -5053,7 +5048,7 @@
           <w:rFonts w:cs="Arial"/>
         </w:rPr>
       </w:pPr>
-      <w:bookmarkStart w:id="27" w:name="_Toc512842360"/>
+      <w:bookmarkStart w:id="26" w:name="_Toc512842360"/>
       <w:r>
         <w:rPr>
           <w:rFonts w:cs="Arial"/>
@@ -5066,7 +5061,7 @@
         </w:rPr>
         <w:t>Host</w:t>
       </w:r>
-      <w:bookmarkEnd w:id="27"/>
+      <w:bookmarkEnd w:id="26"/>
     </w:p>
     <w:p>
       <w:pPr>
@@ -5076,14 +5071,14 @@
           <w:rFonts w:cs="Arial"/>
         </w:rPr>
       </w:pPr>
-      <w:bookmarkStart w:id="28" w:name="_Toc512842361"/>
+      <w:bookmarkStart w:id="27" w:name="_Toc512842361"/>
       <w:r>
         <w:rPr>
           <w:rFonts w:cs="Arial"/>
         </w:rPr>
         <w:t>Is the system single- or multi-host?</w:t>
       </w:r>
-      <w:bookmarkEnd w:id="28"/>
+      <w:bookmarkEnd w:id="27"/>
     </w:p>
     <w:p>
       <w:pPr>
@@ -5172,19 +5167,19 @@
         </w:rPr>
         <w:t xml:space="preserve"> </w:t>
       </w:r>
-      <w:commentRangeStart w:id="29"/>
+      <w:commentRangeStart w:id="28"/>
       <w:r>
         <w:rPr>
           <w:rFonts w:cs="Arial"/>
         </w:rPr>
         <w:t>score</w:t>
       </w:r>
-      <w:commentRangeEnd w:id="29"/>
+      <w:commentRangeEnd w:id="28"/>
       <w:r>
         <w:rPr>
           <w:rStyle w:val="CommentReference"/>
         </w:rPr>
-        <w:commentReference w:id="29"/>
+        <w:commentReference w:id="28"/>
       </w:r>
       <w:r>
         <w:rPr>
@@ -5201,14 +5196,14 @@
           <w:rFonts w:cs="Arial"/>
         </w:rPr>
       </w:pPr>
-      <w:bookmarkStart w:id="30" w:name="_Toc512842362"/>
+      <w:bookmarkStart w:id="29" w:name="_Toc512842362"/>
       <w:r>
         <w:rPr>
           <w:rFonts w:cs="Arial"/>
         </w:rPr>
         <w:t>Number of host species</w:t>
       </w:r>
-      <w:bookmarkEnd w:id="30"/>
+      <w:bookmarkEnd w:id="29"/>
     </w:p>
     <w:p>
       <w:pPr>
@@ -5230,19 +5225,19 @@
         </w:rPr>
         <w:t xml:space="preserve">Host Data and Host Index Score for a species grouped together with Host Data above Host Index </w:t>
       </w:r>
-      <w:commentRangeStart w:id="31"/>
+      <w:commentRangeStart w:id="30"/>
       <w:r>
         <w:rPr>
           <w:rFonts w:cs="Arial"/>
         </w:rPr>
         <w:t>Score</w:t>
       </w:r>
-      <w:commentRangeEnd w:id="31"/>
+      <w:commentRangeEnd w:id="30"/>
       <w:r>
         <w:rPr>
           <w:rStyle w:val="CommentReference"/>
         </w:rPr>
-        <w:commentReference w:id="31"/>
+        <w:commentReference w:id="30"/>
       </w:r>
       <w:r>
         <w:rPr>
@@ -5259,14 +5254,14 @@
           <w:rFonts w:cs="Arial"/>
         </w:rPr>
       </w:pPr>
-      <w:bookmarkStart w:id="32" w:name="_Toc512842363"/>
+      <w:bookmarkStart w:id="31" w:name="_Toc512842363"/>
       <w:r>
         <w:rPr>
           <w:rFonts w:cs="Arial"/>
         </w:rPr>
         <w:t>Host Data</w:t>
       </w:r>
-      <w:bookmarkEnd w:id="32"/>
+      <w:bookmarkEnd w:id="31"/>
     </w:p>
     <w:p>
       <w:pPr>
@@ -5311,27 +5306,27 @@
         </w:rPr>
         <w:t xml:space="preserve">. Used as the absolute </w:t>
       </w:r>
+      <w:commentRangeStart w:id="32"/>
       <w:commentRangeStart w:id="33"/>
-      <w:commentRangeStart w:id="34"/>
       <w:r>
         <w:rPr>
           <w:rFonts w:cs="Arial"/>
         </w:rPr>
         <w:t>density</w:t>
       </w:r>
+      <w:commentRangeEnd w:id="32"/>
+      <w:r>
+        <w:rPr>
+          <w:rStyle w:val="CommentReference"/>
+        </w:rPr>
+        <w:commentReference w:id="32"/>
+      </w:r>
       <w:commentRangeEnd w:id="33"/>
       <w:r>
         <w:rPr>
           <w:rStyle w:val="CommentReference"/>
         </w:rPr>
         <w:commentReference w:id="33"/>
-      </w:r>
-      <w:commentRangeEnd w:id="34"/>
-      <w:r>
-        <w:rPr>
-          <w:rStyle w:val="CommentReference"/>
-        </w:rPr>
-        <w:commentReference w:id="34"/>
       </w:r>
       <w:r>
         <w:rPr>
@@ -5354,14 +5349,14 @@
           <w:rFonts w:cs="Arial"/>
         </w:rPr>
       </w:pPr>
-      <w:bookmarkStart w:id="35" w:name="_Toc512842364"/>
+      <w:bookmarkStart w:id="34" w:name="_Toc512842364"/>
       <w:r>
         <w:rPr>
           <w:rFonts w:cs="Arial"/>
         </w:rPr>
         <w:t>Host Index Score</w:t>
       </w:r>
-      <w:bookmarkEnd w:id="35"/>
+      <w:bookmarkEnd w:id="34"/>
     </w:p>
     <w:p>
       <w:pPr>
@@ -5383,27 +5378,27 @@
         </w:rPr>
         <w:t xml:space="preserve">contribute to spread but is affected by the pest/pathogen and the user wants to track infections in that species. A value of 5 contributes to spread at 50% of the rate of a value of </w:t>
       </w:r>
+      <w:commentRangeStart w:id="35"/>
       <w:commentRangeStart w:id="36"/>
-      <w:commentRangeStart w:id="37"/>
       <w:r>
         <w:rPr>
           <w:rFonts w:cs="Arial"/>
         </w:rPr>
         <w:t>10</w:t>
       </w:r>
+      <w:commentRangeEnd w:id="35"/>
+      <w:r>
+        <w:rPr>
+          <w:rStyle w:val="CommentReference"/>
+        </w:rPr>
+        <w:commentReference w:id="35"/>
+      </w:r>
       <w:commentRangeEnd w:id="36"/>
       <w:r>
         <w:rPr>
           <w:rStyle w:val="CommentReference"/>
         </w:rPr>
         <w:commentReference w:id="36"/>
-      </w:r>
-      <w:commentRangeEnd w:id="37"/>
-      <w:r>
-        <w:rPr>
-          <w:rStyle w:val="CommentReference"/>
-        </w:rPr>
-        <w:commentReference w:id="37"/>
       </w:r>
       <w:r>
         <w:rPr>
@@ -5480,14 +5475,14 @@
           <w:rFonts w:cs="Arial"/>
         </w:rPr>
       </w:pPr>
-      <w:bookmarkStart w:id="39" w:name="_Toc512842365"/>
+      <w:bookmarkStart w:id="37" w:name="_Toc512842365"/>
       <w:r>
         <w:rPr>
           <w:rFonts w:cs="Arial"/>
         </w:rPr>
         <w:t>Total Species Data</w:t>
       </w:r>
-      <w:bookmarkEnd w:id="39"/>
+      <w:bookmarkEnd w:id="37"/>
     </w:p>
     <w:p>
       <w:pPr>
@@ -5527,19 +5522,19 @@
         </w:rPr>
         <w:t xml:space="preserve"> finding a host when hosts are not </w:t>
       </w:r>
-      <w:commentRangeStart w:id="40"/>
+      <w:commentRangeStart w:id="38"/>
       <w:r>
         <w:rPr>
           <w:rFonts w:cs="Arial"/>
         </w:rPr>
         <w:t>abundant</w:t>
       </w:r>
-      <w:commentRangeEnd w:id="40"/>
+      <w:commentRangeEnd w:id="38"/>
       <w:r>
         <w:rPr>
           <w:rStyle w:val="CommentReference"/>
         </w:rPr>
-        <w:commentReference w:id="40"/>
+        <w:commentReference w:id="38"/>
       </w:r>
       <w:r>
         <w:rPr>
@@ -5551,19 +5546,7 @@
         <w:rPr>
           <w:rFonts w:cs="Arial"/>
         </w:rPr>
-        <w:t xml:space="preserve"> This is used to calculate relative density </w:t>
-      </w:r>
-      <w:r>
-        <w:rPr>
-          <w:rFonts w:cs="Arial"/>
-        </w:rPr>
-        <w:t>(percentage of the cell that is host)</w:t>
-      </w:r>
-      <w:r>
-        <w:rPr>
-          <w:rFonts w:cs="Arial"/>
-        </w:rPr>
-        <w:t xml:space="preserve"> </w:t>
+        <w:t xml:space="preserve"> This is used to calculate relative density (percentage of the cell that is host) </w:t>
       </w:r>
       <w:r>
         <w:rPr>
@@ -5626,7 +5609,7 @@
           <w:rFonts w:cs="Arial"/>
         </w:rPr>
       </w:pPr>
-      <w:bookmarkStart w:id="41" w:name="_Toc512842366"/>
+      <w:bookmarkStart w:id="39" w:name="_Toc512842366"/>
       <w:r>
         <w:rPr>
           <w:rFonts w:cs="Arial"/>
@@ -5640,7 +5623,7 @@
         </w:rPr>
         <w:t>Environmental Effects</w:t>
       </w:r>
-      <w:bookmarkEnd w:id="41"/>
+      <w:bookmarkEnd w:id="39"/>
     </w:p>
     <w:p>
       <w:pPr>
@@ -5650,14 +5633,14 @@
           <w:rFonts w:cs="Arial"/>
         </w:rPr>
       </w:pPr>
-      <w:bookmarkStart w:id="42" w:name="_Toc512842367"/>
+      <w:bookmarkStart w:id="40" w:name="_Toc512842367"/>
       <w:r>
         <w:rPr>
           <w:rFonts w:cs="Arial"/>
         </w:rPr>
         <w:t>Does wind affect spread?</w:t>
       </w:r>
-      <w:bookmarkEnd w:id="42"/>
+      <w:bookmarkEnd w:id="40"/>
     </w:p>
     <w:p>
       <w:pPr>
@@ -5717,14 +5700,14 @@
           <w:rFonts w:cs="Arial"/>
         </w:rPr>
       </w:pPr>
-      <w:bookmarkStart w:id="43" w:name="_Toc512842368"/>
+      <w:bookmarkStart w:id="41" w:name="_Toc512842368"/>
       <w:r>
         <w:rPr>
           <w:rFonts w:cs="Arial"/>
         </w:rPr>
         <w:t>Wind data type</w:t>
       </w:r>
-      <w:bookmarkEnd w:id="43"/>
+      <w:bookmarkEnd w:id="41"/>
     </w:p>
     <w:p>
       <w:pPr>
@@ -5758,19 +5741,19 @@
         </w:rPr>
         <w:t xml:space="preserve">of wind direction in order to account for variation across larger spatial </w:t>
       </w:r>
-      <w:commentRangeStart w:id="44"/>
+      <w:commentRangeStart w:id="42"/>
       <w:r>
         <w:rPr>
           <w:rFonts w:cs="Arial"/>
         </w:rPr>
         <w:t>scales</w:t>
       </w:r>
-      <w:commentRangeEnd w:id="44"/>
+      <w:commentRangeEnd w:id="42"/>
       <w:r>
         <w:rPr>
           <w:rStyle w:val="CommentReference"/>
         </w:rPr>
-        <w:commentReference w:id="44"/>
+        <w:commentReference w:id="42"/>
       </w:r>
       <w:r>
         <w:rPr>
@@ -5787,14 +5770,14 @@
           <w:rFonts w:cs="Arial"/>
         </w:rPr>
       </w:pPr>
-      <w:bookmarkStart w:id="45" w:name="_Toc512842369"/>
+      <w:bookmarkStart w:id="43" w:name="_Toc512842369"/>
       <w:r>
         <w:rPr>
           <w:rFonts w:cs="Arial"/>
         </w:rPr>
         <w:t>Predominate wind direction</w:t>
       </w:r>
-      <w:bookmarkEnd w:id="45"/>
+      <w:bookmarkEnd w:id="43"/>
     </w:p>
     <w:p>
       <w:pPr>
@@ -5819,14 +5802,14 @@
           <w:rFonts w:cs="Arial"/>
         </w:rPr>
       </w:pPr>
-      <w:bookmarkStart w:id="46" w:name="_Toc512842370"/>
+      <w:bookmarkStart w:id="44" w:name="_Toc512842370"/>
       <w:r>
         <w:rPr>
           <w:rFonts w:cs="Arial"/>
         </w:rPr>
         <w:t>Kappa:</w:t>
       </w:r>
-      <w:bookmarkEnd w:id="46"/>
+      <w:bookmarkEnd w:id="44"/>
     </w:p>
     <w:p>
       <w:pPr>
@@ -5842,27 +5825,27 @@
         <w:tab/>
         <w:t xml:space="preserve">Kappa controls the dispersal direction dominance set by predominate wind direction for the von Mises distribution. This controls how much effect wind plays in dispersal of the pest or pathogen. Kappa = 0 means that dispersal is equally likely in all directions (no effect of wind direction). Kappa = 8 much more likely to disperse in the direction of the </w:t>
       </w:r>
-      <w:commentRangeStart w:id="47"/>
-      <w:commentRangeStart w:id="48"/>
+      <w:commentRangeStart w:id="45"/>
+      <w:commentRangeStart w:id="46"/>
       <w:r>
         <w:rPr>
           <w:rFonts w:cs="Arial"/>
         </w:rPr>
         <w:t>wind</w:t>
       </w:r>
-      <w:commentRangeEnd w:id="47"/>
+      <w:commentRangeEnd w:id="45"/>
       <w:r>
         <w:rPr>
           <w:rStyle w:val="CommentReference"/>
         </w:rPr>
-        <w:commentReference w:id="47"/>
-      </w:r>
-      <w:commentRangeEnd w:id="48"/>
+        <w:commentReference w:id="45"/>
+      </w:r>
+      <w:commentRangeEnd w:id="46"/>
       <w:r>
         <w:rPr>
           <w:rStyle w:val="CommentReference"/>
         </w:rPr>
-        <w:commentReference w:id="48"/>
+        <w:commentReference w:id="46"/>
       </w:r>
       <w:r>
         <w:rPr>
@@ -5973,14 +5956,14 @@
           <w:rFonts w:cs="Arial"/>
         </w:rPr>
       </w:pPr>
-      <w:bookmarkStart w:id="49" w:name="_Toc512842371"/>
+      <w:bookmarkStart w:id="47" w:name="_Toc512842371"/>
       <w:r>
         <w:rPr>
           <w:rFonts w:cs="Arial"/>
         </w:rPr>
         <w:t>Does temperature affect spread</w:t>
       </w:r>
-      <w:bookmarkEnd w:id="49"/>
+      <w:bookmarkEnd w:id="47"/>
     </w:p>
     <w:p>
       <w:pPr>
@@ -6119,24 +6102,24 @@
           <w:rFonts w:cs="Arial"/>
         </w:rPr>
       </w:pPr>
-      <w:bookmarkStart w:id="50" w:name="_Toc512842372"/>
-      <w:commentRangeStart w:id="51"/>
+      <w:bookmarkStart w:id="48" w:name="_Toc512842372"/>
+      <w:commentRangeStart w:id="49"/>
       <w:r>
         <w:rPr>
           <w:rFonts w:cs="Arial"/>
         </w:rPr>
         <w:t>Temperature Data</w:t>
       </w:r>
-      <w:commentRangeEnd w:id="51"/>
+      <w:commentRangeEnd w:id="49"/>
       <w:r>
         <w:rPr>
           <w:rStyle w:val="CommentReference"/>
           <w:rFonts w:eastAsiaTheme="minorHAnsi" w:cstheme="minorBidi"/>
           <w:color w:val="auto"/>
         </w:rPr>
-        <w:commentReference w:id="51"/>
-      </w:r>
-      <w:bookmarkEnd w:id="50"/>
+        <w:commentReference w:id="49"/>
+      </w:r>
+      <w:bookmarkEnd w:id="48"/>
     </w:p>
     <w:p>
       <w:pPr>
@@ -6187,7 +6170,7 @@
           <w:rFonts w:cs="Arial"/>
         </w:rPr>
       </w:pPr>
-      <w:bookmarkStart w:id="52" w:name="_Toc512842373"/>
+      <w:bookmarkStart w:id="50" w:name="_Toc512842373"/>
       <w:r>
         <w:rPr>
           <w:rFonts w:cs="Arial"/>
@@ -6195,7 +6178,7 @@
         <w:lastRenderedPageBreak/>
         <w:t>Does precipitation affect spread</w:t>
       </w:r>
-      <w:bookmarkEnd w:id="52"/>
+      <w:bookmarkEnd w:id="50"/>
     </w:p>
     <w:p>
       <w:pPr>
@@ -6310,14 +6293,14 @@
           <w:rFonts w:cs="Arial"/>
         </w:rPr>
       </w:pPr>
-      <w:bookmarkStart w:id="53" w:name="_Toc512842374"/>
+      <w:bookmarkStart w:id="51" w:name="_Toc512842374"/>
       <w:r>
         <w:rPr>
           <w:rFonts w:cs="Arial"/>
         </w:rPr>
         <w:t>Precipitation Data</w:t>
       </w:r>
-      <w:bookmarkEnd w:id="53"/>
+      <w:bookmarkEnd w:id="51"/>
     </w:p>
     <w:p>
       <w:pPr>
@@ -6372,36 +6355,51 @@
       <w:pPr>
         <w:pStyle w:val="Heading1"/>
       </w:pPr>
-      <w:bookmarkStart w:id="54" w:name="_Toc512842375"/>
+      <w:bookmarkStart w:id="52" w:name="_Toc512842375"/>
       <w:r>
         <w:t xml:space="preserve">5. </w:t>
       </w:r>
       <w:r>
         <w:t>Model Outputs</w:t>
       </w:r>
-      <w:bookmarkEnd w:id="54"/>
+      <w:bookmarkEnd w:id="52"/>
     </w:p>
     <w:p/>
     <w:p>
       <w:pPr>
         <w:pStyle w:val="Heading2"/>
       </w:pPr>
-      <w:bookmarkStart w:id="55" w:name="_Toc512842376"/>
+      <w:bookmarkStart w:id="53" w:name="_Toc512842376"/>
       <w:r>
         <w:t xml:space="preserve">Single Run </w:t>
       </w:r>
-      <w:commentRangeStart w:id="56"/>
+      <w:commentRangeStart w:id="54"/>
       <w:r>
         <w:t>Output</w:t>
       </w:r>
-      <w:commentRangeEnd w:id="56"/>
+      <w:commentRangeEnd w:id="54"/>
       <w:r>
         <w:rPr>
           <w:rStyle w:val="CommentReference"/>
           <w:rFonts w:eastAsiaTheme="minorHAnsi" w:cstheme="minorBidi"/>
           <w:color w:val="auto"/>
         </w:rPr>
-        <w:commentReference w:id="56"/>
+        <w:commentReference w:id="54"/>
+      </w:r>
+      <w:bookmarkEnd w:id="53"/>
+    </w:p>
+    <w:p>
+      <w:pPr>
+        <w:pStyle w:val="Heading3"/>
+      </w:pPr>
+    </w:p>
+    <w:p>
+      <w:pPr>
+        <w:pStyle w:val="Heading3"/>
+      </w:pPr>
+      <w:bookmarkStart w:id="55" w:name="_Toc512842377"/>
+      <w:r>
+        <w:t>Pathogen Output</w:t>
       </w:r>
       <w:bookmarkEnd w:id="55"/>
     </w:p>
@@ -6414,11 +6412,11 @@
       <w:pPr>
         <w:pStyle w:val="Heading3"/>
       </w:pPr>
-      <w:bookmarkStart w:id="57" w:name="_Toc512842377"/>
-      <w:r>
-        <w:t>Pathogen Output</w:t>
-      </w:r>
-      <w:bookmarkEnd w:id="57"/>
+      <w:bookmarkStart w:id="56" w:name="_Toc512842378"/>
+      <w:r>
+        <w:t>Arthropod Output</w:t>
+      </w:r>
+      <w:bookmarkEnd w:id="56"/>
     </w:p>
     <w:p>
       <w:pPr>
@@ -6427,41 +6425,26 @@
     </w:p>
     <w:p>
       <w:pPr>
-        <w:pStyle w:val="Heading3"/>
-      </w:pPr>
-      <w:bookmarkStart w:id="58" w:name="_Toc512842378"/>
-      <w:r>
-        <w:t>Arthropod Output</w:t>
-      </w:r>
-      <w:bookmarkEnd w:id="58"/>
-    </w:p>
-    <w:p>
-      <w:pPr>
-        <w:pStyle w:val="Heading3"/>
-      </w:pPr>
-    </w:p>
-    <w:p>
-      <w:pPr>
         <w:pStyle w:val="Heading2"/>
       </w:pPr>
-      <w:bookmarkStart w:id="59" w:name="_Toc512842379"/>
+      <w:bookmarkStart w:id="57" w:name="_Toc512842379"/>
       <w:r>
         <w:t xml:space="preserve">Exporting Outputs to </w:t>
       </w:r>
-      <w:commentRangeStart w:id="60"/>
+      <w:commentRangeStart w:id="58"/>
       <w:r>
         <w:t>GIS</w:t>
       </w:r>
-      <w:commentRangeEnd w:id="60"/>
+      <w:commentRangeEnd w:id="58"/>
       <w:r>
         <w:rPr>
           <w:rStyle w:val="CommentReference"/>
           <w:rFonts w:eastAsiaTheme="minorHAnsi" w:cstheme="minorBidi"/>
           <w:color w:val="auto"/>
         </w:rPr>
-        <w:commentReference w:id="60"/>
-      </w:r>
-      <w:bookmarkEnd w:id="59"/>
+        <w:commentReference w:id="58"/>
+      </w:r>
+      <w:bookmarkEnd w:id="57"/>
     </w:p>
     <w:p>
       <w:pPr>
@@ -6472,24 +6455,24 @@
       <w:pPr>
         <w:pStyle w:val="Heading3"/>
       </w:pPr>
-      <w:bookmarkStart w:id="61" w:name="_Toc512842380"/>
+      <w:bookmarkStart w:id="59" w:name="_Toc512842380"/>
       <w:r>
         <w:t xml:space="preserve">Mean of Multiple Model </w:t>
       </w:r>
-      <w:commentRangeStart w:id="62"/>
+      <w:commentRangeStart w:id="60"/>
       <w:r>
         <w:t>Runs</w:t>
       </w:r>
-      <w:commentRangeEnd w:id="62"/>
+      <w:commentRangeEnd w:id="60"/>
       <w:r>
         <w:rPr>
           <w:rStyle w:val="CommentReference"/>
           <w:rFonts w:eastAsiaTheme="minorHAnsi" w:cstheme="minorBidi"/>
           <w:color w:val="auto"/>
         </w:rPr>
-        <w:commentReference w:id="62"/>
-      </w:r>
-      <w:bookmarkEnd w:id="61"/>
+        <w:commentReference w:id="60"/>
+      </w:r>
+      <w:bookmarkEnd w:id="59"/>
     </w:p>
     <w:p>
       <w:pPr>
@@ -6500,18 +6483,18 @@
       <w:pPr>
         <w:pStyle w:val="Heading1"/>
       </w:pPr>
-      <w:bookmarkStart w:id="63" w:name="_Toc512842381"/>
+      <w:bookmarkStart w:id="61" w:name="_Toc512842381"/>
       <w:r>
         <w:t xml:space="preserve">6. </w:t>
       </w:r>
       <w:r>
         <w:t xml:space="preserve">Future </w:t>
       </w:r>
-      <w:commentRangeStart w:id="64"/>
+      <w:commentRangeStart w:id="62"/>
       <w:r>
         <w:t>Developments</w:t>
       </w:r>
-      <w:commentRangeEnd w:id="64"/>
+      <w:commentRangeEnd w:id="62"/>
       <w:r>
         <w:rPr>
           <w:rStyle w:val="CommentReference"/>
@@ -6519,9 +6502,9 @@
           <w:b w:val="0"/>
           <w:color w:val="auto"/>
         </w:rPr>
-        <w:commentReference w:id="64"/>
-      </w:r>
-      <w:bookmarkEnd w:id="63"/>
+        <w:commentReference w:id="62"/>
+      </w:r>
+      <w:bookmarkEnd w:id="61"/>
       <w:r>
         <w:br w:type="page"/>
       </w:r>
@@ -6534,7 +6517,7 @@
           <w:rFonts w:cs="Arial"/>
         </w:rPr>
       </w:pPr>
-      <w:bookmarkStart w:id="65" w:name="_Toc512842382"/>
+      <w:bookmarkStart w:id="63" w:name="_Toc512842382"/>
       <w:r>
         <w:rPr>
           <w:rFonts w:cs="Arial"/>
@@ -6542,7 +6525,7 @@
         <w:lastRenderedPageBreak/>
         <w:t>References</w:t>
       </w:r>
-      <w:bookmarkEnd w:id="65"/>
+      <w:bookmarkEnd w:id="63"/>
     </w:p>
     <w:p>
       <w:pPr>
@@ -6624,20 +6607,11 @@
         <w:pStyle w:val="CommentText"/>
       </w:pPr>
       <w:r>
-        <w:t xml:space="preserve">PSS </w:t>
-      </w:r>
-      <w:r>
-        <w:t>(Pest</w:t>
-      </w:r>
-      <w:r>
-        <w:t>/</w:t>
-      </w:r>
-      <w:r>
-        <w:t>Pathogen Spread Simulation)</w:t>
+        <w:t>PSS (Pest/Pathogen Spread Simulation)</w:t>
       </w:r>
     </w:p>
   </w:comment>
-  <w:comment w:id="7" w:author="Fowler, Glenn A - APHIS" w:date="2018-04-23T13:08:00Z" w:initials="FGA-A">
+  <w:comment w:id="9" w:author="Fowler, Glenn A - APHIS" w:date="2018-04-23T12:24:00Z" w:initials="FGA-A">
     <w:p>
       <w:pPr>
         <w:pStyle w:val="CommentText"/>
@@ -6649,11 +6623,25 @@
         <w:annotationRef/>
       </w:r>
       <w:r>
-        <w:t>Am I correct that users won’t necessarily have to use all the parameters to model a given pest?</w:t>
+        <w:t xml:space="preserve">May want to discuss a1, a2, y, B, and the infection pressure </w:t>
+      </w:r>
+      <w:proofErr w:type="spellStart"/>
+      <w:r>
+        <w:t>vari</w:t>
+      </w:r>
+      <w:r>
+        <w:t>s</w:t>
+      </w:r>
+      <w:r>
+        <w:t>ables</w:t>
+      </w:r>
+      <w:proofErr w:type="spellEnd"/>
+      <w:r>
+        <w:t xml:space="preserve"> a bit more. Maybe describe what they are, give some examples of how to estimate them and note if there are any default values to use if that data is not available.</w:t>
       </w:r>
     </w:p>
   </w:comment>
-  <w:comment w:id="8" w:author="Chris Jones" w:date="2018-04-30T09:05:00Z" w:initials="CJ">
+  <w:comment w:id="14" w:author="Fowler, Glenn A - APHIS" w:date="2018-04-24T07:40:00Z" w:initials="FGA-A">
     <w:p>
       <w:pPr>
         <w:pStyle w:val="CommentText"/>
@@ -6665,11 +6653,11 @@
         <w:annotationRef/>
       </w:r>
       <w:r>
-        <w:t>That is correct</w:t>
+        <w:t>Suggest adding in screen shots from the GUI for each parameter input</w:t>
       </w:r>
     </w:p>
   </w:comment>
-  <w:comment w:id="10" w:author="Fowler, Glenn A - APHIS" w:date="2018-04-23T12:24:00Z" w:initials="FGA-A">
+  <w:comment w:id="15" w:author="Takeuchi, Yu - APHIS" w:date="2018-04-25T09:49:00Z" w:initials="TY-A">
     <w:p>
       <w:pPr>
         <w:pStyle w:val="CommentText"/>
@@ -6681,25 +6669,11 @@
         <w:annotationRef/>
       </w:r>
       <w:r>
-        <w:t xml:space="preserve">May want to discuss a1, a2, y, B, and the infection pressure </w:t>
-      </w:r>
-      <w:proofErr w:type="spellStart"/>
-      <w:r>
-        <w:t>vari</w:t>
-      </w:r>
-      <w:r>
-        <w:t>s</w:t>
-      </w:r>
-      <w:r>
-        <w:t>ables</w:t>
-      </w:r>
-      <w:proofErr w:type="spellEnd"/>
-      <w:r>
-        <w:t xml:space="preserve"> a bit more. Maybe describe what they are, give some examples of how to estimate them and note if there are any default values to use if that data is not available.</w:t>
+        <w:t xml:space="preserve">I agree!  I think users would connect to the visual aide although documenting everything is important.  We should insert a case study (e.g. SOD, SLF) and have a screenshot for the specific species after the model is parameterized. Case study would also assist how they would interpret outputs.   </w:t>
       </w:r>
     </w:p>
   </w:comment>
-  <w:comment w:id="15" w:author="Fowler, Glenn A - APHIS" w:date="2018-04-24T07:40:00Z" w:initials="FGA-A">
+  <w:comment w:id="19" w:author="Fowler, Glenn A - APHIS" w:date="2018-04-23T13:14:00Z" w:initials="FGA-A">
     <w:p>
       <w:pPr>
         <w:pStyle w:val="CommentText"/>
@@ -6711,11 +6685,11 @@
         <w:annotationRef/>
       </w:r>
       <w:r>
-        <w:t>Suggest adding in screen shots from the GUI for each parameter input</w:t>
+        <w:t>We need to add in something for arthropods, e.g.  number of newly infested hosts.</w:t>
       </w:r>
     </w:p>
   </w:comment>
-  <w:comment w:id="16" w:author="Takeuchi, Yu - APHIS" w:date="2018-04-25T09:49:00Z" w:initials="TY-A">
+  <w:comment w:id="20" w:author="Chris Jones" w:date="2018-04-30T09:10:00Z" w:initials="CJ">
     <w:p>
       <w:pPr>
         <w:pStyle w:val="CommentText"/>
@@ -6727,11 +6701,11 @@
         <w:annotationRef/>
       </w:r>
       <w:r>
-        <w:t xml:space="preserve">I agree!  I think users would connect to the visual aide although documenting everything is important.  We should insert a case study (e.g. SOD, SLF) and have a screenshot for the specific species after the model is parameterized. Case study would also assist how they would interpret outputs.   </w:t>
+        <w:t>Let me know if this makes more sense.</w:t>
       </w:r>
     </w:p>
   </w:comment>
-  <w:comment w:id="20" w:author="Fowler, Glenn A - APHIS" w:date="2018-04-23T13:14:00Z" w:initials="FGA-A">
+  <w:comment w:id="22" w:author="Takeuchi, Yu - APHIS" w:date="2018-04-25T09:53:00Z" w:initials="TY-A">
     <w:p>
       <w:pPr>
         <w:pStyle w:val="CommentText"/>
@@ -6743,43 +6717,11 @@
         <w:annotationRef/>
       </w:r>
       <w:r>
-        <w:t>We need to add in something for arthropods, e.g.  number of newly infested hosts.</w:t>
+        <w:t>I think you have mentioned that users can supply different raster resolution data (i.e. initial infection raster layer has a different resolution from weather data).  The model will automatically adjust to the finest resolution.  If that is the case, we should document that somewhere in the document.</w:t>
       </w:r>
     </w:p>
   </w:comment>
-  <w:comment w:id="21" w:author="Chris Jones" w:date="2018-04-30T09:10:00Z" w:initials="CJ">
-    <w:p>
-      <w:pPr>
-        <w:pStyle w:val="CommentText"/>
-      </w:pPr>
-      <w:r>
-        <w:rPr>
-          <w:rStyle w:val="CommentReference"/>
-        </w:rPr>
-        <w:annotationRef/>
-      </w:r>
-      <w:r>
-        <w:t>Let me know if this makes more sense.</w:t>
-      </w:r>
-    </w:p>
-  </w:comment>
-  <w:comment w:id="23" w:author="Takeuchi, Yu - APHIS" w:date="2018-04-25T09:53:00Z" w:initials="TY-A">
-    <w:p>
-      <w:pPr>
-        <w:pStyle w:val="CommentText"/>
-      </w:pPr>
-      <w:r>
-        <w:rPr>
-          <w:rStyle w:val="CommentReference"/>
-        </w:rPr>
-        <w:annotationRef/>
-      </w:r>
-      <w:r>
-        <w:t>I think you have mentioned that users can supply different raster resolution data (i.e. initial infection raster layer has a different resolution from weather data).  The model will automatically adjust to the finest resolution.  If that is the case, we should document that somewhere in the document.</w:t>
-      </w:r>
-    </w:p>
-  </w:comment>
-  <w:comment w:id="24" w:author="Chris Jones" w:date="2018-04-30T09:10:00Z" w:initials="CJ">
+  <w:comment w:id="23" w:author="Chris Jones" w:date="2018-04-30T09:10:00Z" w:initials="CJ">
     <w:p>
       <w:pPr>
         <w:pStyle w:val="CommentText"/>
@@ -6846,7 +6788,7 @@
       </w:r>
     </w:p>
   </w:comment>
-  <w:comment w:id="26" w:author="Fowler, Glenn A - APHIS" w:date="2018-04-23T14:06:00Z" w:initials="FGA-A">
+  <w:comment w:id="25" w:author="Fowler, Glenn A - APHIS" w:date="2018-04-23T14:06:00Z" w:initials="FGA-A">
     <w:p>
       <w:pPr>
         <w:pStyle w:val="CommentText"/>
@@ -6862,7 +6804,7 @@
       </w:r>
     </w:p>
   </w:comment>
-  <w:comment w:id="29" w:author="Fowler, Glenn A - APHIS" w:date="2018-04-23T14:24:00Z" w:initials="FGA-A">
+  <w:comment w:id="28" w:author="Fowler, Glenn A - APHIS" w:date="2018-04-23T14:24:00Z" w:initials="FGA-A">
     <w:p>
       <w:pPr>
         <w:pStyle w:val="CommentText"/>
@@ -6878,7 +6820,7 @@
       </w:r>
     </w:p>
   </w:comment>
-  <w:comment w:id="31" w:author="Fowler, Glenn A - APHIS" w:date="2018-04-23T14:32:00Z" w:initials="FGA-A">
+  <w:comment w:id="30" w:author="Fowler, Glenn A - APHIS" w:date="2018-04-23T14:32:00Z" w:initials="FGA-A">
     <w:p>
       <w:pPr>
         <w:pStyle w:val="CommentText"/>
@@ -6894,7 +6836,7 @@
       </w:r>
     </w:p>
   </w:comment>
-  <w:comment w:id="33" w:author="Fowler, Glenn A - APHIS" w:date="2018-04-23T14:33:00Z" w:initials="FGA-A">
+  <w:comment w:id="32" w:author="Fowler, Glenn A - APHIS" w:date="2018-04-23T14:33:00Z" w:initials="FGA-A">
     <w:p>
       <w:pPr>
         <w:pStyle w:val="CommentText"/>
@@ -6910,7 +6852,7 @@
       </w:r>
     </w:p>
   </w:comment>
-  <w:comment w:id="34" w:author="Chris Jones" w:date="2018-04-30T09:15:00Z" w:initials="CJ">
+  <w:comment w:id="33" w:author="Chris Jones" w:date="2018-04-30T09:15:00Z" w:initials="CJ">
     <w:p>
       <w:pPr>
         <w:pStyle w:val="CommentText"/>
@@ -6934,7 +6876,7 @@
       </w:r>
     </w:p>
   </w:comment>
-  <w:comment w:id="36" w:author="Fowler, Glenn A - APHIS" w:date="2018-04-23T14:37:00Z" w:initials="FGA-A">
+  <w:comment w:id="35" w:author="Fowler, Glenn A - APHIS" w:date="2018-04-23T14:37:00Z" w:initials="FGA-A">
     <w:p>
       <w:pPr>
         <w:pStyle w:val="CommentText"/>
@@ -6950,7 +6892,7 @@
       </w:r>
     </w:p>
   </w:comment>
-  <w:comment w:id="37" w:author="Chris Jones" w:date="2018-04-30T09:22:00Z" w:initials="CJ">
+  <w:comment w:id="36" w:author="Chris Jones" w:date="2018-04-30T09:22:00Z" w:initials="CJ">
     <w:p>
       <w:pPr>
         <w:pStyle w:val="CommentText"/>
@@ -6964,11 +6906,9 @@
       <w:r>
         <w:t>yes</w:t>
       </w:r>
-      <w:bookmarkStart w:id="38" w:name="_GoBack"/>
-      <w:bookmarkEnd w:id="38"/>
     </w:p>
   </w:comment>
-  <w:comment w:id="40" w:author="Fowler, Glenn A - APHIS" w:date="2018-04-23T14:39:00Z" w:initials="FGA-A">
+  <w:comment w:id="38" w:author="Fowler, Glenn A - APHIS" w:date="2018-04-23T14:39:00Z" w:initials="FGA-A">
     <w:p>
       <w:pPr>
         <w:pStyle w:val="CommentText"/>
@@ -6984,7 +6924,7 @@
       </w:r>
     </w:p>
   </w:comment>
-  <w:comment w:id="44" w:author="Fowler, Glenn A - APHIS" w:date="2018-04-23T15:02:00Z" w:initials="FGA-A">
+  <w:comment w:id="42" w:author="Fowler, Glenn A - APHIS" w:date="2018-04-23T15:02:00Z" w:initials="FGA-A">
     <w:p>
       <w:pPr>
         <w:pStyle w:val="CommentText"/>
@@ -7000,7 +6940,7 @@
       </w:r>
     </w:p>
   </w:comment>
-  <w:comment w:id="47" w:author="Fowler, Glenn A - APHIS" w:date="2018-04-23T15:07:00Z" w:initials="FGA-A">
+  <w:comment w:id="45" w:author="Fowler, Glenn A - APHIS" w:date="2018-04-23T15:07:00Z" w:initials="FGA-A">
     <w:p>
       <w:pPr>
         <w:pStyle w:val="CommentText"/>
@@ -7016,7 +6956,7 @@
       </w:r>
     </w:p>
   </w:comment>
-  <w:comment w:id="48" w:author="Takeuchi, Yu - APHIS" w:date="2018-04-25T10:00:00Z" w:initials="TY-A">
+  <w:comment w:id="46" w:author="Takeuchi, Yu - APHIS" w:date="2018-04-25T10:00:00Z" w:initials="TY-A">
     <w:p>
       <w:pPr>
         <w:pStyle w:val="CommentText"/>
@@ -7032,7 +6972,7 @@
       </w:r>
     </w:p>
   </w:comment>
-  <w:comment w:id="51" w:author="Takeuchi, Yu - APHIS" w:date="2018-04-25T10:01:00Z" w:initials="TY-A">
+  <w:comment w:id="49" w:author="Takeuchi, Yu - APHIS" w:date="2018-04-25T10:01:00Z" w:initials="TY-A">
     <w:p>
       <w:pPr>
         <w:pStyle w:val="CommentText"/>
@@ -7093,7 +7033,7 @@
       </w:r>
     </w:p>
   </w:comment>
-  <w:comment w:id="56" w:author="Fowler, Glenn A - APHIS" w:date="2018-04-24T07:46:00Z" w:initials="FGA-A">
+  <w:comment w:id="54" w:author="Fowler, Glenn A - APHIS" w:date="2018-04-24T07:46:00Z" w:initials="FGA-A">
     <w:p>
       <w:pPr>
         <w:pStyle w:val="CommentText"/>
@@ -7109,7 +7049,7 @@
       </w:r>
     </w:p>
   </w:comment>
-  <w:comment w:id="60" w:author="Fowler, Glenn A - APHIS" w:date="2018-04-24T07:47:00Z" w:initials="FGA-A">
+  <w:comment w:id="58" w:author="Fowler, Glenn A - APHIS" w:date="2018-04-24T07:47:00Z" w:initials="FGA-A">
     <w:p>
       <w:pPr>
         <w:pStyle w:val="CommentText"/>
@@ -7130,7 +7070,7 @@
       <w:proofErr w:type="spellEnd"/>
     </w:p>
   </w:comment>
-  <w:comment w:id="62" w:author="Fowler, Glenn A - APHIS" w:date="2018-04-24T07:48:00Z" w:initials="FGA-A">
+  <w:comment w:id="60" w:author="Fowler, Glenn A - APHIS" w:date="2018-04-24T07:48:00Z" w:initials="FGA-A">
     <w:p>
       <w:pPr>
         <w:pStyle w:val="CommentText"/>
@@ -7146,7 +7086,7 @@
       </w:r>
     </w:p>
   </w:comment>
-  <w:comment w:id="64" w:author="Fowler, Glenn A - APHIS" w:date="2018-04-24T07:51:00Z" w:initials="FGA-A">
+  <w:comment w:id="62" w:author="Fowler, Glenn A - APHIS" w:date="2018-04-24T07:51:00Z" w:initials="FGA-A">
     <w:p>
       <w:pPr>
         <w:pStyle w:val="CommentText"/>
@@ -7170,8 +7110,6 @@
   <w15:commentEx w15:paraId="15132059" w15:done="0"/>
   <w15:commentEx w15:paraId="07A6CD73" w15:paraIdParent="15132059" w15:done="0"/>
   <w15:commentEx w15:paraId="7E7503B5" w15:paraIdParent="15132059" w15:done="0"/>
-  <w15:commentEx w15:paraId="0891CD7E" w15:done="0"/>
-  <w15:commentEx w15:paraId="7CF5368E" w15:paraIdParent="0891CD7E" w15:done="0"/>
   <w15:commentEx w15:paraId="0F540642" w15:done="0"/>
   <w15:commentEx w15:paraId="3D45EA46" w15:done="0"/>
   <w15:commentEx w15:paraId="58026006" w15:paraIdParent="3D45EA46" w15:done="0"/>
@@ -7203,8 +7141,6 @@
   <w16cid:commentId w16cid:paraId="15132059" w16cid:durableId="1E913BB8"/>
   <w16cid:commentId w16cid:paraId="07A6CD73" w16cid:durableId="1E913BB9"/>
   <w16cid:commentId w16cid:paraId="7E7503B5" w16cid:durableId="1E915A97"/>
-  <w16cid:commentId w16cid:paraId="0891CD7E" w16cid:durableId="1E913BBA"/>
-  <w16cid:commentId w16cid:paraId="7CF5368E" w16cid:durableId="1E915AE2"/>
   <w16cid:commentId w16cid:paraId="0F540642" w16cid:durableId="1E913BBB"/>
   <w16cid:commentId w16cid:paraId="3D45EA46" w16cid:durableId="1E913BBC"/>
   <w16cid:commentId w16cid:paraId="58026006" w16cid:durableId="1E913BBD"/>
@@ -7657,6 +7593,7 @@
     <w:lsdException w:name="HTML Sample" w:semiHidden="1" w:unhideWhenUsed="1"/>
     <w:lsdException w:name="HTML Typewriter" w:semiHidden="1" w:unhideWhenUsed="1"/>
     <w:lsdException w:name="HTML Variable" w:semiHidden="1" w:unhideWhenUsed="1"/>
+    <w:lsdException w:name="Normal Table" w:semiHidden="1" w:unhideWhenUsed="1"/>
     <w:lsdException w:name="annotation subject" w:semiHidden="1" w:unhideWhenUsed="1"/>
     <w:lsdException w:name="No List" w:semiHidden="1" w:unhideWhenUsed="1"/>
     <w:lsdException w:name="Outline List 1" w:semiHidden="1" w:unhideWhenUsed="1"/>
@@ -7700,8 +7637,10 @@
     <w:lsdException w:name="Table Elegant" w:semiHidden="1" w:unhideWhenUsed="1"/>
     <w:lsdException w:name="Table Professional" w:semiHidden="1" w:unhideWhenUsed="1"/>
     <w:lsdException w:name="Table Subtle 1" w:semiHidden="1" w:unhideWhenUsed="1"/>
+    <w:lsdException w:name="Table Subtle 2" w:semiHidden="1" w:unhideWhenUsed="1"/>
     <w:lsdException w:name="Table Web 1" w:semiHidden="1" w:unhideWhenUsed="1"/>
     <w:lsdException w:name="Table Web 2" w:semiHidden="1" w:unhideWhenUsed="1"/>
+    <w:lsdException w:name="Table Web 3" w:semiHidden="1" w:unhideWhenUsed="1"/>
     <w:lsdException w:name="Balloon Text" w:semiHidden="1" w:unhideWhenUsed="1"/>
     <w:lsdException w:name="Table Grid" w:uiPriority="39"/>
     <w:lsdException w:name="Table Theme" w:semiHidden="1" w:unhideWhenUsed="1"/>
@@ -8577,7 +8516,7 @@
 </file>
 
 <file path=customXml/itemProps1.xml><?xml version="1.0" encoding="utf-8"?>
-<ds:datastoreItem xmlns:ds="http://schemas.openxmlformats.org/officeDocument/2006/customXml" ds:itemID="{7C181AEC-B2A5-42D0-94B7-1BC36FE574E8}">
+<ds:datastoreItem xmlns:ds="http://schemas.openxmlformats.org/officeDocument/2006/customXml" ds:itemID="{75D73594-D4F3-4C90-89E9-2CDBC8200708}">
   <ds:schemaRefs>
     <ds:schemaRef ds:uri="http://schemas.openxmlformats.org/officeDocument/2006/bibliography"/>
   </ds:schemaRefs>

</xml_diff>